<commit_message>
Update UC descriptions for Admin and Car Owner
</commit_message>
<xml_diff>
--- a/NewRentalCar-UseCaseDescription.docx
+++ b/NewRentalCar-UseCaseDescription.docx
@@ -28,8 +28,8 @@
       </w:tblPr>
       <w:tblGrid>
         <w:gridCol w:w="626"/>
-        <w:gridCol w:w="4234"/>
-        <w:gridCol w:w="4490"/>
+        <w:gridCol w:w="4139"/>
+        <w:gridCol w:w="4585"/>
       </w:tblGrid>
       <w:tr>
         <w:tc>
@@ -121,7 +121,13 @@
               <w:tab/>
             </w:r>
             <w:r>
-              <w:t>This use case allows Admin to manage Profiles of Car Owners</w:t>
+              <w:t>This use case allows Admin to manage Car Owner</w:t>
+            </w:r>
+            <w:r>
+              <w:t xml:space="preserve"> </w:t>
+            </w:r>
+            <w:r>
+              <w:t>Profiles</w:t>
             </w:r>
           </w:p>
         </w:tc>
@@ -260,10 +266,20 @@
               <w:rPr>
                 <w:b/>
               </w:rPr>
-              <w:t>Review and approve Profiles of Car Owner</w:t>
-            </w:r>
-            <w:bookmarkStart w:id="0" w:name="_GoBack"/>
-            <w:bookmarkEnd w:id="0"/>
+              <w:t>Review and approve Profile</w:t>
+            </w:r>
+            <w:r>
+              <w:rPr>
+                <w:b/>
+              </w:rPr>
+              <w:t>s</w:t>
+            </w:r>
+            <w:r>
+              <w:rPr>
+                <w:b/>
+              </w:rPr>
+              <w:t xml:space="preserve"> of Car Owner</w:t>
+            </w:r>
           </w:p>
         </w:tc>
       </w:tr>
@@ -288,7 +304,7 @@
         </w:tc>
         <w:tc>
           <w:tcPr>
-            <w:tcW w:w="4234" w:type="dxa"/>
+            <w:tcW w:w="4139" w:type="dxa"/>
           </w:tcPr>
           <w:p>
             <w:pPr>
@@ -307,7 +323,7 @@
         </w:tc>
         <w:tc>
           <w:tcPr>
-            <w:tcW w:w="4490" w:type="dxa"/>
+            <w:tcW w:w="4585" w:type="dxa"/>
           </w:tcPr>
           <w:p>
             <w:pPr>
@@ -338,296 +354,191 @@
         </w:tc>
         <w:tc>
           <w:tcPr>
-            <w:tcW w:w="4234" w:type="dxa"/>
+            <w:tcW w:w="4139" w:type="dxa"/>
+          </w:tcPr>
+          <w:p>
+            <w:r>
+              <w:t>The admin selects to view pending Profile of Car Owner</w:t>
+            </w:r>
+          </w:p>
+        </w:tc>
+        <w:tc>
+          <w:tcPr>
+            <w:tcW w:w="4585" w:type="dxa"/>
+          </w:tcPr>
+          <w:p>
+            <w:r>
+              <w:t xml:space="preserve">The system returns a list of all pending </w:t>
+            </w:r>
+            <w:r>
+              <w:t xml:space="preserve">Car Owner </w:t>
+            </w:r>
+            <w:r>
+              <w:t>Profiles</w:t>
+            </w:r>
+          </w:p>
+        </w:tc>
+      </w:tr>
+      <w:tr>
+        <w:tc>
+          <w:tcPr>
+            <w:tcW w:w="626" w:type="dxa"/>
+          </w:tcPr>
+          <w:p>
+            <w:r>
+              <w:t>2</w:t>
+            </w:r>
+          </w:p>
+        </w:tc>
+        <w:tc>
+          <w:tcPr>
+            <w:tcW w:w="4139" w:type="dxa"/>
+          </w:tcPr>
+          <w:p>
+            <w:r>
+              <w:t>The admin selects the profile that he wants to review</w:t>
+            </w:r>
+          </w:p>
+        </w:tc>
+        <w:tc>
+          <w:tcPr>
+            <w:tcW w:w="4585" w:type="dxa"/>
+          </w:tcPr>
+          <w:p>
+            <w:r>
+              <w:t xml:space="preserve">The system gets and displays details of </w:t>
+            </w:r>
+            <w:r>
+              <w:t>selected</w:t>
+            </w:r>
+            <w:r>
+              <w:t xml:space="preserve"> Car Owner profile</w:t>
+            </w:r>
+          </w:p>
+        </w:tc>
+      </w:tr>
+      <w:tr>
+        <w:tc>
+          <w:tcPr>
+            <w:tcW w:w="626" w:type="dxa"/>
+          </w:tcPr>
+          <w:p>
+            <w:r>
+              <w:t>3</w:t>
+            </w:r>
+          </w:p>
+        </w:tc>
+        <w:tc>
+          <w:tcPr>
+            <w:tcW w:w="4139" w:type="dxa"/>
+          </w:tcPr>
+          <w:p>
+            <w:r>
+              <w:t xml:space="preserve">The admin </w:t>
+            </w:r>
+            <w:r>
+              <w:t>approves and saves the profile</w:t>
+            </w:r>
+          </w:p>
+        </w:tc>
+        <w:tc>
+          <w:tcPr>
+            <w:tcW w:w="4585" w:type="dxa"/>
+          </w:tcPr>
+          <w:p>
+            <w:r>
+              <w:t xml:space="preserve">The system </w:t>
+            </w:r>
+            <w:r>
+              <w:t>changes</w:t>
+            </w:r>
+            <w:r>
+              <w:t xml:space="preserve"> the state of profile and saves the profile in system.</w:t>
+            </w:r>
+          </w:p>
+          <w:p>
+            <w:r>
+              <w:t>The system returns a success or fail of this action</w:t>
+            </w:r>
+          </w:p>
+        </w:tc>
+      </w:tr>
+      <w:tr>
+        <w:tc>
+          <w:tcPr>
+            <w:tcW w:w="9350" w:type="dxa"/>
+            <w:gridSpan w:val="3"/>
+            <w:shd w:val="clear" w:color="auto" w:fill="BDD6EE" w:themeFill="accent5" w:themeFillTint="66"/>
+          </w:tcPr>
+          <w:p>
+            <w:pPr>
+              <w:rPr>
+                <w:b/>
+              </w:rPr>
+            </w:pPr>
+            <w:r>
+              <w:rPr>
+                <w:b/>
+              </w:rPr>
+              <w:t>Post</w:t>
+            </w:r>
+            <w:r>
+              <w:rPr>
+                <w:b/>
+              </w:rPr>
+              <w:t>conditions</w:t>
+            </w:r>
+          </w:p>
+        </w:tc>
+      </w:tr>
+      <w:tr>
+        <w:tc>
+          <w:tcPr>
+            <w:tcW w:w="9350" w:type="dxa"/>
+            <w:gridSpan w:val="3"/>
+          </w:tcPr>
+          <w:p>
+            <w:r>
+              <w:t>The Car Owner profile is updated and saved</w:t>
+            </w:r>
+            <w:r>
+              <w:t xml:space="preserve"> in DB</w:t>
+            </w:r>
+          </w:p>
+        </w:tc>
+      </w:tr>
+      <w:tr>
+        <w:tc>
+          <w:tcPr>
+            <w:tcW w:w="9350" w:type="dxa"/>
+            <w:gridSpan w:val="3"/>
+            <w:shd w:val="clear" w:color="auto" w:fill="BDD6EE" w:themeFill="accent5" w:themeFillTint="66"/>
+          </w:tcPr>
+          <w:p>
+            <w:pPr>
+              <w:rPr>
+                <w:b/>
+              </w:rPr>
+            </w:pPr>
+            <w:r>
+              <w:rPr>
+                <w:b/>
+              </w:rPr>
+              <w:t>Business Rules</w:t>
+            </w:r>
+          </w:p>
+        </w:tc>
+      </w:tr>
+      <w:tr>
+        <w:tc>
+          <w:tcPr>
+            <w:tcW w:w="9350" w:type="dxa"/>
+            <w:gridSpan w:val="3"/>
           </w:tcPr>
           <w:p/>
         </w:tc>
-        <w:tc>
-          <w:tcPr>
-            <w:tcW w:w="4490" w:type="dxa"/>
-          </w:tcPr>
-          <w:p/>
-        </w:tc>
-      </w:tr>
-      <w:tr>
-        <w:tc>
-          <w:tcPr>
-            <w:tcW w:w="626" w:type="dxa"/>
-          </w:tcPr>
-          <w:p>
-            <w:r>
-              <w:t>2</w:t>
-            </w:r>
-          </w:p>
-        </w:tc>
-        <w:tc>
-          <w:tcPr>
-            <w:tcW w:w="4234" w:type="dxa"/>
-          </w:tcPr>
-          <w:p/>
-        </w:tc>
-        <w:tc>
-          <w:tcPr>
-            <w:tcW w:w="4490" w:type="dxa"/>
-          </w:tcPr>
-          <w:p/>
-        </w:tc>
-      </w:tr>
-      <w:tr>
-        <w:tc>
-          <w:tcPr>
-            <w:tcW w:w="626" w:type="dxa"/>
-          </w:tcPr>
-          <w:p>
-            <w:r>
-              <w:t>3</w:t>
-            </w:r>
-          </w:p>
-        </w:tc>
-        <w:tc>
-          <w:tcPr>
-            <w:tcW w:w="4234" w:type="dxa"/>
-          </w:tcPr>
-          <w:p/>
-        </w:tc>
-        <w:tc>
-          <w:tcPr>
-            <w:tcW w:w="4490" w:type="dxa"/>
-          </w:tcPr>
-          <w:p/>
-        </w:tc>
-      </w:tr>
-      <w:tr>
-        <w:tc>
-          <w:tcPr>
-            <w:tcW w:w="9350" w:type="dxa"/>
-            <w:gridSpan w:val="3"/>
-            <w:shd w:val="clear" w:color="auto" w:fill="BDD6EE" w:themeFill="accent5" w:themeFillTint="66"/>
-          </w:tcPr>
-          <w:p>
-            <w:pPr>
-              <w:rPr>
-                <w:b/>
-              </w:rPr>
-            </w:pPr>
-            <w:r>
-              <w:rPr>
-                <w:b/>
-              </w:rPr>
-              <w:t>Post</w:t>
-            </w:r>
-            <w:r>
-              <w:rPr>
-                <w:b/>
-              </w:rPr>
-              <w:t>conditions</w:t>
-            </w:r>
-          </w:p>
-        </w:tc>
-      </w:tr>
-      <w:tr>
-        <w:tc>
-          <w:tcPr>
-            <w:tcW w:w="9350" w:type="dxa"/>
-            <w:gridSpan w:val="3"/>
-          </w:tcPr>
-          <w:p/>
-        </w:tc>
-      </w:tr>
-      <w:tr>
-        <w:tc>
-          <w:tcPr>
-            <w:tcW w:w="9350" w:type="dxa"/>
-            <w:gridSpan w:val="3"/>
-            <w:shd w:val="clear" w:color="auto" w:fill="BDD6EE" w:themeFill="accent5" w:themeFillTint="66"/>
-          </w:tcPr>
-          <w:p>
-            <w:pPr>
-              <w:rPr>
-                <w:b/>
-              </w:rPr>
-            </w:pPr>
-            <w:r>
-              <w:rPr>
-                <w:b/>
-              </w:rPr>
-              <w:t>Business Rules</w:t>
-            </w:r>
-          </w:p>
-        </w:tc>
-      </w:tr>
-      <w:tr>
-        <w:tc>
-          <w:tcPr>
-            <w:tcW w:w="9350" w:type="dxa"/>
-            <w:gridSpan w:val="3"/>
-          </w:tcPr>
-          <w:p/>
-        </w:tc>
-      </w:tr>
-      <w:tr>
-        <w:tc>
-          <w:tcPr>
-            <w:tcW w:w="9350" w:type="dxa"/>
-            <w:gridSpan w:val="3"/>
-          </w:tcPr>
-          <w:p>
-            <w:r>
-              <w:t xml:space="preserve">1.1.1 </w:t>
-            </w:r>
-            <w:r>
-              <w:rPr>
-                <w:i/>
-              </w:rPr>
-              <w:t>[</w:t>
-            </w:r>
-            <w:r>
-              <w:rPr>
-                <w:i/>
-              </w:rPr>
-              <w:t>UC</w:t>
-            </w:r>
-            <w:r>
-              <w:rPr>
-                <w:i/>
-              </w:rPr>
-              <w:t xml:space="preserve"> name]</w:t>
-            </w:r>
-          </w:p>
-        </w:tc>
-      </w:tr>
-      <w:tr>
-        <w:tc>
-          <w:tcPr>
-            <w:tcW w:w="626" w:type="dxa"/>
-          </w:tcPr>
-          <w:p>
-            <w:pPr>
-              <w:rPr>
-                <w:b/>
-              </w:rPr>
-            </w:pPr>
-            <w:r>
-              <w:rPr>
-                <w:b/>
-              </w:rPr>
-              <w:t>Step</w:t>
-            </w:r>
-          </w:p>
-        </w:tc>
-        <w:tc>
-          <w:tcPr>
-            <w:tcW w:w="4234" w:type="dxa"/>
-          </w:tcPr>
-          <w:p>
-            <w:pPr>
-              <w:jc w:val="center"/>
-              <w:rPr>
-                <w:b/>
-              </w:rPr>
-            </w:pPr>
-            <w:r>
-              <w:rPr>
-                <w:b/>
-              </w:rPr>
-              <w:t>User Actions</w:t>
-            </w:r>
-          </w:p>
-        </w:tc>
-        <w:tc>
-          <w:tcPr>
-            <w:tcW w:w="4490" w:type="dxa"/>
-          </w:tcPr>
-          <w:p>
-            <w:pPr>
-              <w:jc w:val="center"/>
-              <w:rPr>
-                <w:b/>
-              </w:rPr>
-            </w:pPr>
-            <w:r>
-              <w:rPr>
-                <w:b/>
-              </w:rPr>
-              <w:t>System Actions</w:t>
-            </w:r>
-          </w:p>
-        </w:tc>
-      </w:tr>
-      <w:tr>
-        <w:tc>
-          <w:tcPr>
-            <w:tcW w:w="626" w:type="dxa"/>
-          </w:tcPr>
-          <w:p>
-            <w:r>
-              <w:t>1</w:t>
-            </w:r>
-          </w:p>
-        </w:tc>
-        <w:tc>
-          <w:tcPr>
-            <w:tcW w:w="4234" w:type="dxa"/>
-          </w:tcPr>
-          <w:p/>
-        </w:tc>
-        <w:tc>
-          <w:tcPr>
-            <w:tcW w:w="4490" w:type="dxa"/>
-          </w:tcPr>
-          <w:p/>
-        </w:tc>
-      </w:tr>
-      <w:tr>
-        <w:tc>
-          <w:tcPr>
-            <w:tcW w:w="626" w:type="dxa"/>
-          </w:tcPr>
-          <w:p>
-            <w:r>
-              <w:t>2</w:t>
-            </w:r>
-          </w:p>
-        </w:tc>
-        <w:tc>
-          <w:tcPr>
-            <w:tcW w:w="4234" w:type="dxa"/>
-          </w:tcPr>
-          <w:p/>
-        </w:tc>
-        <w:tc>
-          <w:tcPr>
-            <w:tcW w:w="4490" w:type="dxa"/>
-          </w:tcPr>
-          <w:p/>
-        </w:tc>
-      </w:tr>
-      <w:tr>
-        <w:tc>
-          <w:tcPr>
-            <w:tcW w:w="626" w:type="dxa"/>
-          </w:tcPr>
-          <w:p>
-            <w:r>
-              <w:t>3</w:t>
-            </w:r>
-          </w:p>
-        </w:tc>
-        <w:tc>
-          <w:tcPr>
-            <w:tcW w:w="4234" w:type="dxa"/>
-          </w:tcPr>
-          <w:p/>
-        </w:tc>
-        <w:tc>
-          <w:tcPr>
-            <w:tcW w:w="4490" w:type="dxa"/>
-          </w:tcPr>
-          <w:p/>
-        </w:tc>
       </w:tr>
     </w:tbl>
-    <w:p/>
     <w:p/>
     <w:tbl>
       <w:tblPr>
@@ -637,8 +548,8 @@
       </w:tblPr>
       <w:tblGrid>
         <w:gridCol w:w="626"/>
-        <w:gridCol w:w="4234"/>
-        <w:gridCol w:w="4490"/>
+        <w:gridCol w:w="4139"/>
+        <w:gridCol w:w="4585"/>
       </w:tblGrid>
       <w:tr>
         <w:tc>
@@ -655,7 +566,10 @@
               <w:t>Use Case Number</w:t>
             </w:r>
             <w:r>
-              <w:t>: 2</w:t>
+              <w:t xml:space="preserve">: </w:t>
+            </w:r>
+            <w:r>
+              <w:t>2</w:t>
             </w:r>
           </w:p>
         </w:tc>
@@ -687,6 +601,18 @@
               </w:rPr>
               <w:tab/>
             </w:r>
+            <w:r>
+              <w:t>Car</w:t>
+            </w:r>
+            <w:r>
+              <w:rPr>
+                <w:b/>
+              </w:rPr>
+              <w:t xml:space="preserve"> </w:t>
+            </w:r>
+            <w:r>
+              <w:t>Profile</w:t>
+            </w:r>
           </w:p>
         </w:tc>
       </w:tr>
@@ -717,6 +643,15 @@
               </w:rPr>
               <w:tab/>
             </w:r>
+            <w:r>
+              <w:t xml:space="preserve">This use case allows Admin to manage </w:t>
+            </w:r>
+            <w:r>
+              <w:t xml:space="preserve">Car </w:t>
+            </w:r>
+            <w:r>
+              <w:t>Profiles</w:t>
+            </w:r>
           </w:p>
         </w:tc>
       </w:tr>
@@ -748,6 +683,531 @@
               <w:tab/>
             </w:r>
             <w:r>
+              <w:t>Admin</w:t>
+            </w:r>
+          </w:p>
+        </w:tc>
+      </w:tr>
+      <w:tr>
+        <w:tc>
+          <w:tcPr>
+            <w:tcW w:w="9350" w:type="dxa"/>
+            <w:gridSpan w:val="3"/>
+          </w:tcPr>
+          <w:p/>
+        </w:tc>
+      </w:tr>
+      <w:tr>
+        <w:tc>
+          <w:tcPr>
+            <w:tcW w:w="9350" w:type="dxa"/>
+            <w:gridSpan w:val="3"/>
+            <w:shd w:val="clear" w:color="auto" w:fill="BDD6EE" w:themeFill="accent5" w:themeFillTint="66"/>
+          </w:tcPr>
+          <w:p>
+            <w:pPr>
+              <w:rPr>
+                <w:b/>
+              </w:rPr>
+            </w:pPr>
+            <w:r>
+              <w:rPr>
+                <w:b/>
+              </w:rPr>
+              <w:t>Preconditions</w:t>
+            </w:r>
+          </w:p>
+        </w:tc>
+      </w:tr>
+      <w:tr>
+        <w:tc>
+          <w:tcPr>
+            <w:tcW w:w="9350" w:type="dxa"/>
+            <w:gridSpan w:val="3"/>
+          </w:tcPr>
+          <w:p>
+            <w:r>
+              <w:t>The Admin must log in the system</w:t>
+            </w:r>
+          </w:p>
+        </w:tc>
+      </w:tr>
+      <w:tr>
+        <w:tc>
+          <w:tcPr>
+            <w:tcW w:w="9350" w:type="dxa"/>
+            <w:gridSpan w:val="3"/>
+            <w:shd w:val="clear" w:color="auto" w:fill="BDD6EE" w:themeFill="accent5" w:themeFillTint="66"/>
+          </w:tcPr>
+          <w:p>
+            <w:pPr>
+              <w:rPr>
+                <w:b/>
+              </w:rPr>
+            </w:pPr>
+            <w:r>
+              <w:rPr>
+                <w:b/>
+              </w:rPr>
+              <w:t>Flows of Events:</w:t>
+            </w:r>
+          </w:p>
+        </w:tc>
+      </w:tr>
+      <w:tr>
+        <w:tc>
+          <w:tcPr>
+            <w:tcW w:w="9350" w:type="dxa"/>
+            <w:gridSpan w:val="3"/>
+          </w:tcPr>
+          <w:p>
+            <w:r>
+              <w:t>1. Basic Flows</w:t>
+            </w:r>
+          </w:p>
+        </w:tc>
+      </w:tr>
+      <w:tr>
+        <w:tc>
+          <w:tcPr>
+            <w:tcW w:w="9350" w:type="dxa"/>
+            <w:gridSpan w:val="3"/>
+          </w:tcPr>
+          <w:p>
+            <w:pPr>
+              <w:rPr>
+                <w:b/>
+              </w:rPr>
+            </w:pPr>
+            <w:r>
+              <w:rPr>
+                <w:b/>
+              </w:rPr>
+              <w:t>1.1.0 Review and approve Profile</w:t>
+            </w:r>
+            <w:r>
+              <w:rPr>
+                <w:b/>
+              </w:rPr>
+              <w:t>s</w:t>
+            </w:r>
+            <w:r>
+              <w:rPr>
+                <w:b/>
+              </w:rPr>
+              <w:t xml:space="preserve"> of Car</w:t>
+            </w:r>
+          </w:p>
+        </w:tc>
+      </w:tr>
+      <w:tr>
+        <w:tc>
+          <w:tcPr>
+            <w:tcW w:w="626" w:type="dxa"/>
+          </w:tcPr>
+          <w:p>
+            <w:pPr>
+              <w:rPr>
+                <w:b/>
+              </w:rPr>
+            </w:pPr>
+            <w:r>
+              <w:rPr>
+                <w:b/>
+              </w:rPr>
+              <w:t>Step</w:t>
+            </w:r>
+          </w:p>
+        </w:tc>
+        <w:tc>
+          <w:tcPr>
+            <w:tcW w:w="4139" w:type="dxa"/>
+          </w:tcPr>
+          <w:p>
+            <w:pPr>
+              <w:jc w:val="center"/>
+              <w:rPr>
+                <w:b/>
+              </w:rPr>
+            </w:pPr>
+            <w:r>
+              <w:rPr>
+                <w:b/>
+              </w:rPr>
+              <w:t>User Actions</w:t>
+            </w:r>
+          </w:p>
+        </w:tc>
+        <w:tc>
+          <w:tcPr>
+            <w:tcW w:w="4585" w:type="dxa"/>
+          </w:tcPr>
+          <w:p>
+            <w:pPr>
+              <w:jc w:val="center"/>
+              <w:rPr>
+                <w:b/>
+              </w:rPr>
+            </w:pPr>
+            <w:r>
+              <w:rPr>
+                <w:b/>
+              </w:rPr>
+              <w:t>System Actions</w:t>
+            </w:r>
+          </w:p>
+        </w:tc>
+      </w:tr>
+      <w:tr>
+        <w:tc>
+          <w:tcPr>
+            <w:tcW w:w="626" w:type="dxa"/>
+          </w:tcPr>
+          <w:p>
+            <w:r>
+              <w:t>1</w:t>
+            </w:r>
+          </w:p>
+        </w:tc>
+        <w:tc>
+          <w:tcPr>
+            <w:tcW w:w="4139" w:type="dxa"/>
+          </w:tcPr>
+          <w:p>
+            <w:r>
+              <w:t>The admin selects to view pending Profile of Car</w:t>
+            </w:r>
+          </w:p>
+        </w:tc>
+        <w:tc>
+          <w:tcPr>
+            <w:tcW w:w="4585" w:type="dxa"/>
+          </w:tcPr>
+          <w:p>
+            <w:r>
+              <w:t xml:space="preserve">The system returns a list of all pending </w:t>
+            </w:r>
+            <w:r>
+              <w:t xml:space="preserve">Car </w:t>
+            </w:r>
+            <w:r>
+              <w:t>Profiles</w:t>
+            </w:r>
+          </w:p>
+        </w:tc>
+      </w:tr>
+      <w:tr>
+        <w:tc>
+          <w:tcPr>
+            <w:tcW w:w="626" w:type="dxa"/>
+          </w:tcPr>
+          <w:p>
+            <w:r>
+              <w:t>2</w:t>
+            </w:r>
+          </w:p>
+        </w:tc>
+        <w:tc>
+          <w:tcPr>
+            <w:tcW w:w="4139" w:type="dxa"/>
+          </w:tcPr>
+          <w:p>
+            <w:r>
+              <w:t>The admin selects the profile that he wants to review</w:t>
+            </w:r>
+          </w:p>
+        </w:tc>
+        <w:tc>
+          <w:tcPr>
+            <w:tcW w:w="4585" w:type="dxa"/>
+          </w:tcPr>
+          <w:p>
+            <w:r>
+              <w:t>The system gets and displays details of selected Car profile</w:t>
+            </w:r>
+          </w:p>
+        </w:tc>
+      </w:tr>
+      <w:tr>
+        <w:tc>
+          <w:tcPr>
+            <w:tcW w:w="626" w:type="dxa"/>
+          </w:tcPr>
+          <w:p>
+            <w:r>
+              <w:t>3</w:t>
+            </w:r>
+          </w:p>
+        </w:tc>
+        <w:tc>
+          <w:tcPr>
+            <w:tcW w:w="4139" w:type="dxa"/>
+          </w:tcPr>
+          <w:p>
+            <w:r>
+              <w:t>The admin approves and saves the profile</w:t>
+            </w:r>
+          </w:p>
+        </w:tc>
+        <w:tc>
+          <w:tcPr>
+            <w:tcW w:w="4585" w:type="dxa"/>
+          </w:tcPr>
+          <w:p>
+            <w:r>
+              <w:t>The system changes the state of profile and saves the profile in system.</w:t>
+            </w:r>
+          </w:p>
+          <w:p>
+            <w:r>
+              <w:t>The system returns a success or fail of this action</w:t>
+            </w:r>
+          </w:p>
+        </w:tc>
+      </w:tr>
+      <w:tr>
+        <w:tc>
+          <w:tcPr>
+            <w:tcW w:w="9350" w:type="dxa"/>
+            <w:gridSpan w:val="3"/>
+            <w:shd w:val="clear" w:color="auto" w:fill="BDD6EE" w:themeFill="accent5" w:themeFillTint="66"/>
+          </w:tcPr>
+          <w:p>
+            <w:pPr>
+              <w:rPr>
+                <w:b/>
+              </w:rPr>
+            </w:pPr>
+            <w:r>
+              <w:rPr>
+                <w:b/>
+              </w:rPr>
+              <w:t>Post</w:t>
+            </w:r>
+            <w:r>
+              <w:rPr>
+                <w:b/>
+              </w:rPr>
+              <w:t>conditions</w:t>
+            </w:r>
+          </w:p>
+        </w:tc>
+      </w:tr>
+      <w:tr>
+        <w:tc>
+          <w:tcPr>
+            <w:tcW w:w="9350" w:type="dxa"/>
+            <w:gridSpan w:val="3"/>
+          </w:tcPr>
+          <w:p>
+            <w:r>
+              <w:t>The Car profile is updated and saved</w:t>
+            </w:r>
+            <w:r>
+              <w:t xml:space="preserve"> in DB</w:t>
+            </w:r>
+            <w:r>
+              <w:t xml:space="preserve"> and the car is ready for rental</w:t>
+            </w:r>
+          </w:p>
+        </w:tc>
+      </w:tr>
+      <w:tr>
+        <w:tc>
+          <w:tcPr>
+            <w:tcW w:w="9350" w:type="dxa"/>
+            <w:gridSpan w:val="3"/>
+            <w:shd w:val="clear" w:color="auto" w:fill="BDD6EE" w:themeFill="accent5" w:themeFillTint="66"/>
+          </w:tcPr>
+          <w:p>
+            <w:pPr>
+              <w:rPr>
+                <w:b/>
+              </w:rPr>
+            </w:pPr>
+            <w:r>
+              <w:rPr>
+                <w:b/>
+              </w:rPr>
+              <w:t>Business Rules</w:t>
+            </w:r>
+          </w:p>
+        </w:tc>
+      </w:tr>
+      <w:tr>
+        <w:tc>
+          <w:tcPr>
+            <w:tcW w:w="9350" w:type="dxa"/>
+            <w:gridSpan w:val="3"/>
+          </w:tcPr>
+          <w:p>
+            <w:r>
+              <w:lastRenderedPageBreak/>
+              <w:t>The c</w:t>
+            </w:r>
+            <w:r>
+              <w:t xml:space="preserve">ar </w:t>
+            </w:r>
+            <w:r>
+              <w:t>is only 5 years old from the date is approved</w:t>
+            </w:r>
+          </w:p>
+        </w:tc>
+      </w:tr>
+      <w:tr>
+        <w:tc>
+          <w:tcPr>
+            <w:tcW w:w="9350" w:type="dxa"/>
+            <w:gridSpan w:val="3"/>
+          </w:tcPr>
+          <w:p/>
+        </w:tc>
+      </w:tr>
+    </w:tbl>
+    <w:p/>
+    <w:tbl>
+      <w:tblPr>
+        <w:tblStyle w:val="TableGrid"/>
+        <w:tblW w:w="0" w:type="auto"/>
+        <w:tblLook w:val="04A0" w:firstRow="1" w:lastRow="0" w:firstColumn="1" w:lastColumn="0" w:noHBand="0" w:noVBand="1"/>
+      </w:tblPr>
+      <w:tblGrid>
+        <w:gridCol w:w="626"/>
+        <w:gridCol w:w="4139"/>
+        <w:gridCol w:w="4585"/>
+      </w:tblGrid>
+      <w:tr>
+        <w:tc>
+          <w:tcPr>
+            <w:tcW w:w="9350" w:type="dxa"/>
+            <w:gridSpan w:val="3"/>
+            <w:shd w:val="clear" w:color="auto" w:fill="BDD6EE" w:themeFill="accent5" w:themeFillTint="66"/>
+          </w:tcPr>
+          <w:p>
+            <w:r>
+              <w:rPr>
+                <w:b/>
+              </w:rPr>
+              <w:t>Use Case Number</w:t>
+            </w:r>
+            <w:r>
+              <w:t xml:space="preserve">: </w:t>
+            </w:r>
+            <w:r>
+              <w:t>3</w:t>
+            </w:r>
+          </w:p>
+        </w:tc>
+      </w:tr>
+      <w:tr>
+        <w:tc>
+          <w:tcPr>
+            <w:tcW w:w="9350" w:type="dxa"/>
+            <w:gridSpan w:val="3"/>
+          </w:tcPr>
+          <w:p>
+            <w:pPr>
+              <w:tabs>
+                <w:tab w:val="left" w:pos="1772"/>
+              </w:tabs>
+              <w:rPr>
+                <w:b/>
+              </w:rPr>
+            </w:pPr>
+            <w:r>
+              <w:rPr>
+                <w:b/>
+              </w:rPr>
+              <w:t>Name</w:t>
+            </w:r>
+            <w:r>
+              <w:rPr>
+                <w:b/>
+              </w:rPr>
+              <w:tab/>
+            </w:r>
+            <w:r>
+              <w:t>Car Owner profile</w:t>
+            </w:r>
+          </w:p>
+        </w:tc>
+      </w:tr>
+      <w:tr>
+        <w:tc>
+          <w:tcPr>
+            <w:tcW w:w="9350" w:type="dxa"/>
+            <w:gridSpan w:val="3"/>
+          </w:tcPr>
+          <w:p>
+            <w:pPr>
+              <w:tabs>
+                <w:tab w:val="left" w:pos="1772"/>
+              </w:tabs>
+              <w:rPr>
+                <w:b/>
+              </w:rPr>
+            </w:pPr>
+            <w:r>
+              <w:rPr>
+                <w:b/>
+              </w:rPr>
+              <w:t>Brief description</w:t>
+            </w:r>
+            <w:r>
+              <w:rPr>
+                <w:b/>
+              </w:rPr>
+              <w:tab/>
+            </w:r>
+            <w:r>
+              <w:t xml:space="preserve">This use case allows </w:t>
+            </w:r>
+            <w:r>
+              <w:t>Car Owner</w:t>
+            </w:r>
+            <w:r>
+              <w:t xml:space="preserve"> to </w:t>
+            </w:r>
+            <w:r>
+              <w:t xml:space="preserve">add, </w:t>
+            </w:r>
+            <w:r>
+              <w:t xml:space="preserve">and </w:t>
+            </w:r>
+            <w:r>
+              <w:t>edit their profile</w:t>
+            </w:r>
+          </w:p>
+        </w:tc>
+      </w:tr>
+      <w:tr>
+        <w:tc>
+          <w:tcPr>
+            <w:tcW w:w="9350" w:type="dxa"/>
+            <w:gridSpan w:val="3"/>
+          </w:tcPr>
+          <w:p>
+            <w:pPr>
+              <w:tabs>
+                <w:tab w:val="left" w:pos="1763"/>
+              </w:tabs>
+              <w:rPr>
+                <w:b/>
+              </w:rPr>
+            </w:pPr>
+            <w:r>
+              <w:rPr>
+                <w:b/>
+              </w:rPr>
+              <w:t>Actors</w:t>
+            </w:r>
+            <w:r>
+              <w:rPr>
+                <w:b/>
+              </w:rPr>
+              <w:tab/>
+            </w:r>
+            <w:r>
               <w:t>Car</w:t>
             </w:r>
             <w:r>
@@ -801,7 +1261,13 @@
           </w:tcPr>
           <w:p>
             <w:r>
-              <w:t>The Admin must log in the system</w:t>
+              <w:t xml:space="preserve">The </w:t>
+            </w:r>
+            <w:r>
+              <w:t>Car Owner</w:t>
+            </w:r>
+            <w:r>
+              <w:t xml:space="preserve"> must log in the system</w:t>
             </w:r>
           </w:p>
         </w:tc>
@@ -848,26 +1314,22 @@
             <w:gridSpan w:val="3"/>
           </w:tcPr>
           <w:p>
-            <w:r>
+            <w:pPr>
+              <w:rPr>
+                <w:b/>
+              </w:rPr>
+            </w:pPr>
+            <w:r>
+              <w:rPr>
+                <w:b/>
+              </w:rPr>
               <w:t xml:space="preserve">1.1.0 </w:t>
             </w:r>
             <w:r>
               <w:rPr>
-                <w:i/>
-              </w:rPr>
-              <w:t>[</w:t>
-            </w:r>
-            <w:r>
-              <w:rPr>
-                <w:i/>
-              </w:rPr>
-              <w:t>UC</w:t>
-            </w:r>
-            <w:r>
-              <w:rPr>
-                <w:i/>
-              </w:rPr>
-              <w:t xml:space="preserve"> name]</w:t>
+                <w:b/>
+              </w:rPr>
+              <w:t>Add a Car Owner profile</w:t>
             </w:r>
           </w:p>
         </w:tc>
@@ -893,7 +1355,7 @@
         </w:tc>
         <w:tc>
           <w:tcPr>
-            <w:tcW w:w="4234" w:type="dxa"/>
+            <w:tcW w:w="4139" w:type="dxa"/>
           </w:tcPr>
           <w:p>
             <w:pPr>
@@ -912,7 +1374,7 @@
         </w:tc>
         <w:tc>
           <w:tcPr>
-            <w:tcW w:w="4490" w:type="dxa"/>
+            <w:tcW w:w="4585" w:type="dxa"/>
           </w:tcPr>
           <w:p>
             <w:pPr>
@@ -943,16 +1405,798 @@
         </w:tc>
         <w:tc>
           <w:tcPr>
-            <w:tcW w:w="4234" w:type="dxa"/>
+            <w:tcW w:w="4139" w:type="dxa"/>
+          </w:tcPr>
+          <w:p>
+            <w:r>
+              <w:t xml:space="preserve">The </w:t>
+            </w:r>
+            <w:r>
+              <w:t>Car Owner</w:t>
+            </w:r>
+            <w:r>
+              <w:t xml:space="preserve"> selects to </w:t>
+            </w:r>
+            <w:r>
+              <w:t>create a new profile</w:t>
+            </w:r>
+          </w:p>
+        </w:tc>
+        <w:tc>
+          <w:tcPr>
+            <w:tcW w:w="4585" w:type="dxa"/>
+          </w:tcPr>
+          <w:p>
+            <w:r>
+              <w:t xml:space="preserve">The system </w:t>
+            </w:r>
+            <w:r>
+              <w:t>displays</w:t>
+            </w:r>
+            <w:r>
+              <w:t xml:space="preserve"> </w:t>
+            </w:r>
+            <w:r>
+              <w:t xml:space="preserve">a </w:t>
+            </w:r>
+            <w:r>
+              <w:t xml:space="preserve">Car </w:t>
+            </w:r>
+            <w:r>
+              <w:t xml:space="preserve">Owner </w:t>
+            </w:r>
+            <w:r>
+              <w:t>Profile</w:t>
+            </w:r>
+            <w:r>
+              <w:t xml:space="preserve"> form with fields: first name, last name, DOB, email, phone, address and bank account.</w:t>
+            </w:r>
+          </w:p>
+        </w:tc>
+      </w:tr>
+      <w:tr>
+        <w:tc>
+          <w:tcPr>
+            <w:tcW w:w="626" w:type="dxa"/>
+          </w:tcPr>
+          <w:p>
+            <w:r>
+              <w:t>2</w:t>
+            </w:r>
+          </w:p>
+        </w:tc>
+        <w:tc>
+          <w:tcPr>
+            <w:tcW w:w="4139" w:type="dxa"/>
+          </w:tcPr>
+          <w:p>
+            <w:r>
+              <w:t xml:space="preserve">The </w:t>
+            </w:r>
+            <w:r>
+              <w:t>Car Owner</w:t>
+            </w:r>
+            <w:r>
+              <w:t xml:space="preserve"> </w:t>
+            </w:r>
+            <w:r>
+              <w:t>fills out and submit the form</w:t>
+            </w:r>
+          </w:p>
+        </w:tc>
+        <w:tc>
+          <w:tcPr>
+            <w:tcW w:w="4585" w:type="dxa"/>
+          </w:tcPr>
+          <w:p>
+            <w:r>
+              <w:t xml:space="preserve">The system </w:t>
+            </w:r>
+            <w:r>
+              <w:t>validates</w:t>
+            </w:r>
+            <w:r>
+              <w:t xml:space="preserve"> required fields</w:t>
+            </w:r>
+            <w:r>
+              <w:t xml:space="preserve">, verifies there is no other </w:t>
+            </w:r>
+            <w:r>
+              <w:t>profile the same requested one, saves the profile with pending status in DB.</w:t>
+            </w:r>
+          </w:p>
+          <w:p>
+            <w:r>
+              <w:t>The system returns a success or fail.</w:t>
+            </w:r>
+          </w:p>
+        </w:tc>
+      </w:tr>
+      <w:tr>
+        <w:tc>
+          <w:tcPr>
+            <w:tcW w:w="9350" w:type="dxa"/>
+            <w:gridSpan w:val="3"/>
+            <w:shd w:val="clear" w:color="auto" w:fill="BDD6EE" w:themeFill="accent5" w:themeFillTint="66"/>
+          </w:tcPr>
+          <w:p>
+            <w:pPr>
+              <w:rPr>
+                <w:b/>
+              </w:rPr>
+            </w:pPr>
+            <w:r>
+              <w:rPr>
+                <w:b/>
+              </w:rPr>
+              <w:t>Post</w:t>
+            </w:r>
+            <w:r>
+              <w:rPr>
+                <w:b/>
+              </w:rPr>
+              <w:t>conditions</w:t>
+            </w:r>
+          </w:p>
+        </w:tc>
+      </w:tr>
+      <w:tr>
+        <w:tc>
+          <w:tcPr>
+            <w:tcW w:w="9350" w:type="dxa"/>
+            <w:gridSpan w:val="3"/>
+          </w:tcPr>
+          <w:p>
+            <w:r>
+              <w:t>The Car Owner profile is persistent in DB</w:t>
+            </w:r>
+          </w:p>
+        </w:tc>
+      </w:tr>
+      <w:tr>
+        <w:tc>
+          <w:tcPr>
+            <w:tcW w:w="9350" w:type="dxa"/>
+            <w:gridSpan w:val="3"/>
+            <w:shd w:val="clear" w:color="auto" w:fill="BDD6EE" w:themeFill="accent5" w:themeFillTint="66"/>
+          </w:tcPr>
+          <w:p>
+            <w:pPr>
+              <w:rPr>
+                <w:b/>
+              </w:rPr>
+            </w:pPr>
+            <w:r>
+              <w:rPr>
+                <w:b/>
+              </w:rPr>
+              <w:t>Business Rules</w:t>
+            </w:r>
+          </w:p>
+        </w:tc>
+      </w:tr>
+      <w:tr>
+        <w:tc>
+          <w:tcPr>
+            <w:tcW w:w="9350" w:type="dxa"/>
+            <w:gridSpan w:val="3"/>
+          </w:tcPr>
+          <w:p>
+            <w:r>
+              <w:t>There is no duplication of Car Owner profile: no duplication of email, bank account.</w:t>
+            </w:r>
+          </w:p>
+        </w:tc>
+      </w:tr>
+      <w:tr>
+        <w:tc>
+          <w:tcPr>
+            <w:tcW w:w="9350" w:type="dxa"/>
+            <w:gridSpan w:val="3"/>
           </w:tcPr>
           <w:p/>
         </w:tc>
-        <w:tc>
-          <w:tcPr>
-            <w:tcW w:w="4490" w:type="dxa"/>
+      </w:tr>
+      <w:tr>
+        <w:tc>
+          <w:tcPr>
+            <w:tcW w:w="9350" w:type="dxa"/>
+            <w:gridSpan w:val="3"/>
+          </w:tcPr>
+          <w:p>
+            <w:r>
+              <w:rPr>
+                <w:b/>
+              </w:rPr>
+              <w:t>1.1.</w:t>
+            </w:r>
+            <w:r>
+              <w:rPr>
+                <w:b/>
+              </w:rPr>
+              <w:t>1</w:t>
+            </w:r>
+            <w:r>
+              <w:rPr>
+                <w:b/>
+              </w:rPr>
+              <w:t xml:space="preserve"> </w:t>
+            </w:r>
+            <w:r>
+              <w:rPr>
+                <w:b/>
+              </w:rPr>
+              <w:t>Edit</w:t>
+            </w:r>
+            <w:r>
+              <w:rPr>
+                <w:b/>
+              </w:rPr>
+              <w:t xml:space="preserve"> a</w:t>
+            </w:r>
+            <w:r>
+              <w:rPr>
+                <w:b/>
+              </w:rPr>
+              <w:t>n existing</w:t>
+            </w:r>
+            <w:r>
+              <w:rPr>
+                <w:b/>
+              </w:rPr>
+              <w:t xml:space="preserve"> Car Owner profile</w:t>
+            </w:r>
+          </w:p>
+        </w:tc>
+      </w:tr>
+      <w:tr>
+        <w:tc>
+          <w:tcPr>
+            <w:tcW w:w="626" w:type="dxa"/>
+          </w:tcPr>
+          <w:p>
+            <w:pPr>
+              <w:rPr>
+                <w:b/>
+              </w:rPr>
+            </w:pPr>
+            <w:r>
+              <w:rPr>
+                <w:b/>
+              </w:rPr>
+              <w:t>Step</w:t>
+            </w:r>
+          </w:p>
+        </w:tc>
+        <w:tc>
+          <w:tcPr>
+            <w:tcW w:w="4139" w:type="dxa"/>
+          </w:tcPr>
+          <w:p>
+            <w:pPr>
+              <w:jc w:val="center"/>
+              <w:rPr>
+                <w:b/>
+              </w:rPr>
+            </w:pPr>
+            <w:r>
+              <w:rPr>
+                <w:b/>
+              </w:rPr>
+              <w:t>User Actions</w:t>
+            </w:r>
+          </w:p>
+        </w:tc>
+        <w:tc>
+          <w:tcPr>
+            <w:tcW w:w="4585" w:type="dxa"/>
+          </w:tcPr>
+          <w:p>
+            <w:pPr>
+              <w:jc w:val="center"/>
+              <w:rPr>
+                <w:b/>
+              </w:rPr>
+            </w:pPr>
+            <w:r>
+              <w:rPr>
+                <w:b/>
+              </w:rPr>
+              <w:t>System Actions</w:t>
+            </w:r>
+          </w:p>
+        </w:tc>
+      </w:tr>
+      <w:tr>
+        <w:tc>
+          <w:tcPr>
+            <w:tcW w:w="626" w:type="dxa"/>
+          </w:tcPr>
+          <w:p>
+            <w:r>
+              <w:t>1</w:t>
+            </w:r>
+          </w:p>
+        </w:tc>
+        <w:tc>
+          <w:tcPr>
+            <w:tcW w:w="4139" w:type="dxa"/>
+          </w:tcPr>
+          <w:p>
+            <w:r>
+              <w:t xml:space="preserve">The Car Owner </w:t>
+            </w:r>
+            <w:r>
+              <w:t>gets</w:t>
+            </w:r>
+            <w:r>
+              <w:t xml:space="preserve"> </w:t>
+            </w:r>
+            <w:r>
+              <w:t>their profile</w:t>
+            </w:r>
+          </w:p>
+        </w:tc>
+        <w:tc>
+          <w:tcPr>
+            <w:tcW w:w="4585" w:type="dxa"/>
+          </w:tcPr>
+          <w:p>
+            <w:r>
+              <w:t xml:space="preserve">The system displays Car Owner Profile form </w:t>
+            </w:r>
+            <w:r>
+              <w:t>a full info of</w:t>
+            </w:r>
+            <w:r>
+              <w:t xml:space="preserve"> first name, last name, DOB, email, phone, address and bank account.</w:t>
+            </w:r>
+          </w:p>
+        </w:tc>
+      </w:tr>
+      <w:tr>
+        <w:tc>
+          <w:tcPr>
+            <w:tcW w:w="626" w:type="dxa"/>
+          </w:tcPr>
+          <w:p>
+            <w:r>
+              <w:t>2</w:t>
+            </w:r>
+          </w:p>
+        </w:tc>
+        <w:tc>
+          <w:tcPr>
+            <w:tcW w:w="4139" w:type="dxa"/>
+          </w:tcPr>
+          <w:p>
+            <w:r>
+              <w:t xml:space="preserve">The Car Owner </w:t>
+            </w:r>
+            <w:r>
+              <w:t>selects to update fields they want to change, and submit the changes to the system</w:t>
+            </w:r>
+          </w:p>
+        </w:tc>
+        <w:tc>
+          <w:tcPr>
+            <w:tcW w:w="4585" w:type="dxa"/>
+          </w:tcPr>
+          <w:p>
+            <w:r>
+              <w:t xml:space="preserve">The system validates </w:t>
+            </w:r>
+            <w:r>
+              <w:t>updated</w:t>
+            </w:r>
+            <w:r>
+              <w:t xml:space="preserve"> fields, saves the profile with pending status in DB.</w:t>
+            </w:r>
+          </w:p>
+          <w:p>
+            <w:r>
+              <w:t>The system returns a success or fail.</w:t>
+            </w:r>
+          </w:p>
+        </w:tc>
+      </w:tr>
+      <w:tr>
+        <w:tc>
+          <w:tcPr>
+            <w:tcW w:w="626" w:type="dxa"/>
           </w:tcPr>
           <w:p/>
         </w:tc>
+        <w:tc>
+          <w:tcPr>
+            <w:tcW w:w="4139" w:type="dxa"/>
+          </w:tcPr>
+          <w:p/>
+        </w:tc>
+        <w:tc>
+          <w:tcPr>
+            <w:tcW w:w="4585" w:type="dxa"/>
+          </w:tcPr>
+          <w:p/>
+        </w:tc>
+      </w:tr>
+      <w:tr>
+        <w:tc>
+          <w:tcPr>
+            <w:tcW w:w="9350" w:type="dxa"/>
+            <w:gridSpan w:val="3"/>
+            <w:shd w:val="clear" w:color="auto" w:fill="BDD6EE" w:themeFill="accent5" w:themeFillTint="66"/>
+          </w:tcPr>
+          <w:p>
+            <w:pPr>
+              <w:rPr>
+                <w:b/>
+              </w:rPr>
+            </w:pPr>
+            <w:r>
+              <w:rPr>
+                <w:b/>
+              </w:rPr>
+              <w:t>Post</w:t>
+            </w:r>
+            <w:r>
+              <w:rPr>
+                <w:b/>
+              </w:rPr>
+              <w:t>conditions</w:t>
+            </w:r>
+          </w:p>
+        </w:tc>
+      </w:tr>
+      <w:tr>
+        <w:tc>
+          <w:tcPr>
+            <w:tcW w:w="9350" w:type="dxa"/>
+            <w:gridSpan w:val="3"/>
+          </w:tcPr>
+          <w:p>
+            <w:r>
+              <w:t xml:space="preserve">The system will save changes of </w:t>
+            </w:r>
+            <w:r>
+              <w:t>Car Owner</w:t>
+            </w:r>
+            <w:r>
+              <w:t xml:space="preserve"> profile</w:t>
+            </w:r>
+            <w:r>
+              <w:t xml:space="preserve"> in DB</w:t>
+            </w:r>
+          </w:p>
+        </w:tc>
+      </w:tr>
+      <w:tr>
+        <w:tc>
+          <w:tcPr>
+            <w:tcW w:w="9350" w:type="dxa"/>
+            <w:gridSpan w:val="3"/>
+            <w:shd w:val="clear" w:color="auto" w:fill="BDD6EE" w:themeFill="accent5" w:themeFillTint="66"/>
+          </w:tcPr>
+          <w:p>
+            <w:pPr>
+              <w:rPr>
+                <w:b/>
+              </w:rPr>
+            </w:pPr>
+            <w:r>
+              <w:rPr>
+                <w:b/>
+              </w:rPr>
+              <w:t>Business Rules</w:t>
+            </w:r>
+          </w:p>
+        </w:tc>
+      </w:tr>
+      <w:tr>
+        <w:tc>
+          <w:tcPr>
+            <w:tcW w:w="9350" w:type="dxa"/>
+            <w:gridSpan w:val="3"/>
+          </w:tcPr>
+          <w:p>
+            <w:r>
+              <w:t>There is no duplication of Car Owner profile</w:t>
+            </w:r>
+            <w:r>
+              <w:t xml:space="preserve"> after changed</w:t>
+            </w:r>
+            <w:r>
+              <w:t>: no duplication of email, bank account.</w:t>
+            </w:r>
+          </w:p>
+        </w:tc>
+      </w:tr>
+      <w:tr>
+        <w:tc>
+          <w:tcPr>
+            <w:tcW w:w="9350" w:type="dxa"/>
+            <w:gridSpan w:val="3"/>
+          </w:tcPr>
+          <w:p>
+            <w:r>
+              <w:t>The Car Owner status will be changed to pending and waiting for Admin to approve.</w:t>
+            </w:r>
+          </w:p>
+        </w:tc>
+      </w:tr>
+    </w:tbl>
+    <w:p/>
+    <w:tbl>
+      <w:tblPr>
+        <w:tblStyle w:val="TableGrid"/>
+        <w:tblW w:w="0" w:type="auto"/>
+        <w:tblLook w:val="04A0" w:firstRow="1" w:lastRow="0" w:firstColumn="1" w:lastColumn="0" w:noHBand="0" w:noVBand="1"/>
+      </w:tblPr>
+      <w:tblGrid>
+        <w:gridCol w:w="626"/>
+        <w:gridCol w:w="4229"/>
+        <w:gridCol w:w="4495"/>
+      </w:tblGrid>
+      <w:tr>
+        <w:tc>
+          <w:tcPr>
+            <w:tcW w:w="9350" w:type="dxa"/>
+            <w:gridSpan w:val="3"/>
+            <w:shd w:val="clear" w:color="auto" w:fill="BDD6EE" w:themeFill="accent5" w:themeFillTint="66"/>
+          </w:tcPr>
+          <w:p>
+            <w:r>
+              <w:rPr>
+                <w:b/>
+              </w:rPr>
+              <w:t>Use Case Number</w:t>
+            </w:r>
+            <w:r>
+              <w:t xml:space="preserve">: </w:t>
+            </w:r>
+            <w:r>
+              <w:t>4</w:t>
+            </w:r>
+          </w:p>
+        </w:tc>
+      </w:tr>
+      <w:tr>
+        <w:tc>
+          <w:tcPr>
+            <w:tcW w:w="9350" w:type="dxa"/>
+            <w:gridSpan w:val="3"/>
+          </w:tcPr>
+          <w:p>
+            <w:pPr>
+              <w:tabs>
+                <w:tab w:val="left" w:pos="1772"/>
+              </w:tabs>
+              <w:rPr>
+                <w:b/>
+              </w:rPr>
+            </w:pPr>
+            <w:r>
+              <w:rPr>
+                <w:b/>
+              </w:rPr>
+              <w:t>Name</w:t>
+            </w:r>
+            <w:r>
+              <w:rPr>
+                <w:b/>
+              </w:rPr>
+              <w:tab/>
+            </w:r>
+            <w:r>
+              <w:t>Car profile</w:t>
+            </w:r>
+          </w:p>
+        </w:tc>
+      </w:tr>
+      <w:tr>
+        <w:tc>
+          <w:tcPr>
+            <w:tcW w:w="9350" w:type="dxa"/>
+            <w:gridSpan w:val="3"/>
+          </w:tcPr>
+          <w:p>
+            <w:pPr>
+              <w:tabs>
+                <w:tab w:val="left" w:pos="1772"/>
+              </w:tabs>
+              <w:rPr>
+                <w:b/>
+              </w:rPr>
+            </w:pPr>
+            <w:r>
+              <w:rPr>
+                <w:b/>
+              </w:rPr>
+              <w:t>Brief description</w:t>
+            </w:r>
+            <w:r>
+              <w:rPr>
+                <w:b/>
+              </w:rPr>
+              <w:tab/>
+            </w:r>
+            <w:r>
+              <w:t xml:space="preserve">This use case allows </w:t>
+            </w:r>
+            <w:r>
+              <w:t>Car Owner</w:t>
+            </w:r>
+            <w:r>
+              <w:t xml:space="preserve"> to </w:t>
+            </w:r>
+            <w:r>
+              <w:t>add</w:t>
+            </w:r>
+            <w:r>
+              <w:t xml:space="preserve">, </w:t>
+            </w:r>
+            <w:r>
+              <w:t xml:space="preserve">edit </w:t>
+            </w:r>
+            <w:r>
+              <w:t xml:space="preserve">and delete </w:t>
+            </w:r>
+            <w:r>
+              <w:t xml:space="preserve">their </w:t>
+            </w:r>
+            <w:r>
+              <w:t>cars</w:t>
+            </w:r>
+          </w:p>
+        </w:tc>
+      </w:tr>
+      <w:tr>
+        <w:tc>
+          <w:tcPr>
+            <w:tcW w:w="9350" w:type="dxa"/>
+            <w:gridSpan w:val="3"/>
+          </w:tcPr>
+          <w:p>
+            <w:pPr>
+              <w:tabs>
+                <w:tab w:val="left" w:pos="1763"/>
+              </w:tabs>
+              <w:rPr>
+                <w:b/>
+              </w:rPr>
+            </w:pPr>
+            <w:r>
+              <w:rPr>
+                <w:b/>
+              </w:rPr>
+              <w:t>Actors</w:t>
+            </w:r>
+            <w:r>
+              <w:rPr>
+                <w:b/>
+              </w:rPr>
+              <w:tab/>
+            </w:r>
+            <w:r>
+              <w:t>Car</w:t>
+            </w:r>
+            <w:r>
+              <w:rPr>
+                <w:b/>
+              </w:rPr>
+              <w:t xml:space="preserve"> </w:t>
+            </w:r>
+            <w:r>
+              <w:t>Owner</w:t>
+            </w:r>
+          </w:p>
+        </w:tc>
+      </w:tr>
+      <w:tr>
+        <w:tc>
+          <w:tcPr>
+            <w:tcW w:w="9350" w:type="dxa"/>
+            <w:gridSpan w:val="3"/>
+          </w:tcPr>
+          <w:p/>
+        </w:tc>
+      </w:tr>
+      <w:tr>
+        <w:tc>
+          <w:tcPr>
+            <w:tcW w:w="9350" w:type="dxa"/>
+            <w:gridSpan w:val="3"/>
+            <w:shd w:val="clear" w:color="auto" w:fill="BDD6EE" w:themeFill="accent5" w:themeFillTint="66"/>
+          </w:tcPr>
+          <w:p>
+            <w:pPr>
+              <w:rPr>
+                <w:b/>
+              </w:rPr>
+            </w:pPr>
+            <w:r>
+              <w:rPr>
+                <w:b/>
+              </w:rPr>
+              <w:t>Preconditions</w:t>
+            </w:r>
+          </w:p>
+        </w:tc>
+      </w:tr>
+      <w:tr>
+        <w:tc>
+          <w:tcPr>
+            <w:tcW w:w="9350" w:type="dxa"/>
+            <w:gridSpan w:val="3"/>
+          </w:tcPr>
+          <w:p>
+            <w:r>
+              <w:t>The Car Owner must log in the system</w:t>
+            </w:r>
+          </w:p>
+        </w:tc>
+      </w:tr>
+      <w:tr>
+        <w:tc>
+          <w:tcPr>
+            <w:tcW w:w="9350" w:type="dxa"/>
+            <w:gridSpan w:val="3"/>
+            <w:shd w:val="clear" w:color="auto" w:fill="BDD6EE" w:themeFill="accent5" w:themeFillTint="66"/>
+          </w:tcPr>
+          <w:p>
+            <w:pPr>
+              <w:rPr>
+                <w:b/>
+              </w:rPr>
+            </w:pPr>
+            <w:r>
+              <w:rPr>
+                <w:b/>
+              </w:rPr>
+              <w:t>Flows of Events:</w:t>
+            </w:r>
+          </w:p>
+        </w:tc>
+      </w:tr>
+      <w:tr>
+        <w:tc>
+          <w:tcPr>
+            <w:tcW w:w="9350" w:type="dxa"/>
+            <w:gridSpan w:val="3"/>
+          </w:tcPr>
+          <w:p>
+            <w:r>
+              <w:t>1. Basic Flows</w:t>
+            </w:r>
+          </w:p>
+        </w:tc>
+      </w:tr>
+      <w:tr>
+        <w:tc>
+          <w:tcPr>
+            <w:tcW w:w="9350" w:type="dxa"/>
+            <w:gridSpan w:val="3"/>
+          </w:tcPr>
+          <w:p>
+            <w:pPr>
+              <w:rPr>
+                <w:b/>
+              </w:rPr>
+            </w:pPr>
+            <w:r>
+              <w:rPr>
+                <w:b/>
+              </w:rPr>
+              <w:t xml:space="preserve">1.1.0 </w:t>
+            </w:r>
+            <w:r>
+              <w:rPr>
+                <w:b/>
+              </w:rPr>
+              <w:t>Add a Car profile</w:t>
+            </w:r>
+          </w:p>
+        </w:tc>
       </w:tr>
       <w:tr>
         <w:tc>
@@ -960,6 +2204,129 @@
             <w:tcW w:w="626" w:type="dxa"/>
           </w:tcPr>
           <w:p>
+            <w:pPr>
+              <w:rPr>
+                <w:b/>
+              </w:rPr>
+            </w:pPr>
+            <w:r>
+              <w:rPr>
+                <w:b/>
+              </w:rPr>
+              <w:t>Step</w:t>
+            </w:r>
+          </w:p>
+        </w:tc>
+        <w:tc>
+          <w:tcPr>
+            <w:tcW w:w="4229" w:type="dxa"/>
+          </w:tcPr>
+          <w:p>
+            <w:pPr>
+              <w:jc w:val="center"/>
+              <w:rPr>
+                <w:b/>
+              </w:rPr>
+            </w:pPr>
+            <w:r>
+              <w:rPr>
+                <w:b/>
+              </w:rPr>
+              <w:t>User Actions</w:t>
+            </w:r>
+          </w:p>
+        </w:tc>
+        <w:tc>
+          <w:tcPr>
+            <w:tcW w:w="4495" w:type="dxa"/>
+          </w:tcPr>
+          <w:p>
+            <w:pPr>
+              <w:jc w:val="center"/>
+              <w:rPr>
+                <w:b/>
+              </w:rPr>
+            </w:pPr>
+            <w:r>
+              <w:rPr>
+                <w:b/>
+              </w:rPr>
+              <w:t>System Actions</w:t>
+            </w:r>
+          </w:p>
+        </w:tc>
+      </w:tr>
+      <w:tr>
+        <w:tc>
+          <w:tcPr>
+            <w:tcW w:w="626" w:type="dxa"/>
+          </w:tcPr>
+          <w:p>
+            <w:r>
+              <w:t>1</w:t>
+            </w:r>
+          </w:p>
+        </w:tc>
+        <w:tc>
+          <w:tcPr>
+            <w:tcW w:w="4229" w:type="dxa"/>
+          </w:tcPr>
+          <w:p>
+            <w:r>
+              <w:t xml:space="preserve">The Car Owner selects to create a new </w:t>
+            </w:r>
+            <w:r>
+              <w:t xml:space="preserve">Car </w:t>
+            </w:r>
+            <w:r>
+              <w:t>profile</w:t>
+            </w:r>
+          </w:p>
+        </w:tc>
+        <w:tc>
+          <w:tcPr>
+            <w:tcW w:w="4495" w:type="dxa"/>
+          </w:tcPr>
+          <w:p>
+            <w:r>
+              <w:t xml:space="preserve">The system displays a Car Profile form with fields: </w:t>
+            </w:r>
+            <w:r>
+              <w:t>car name</w:t>
+            </w:r>
+            <w:r>
+              <w:t xml:space="preserve">, </w:t>
+            </w:r>
+            <w:r>
+              <w:t>model</w:t>
+            </w:r>
+            <w:r>
+              <w:t xml:space="preserve">, </w:t>
+            </w:r>
+            <w:r>
+              <w:t>manufacturer</w:t>
+            </w:r>
+            <w:r>
+              <w:t xml:space="preserve">, </w:t>
+            </w:r>
+            <w:r>
+              <w:t>year of manufacturing</w:t>
+            </w:r>
+            <w:r>
+              <w:t xml:space="preserve">, </w:t>
+            </w:r>
+            <w:r>
+              <w:t>rental price.</w:t>
+            </w:r>
+          </w:p>
+        </w:tc>
+      </w:tr>
+      <w:tr>
+        <w:tc>
+          <w:tcPr>
+            <w:tcW w:w="626" w:type="dxa"/>
+          </w:tcPr>
+          <w:p>
             <w:r>
               <w:t>2</w:t>
             </w:r>
@@ -967,16 +2334,529 @@
         </w:tc>
         <w:tc>
           <w:tcPr>
-            <w:tcW w:w="4234" w:type="dxa"/>
+            <w:tcW w:w="4229" w:type="dxa"/>
+          </w:tcPr>
+          <w:p>
+            <w:r>
+              <w:t>The Car Owner fills out and submit the form</w:t>
+            </w:r>
+          </w:p>
+        </w:tc>
+        <w:tc>
+          <w:tcPr>
+            <w:tcW w:w="4495" w:type="dxa"/>
+          </w:tcPr>
+          <w:p>
+            <w:r>
+              <w:t xml:space="preserve">The system validates required fields, saves the </w:t>
+            </w:r>
+            <w:r>
+              <w:t xml:space="preserve">car </w:t>
+            </w:r>
+            <w:r>
+              <w:t>profile with pending status in DB.</w:t>
+            </w:r>
+          </w:p>
+          <w:p>
+            <w:r>
+              <w:t>The system returns a success or fail.</w:t>
+            </w:r>
+          </w:p>
+        </w:tc>
+      </w:tr>
+      <w:tr>
+        <w:tc>
+          <w:tcPr>
+            <w:tcW w:w="9350" w:type="dxa"/>
+            <w:gridSpan w:val="3"/>
+            <w:shd w:val="clear" w:color="auto" w:fill="BDD6EE" w:themeFill="accent5" w:themeFillTint="66"/>
+          </w:tcPr>
+          <w:p>
+            <w:pPr>
+              <w:rPr>
+                <w:b/>
+              </w:rPr>
+            </w:pPr>
+            <w:r>
+              <w:rPr>
+                <w:b/>
+              </w:rPr>
+              <w:t>Post</w:t>
+            </w:r>
+            <w:r>
+              <w:rPr>
+                <w:b/>
+              </w:rPr>
+              <w:t>conditions</w:t>
+            </w:r>
+          </w:p>
+        </w:tc>
+      </w:tr>
+      <w:tr>
+        <w:tc>
+          <w:tcPr>
+            <w:tcW w:w="9350" w:type="dxa"/>
+            <w:gridSpan w:val="3"/>
+          </w:tcPr>
+          <w:p>
+            <w:r>
+              <w:t xml:space="preserve">The Car profile </w:t>
+            </w:r>
+            <w:r>
+              <w:t xml:space="preserve">with its rental price </w:t>
+            </w:r>
+            <w:r>
+              <w:t xml:space="preserve">is </w:t>
+            </w:r>
+            <w:r>
+              <w:t>saved</w:t>
+            </w:r>
+            <w:r>
+              <w:t xml:space="preserve"> in DB</w:t>
+            </w:r>
+          </w:p>
+        </w:tc>
+      </w:tr>
+      <w:tr>
+        <w:tc>
+          <w:tcPr>
+            <w:tcW w:w="9350" w:type="dxa"/>
+            <w:gridSpan w:val="3"/>
+            <w:shd w:val="clear" w:color="auto" w:fill="BDD6EE" w:themeFill="accent5" w:themeFillTint="66"/>
+          </w:tcPr>
+          <w:p>
+            <w:pPr>
+              <w:rPr>
+                <w:b/>
+              </w:rPr>
+            </w:pPr>
+            <w:r>
+              <w:rPr>
+                <w:b/>
+              </w:rPr>
+              <w:t>Business Rules</w:t>
+            </w:r>
+          </w:p>
+        </w:tc>
+      </w:tr>
+      <w:tr>
+        <w:tc>
+          <w:tcPr>
+            <w:tcW w:w="9350" w:type="dxa"/>
+            <w:gridSpan w:val="3"/>
+          </w:tcPr>
+          <w:p>
+            <w:r>
+              <w:t xml:space="preserve">One Car Owner can add one or more </w:t>
+            </w:r>
+            <w:r>
+              <w:t>Car profile</w:t>
+            </w:r>
+            <w:r>
+              <w:t xml:space="preserve">s (same model, same manufacturer, </w:t>
+            </w:r>
+            <w:proofErr w:type="spellStart"/>
+            <w:r>
+              <w:t>etc</w:t>
+            </w:r>
+            <w:proofErr w:type="spellEnd"/>
+            <w:r>
+              <w:t>)</w:t>
+            </w:r>
+          </w:p>
+        </w:tc>
+      </w:tr>
+      <w:tr>
+        <w:tc>
+          <w:tcPr>
+            <w:tcW w:w="9350" w:type="dxa"/>
+            <w:gridSpan w:val="3"/>
           </w:tcPr>
           <w:p/>
         </w:tc>
-        <w:tc>
-          <w:tcPr>
-            <w:tcW w:w="4490" w:type="dxa"/>
+      </w:tr>
+      <w:tr>
+        <w:tc>
+          <w:tcPr>
+            <w:tcW w:w="9350" w:type="dxa"/>
+            <w:gridSpan w:val="3"/>
+          </w:tcPr>
+          <w:p>
+            <w:r>
+              <w:rPr>
+                <w:b/>
+              </w:rPr>
+              <w:t>1.1.</w:t>
+            </w:r>
+            <w:r>
+              <w:rPr>
+                <w:b/>
+              </w:rPr>
+              <w:t>1</w:t>
+            </w:r>
+            <w:r>
+              <w:rPr>
+                <w:b/>
+              </w:rPr>
+              <w:t xml:space="preserve"> </w:t>
+            </w:r>
+            <w:r>
+              <w:rPr>
+                <w:b/>
+              </w:rPr>
+              <w:t>Edit an existing Car profile</w:t>
+            </w:r>
+          </w:p>
+        </w:tc>
+      </w:tr>
+      <w:tr>
+        <w:tc>
+          <w:tcPr>
+            <w:tcW w:w="626" w:type="dxa"/>
+          </w:tcPr>
+          <w:p>
+            <w:pPr>
+              <w:rPr>
+                <w:b/>
+              </w:rPr>
+            </w:pPr>
+            <w:r>
+              <w:rPr>
+                <w:b/>
+              </w:rPr>
+              <w:t>Step</w:t>
+            </w:r>
+          </w:p>
+        </w:tc>
+        <w:tc>
+          <w:tcPr>
+            <w:tcW w:w="4229" w:type="dxa"/>
+          </w:tcPr>
+          <w:p>
+            <w:pPr>
+              <w:jc w:val="center"/>
+              <w:rPr>
+                <w:b/>
+              </w:rPr>
+            </w:pPr>
+            <w:r>
+              <w:rPr>
+                <w:b/>
+              </w:rPr>
+              <w:t>User Actions</w:t>
+            </w:r>
+          </w:p>
+        </w:tc>
+        <w:tc>
+          <w:tcPr>
+            <w:tcW w:w="4495" w:type="dxa"/>
+          </w:tcPr>
+          <w:p>
+            <w:pPr>
+              <w:jc w:val="center"/>
+              <w:rPr>
+                <w:b/>
+              </w:rPr>
+            </w:pPr>
+            <w:r>
+              <w:rPr>
+                <w:b/>
+              </w:rPr>
+              <w:t>System Actions</w:t>
+            </w:r>
+          </w:p>
+        </w:tc>
+      </w:tr>
+      <w:tr>
+        <w:tc>
+          <w:tcPr>
+            <w:tcW w:w="626" w:type="dxa"/>
+          </w:tcPr>
+          <w:p>
+            <w:r>
+              <w:t>1</w:t>
+            </w:r>
+          </w:p>
+        </w:tc>
+        <w:tc>
+          <w:tcPr>
+            <w:tcW w:w="4229" w:type="dxa"/>
+          </w:tcPr>
+          <w:p>
+            <w:r>
+              <w:t xml:space="preserve">The Car Owner gets </w:t>
+            </w:r>
+            <w:r>
+              <w:t xml:space="preserve">a list of </w:t>
+            </w:r>
+            <w:r>
+              <w:t>their</w:t>
+            </w:r>
+            <w:r>
+              <w:t xml:space="preserve"> Car</w:t>
+            </w:r>
+            <w:r>
+              <w:t xml:space="preserve"> profile</w:t>
+            </w:r>
+            <w:r>
+              <w:t>s</w:t>
+            </w:r>
+          </w:p>
+        </w:tc>
+        <w:tc>
+          <w:tcPr>
+            <w:tcW w:w="4495" w:type="dxa"/>
+          </w:tcPr>
+          <w:p>
+            <w:r>
+              <w:t xml:space="preserve">The system displays Car Profile </w:t>
+            </w:r>
+            <w:r>
+              <w:t>list.</w:t>
+            </w:r>
+          </w:p>
+        </w:tc>
+      </w:tr>
+      <w:tr>
+        <w:tc>
+          <w:tcPr>
+            <w:tcW w:w="626" w:type="dxa"/>
+          </w:tcPr>
+          <w:p>
+            <w:r>
+              <w:t>2</w:t>
+            </w:r>
+          </w:p>
+        </w:tc>
+        <w:tc>
+          <w:tcPr>
+            <w:tcW w:w="4229" w:type="dxa"/>
+          </w:tcPr>
+          <w:p>
+            <w:r>
+              <w:t xml:space="preserve">The Car Owner </w:t>
+            </w:r>
+            <w:r>
+              <w:t>select</w:t>
+            </w:r>
+            <w:r>
+              <w:t xml:space="preserve"> </w:t>
+            </w:r>
+            <w:r>
+              <w:t xml:space="preserve">a </w:t>
+            </w:r>
+            <w:r>
+              <w:t xml:space="preserve">Car </w:t>
+            </w:r>
+            <w:r>
+              <w:t>they want to update</w:t>
+            </w:r>
+          </w:p>
+        </w:tc>
+        <w:tc>
+          <w:tcPr>
+            <w:tcW w:w="4495" w:type="dxa"/>
+          </w:tcPr>
+          <w:p>
+            <w:r>
+              <w:t xml:space="preserve">The system displays Car Profile form </w:t>
+            </w:r>
+            <w:r>
+              <w:t xml:space="preserve">with </w:t>
+            </w:r>
+            <w:r>
+              <w:t>a full info</w:t>
+            </w:r>
+          </w:p>
+        </w:tc>
+      </w:tr>
+      <w:tr>
+        <w:tc>
+          <w:tcPr>
+            <w:tcW w:w="626" w:type="dxa"/>
+          </w:tcPr>
+          <w:p>
+            <w:r>
+              <w:t>3</w:t>
+            </w:r>
+          </w:p>
+        </w:tc>
+        <w:tc>
+          <w:tcPr>
+            <w:tcW w:w="4229" w:type="dxa"/>
+          </w:tcPr>
+          <w:p>
+            <w:r>
+              <w:t>The Car Owner selects to update fields they want to change, and submit the changes to the system</w:t>
+            </w:r>
+          </w:p>
+        </w:tc>
+        <w:tc>
+          <w:tcPr>
+            <w:tcW w:w="4495" w:type="dxa"/>
+          </w:tcPr>
+          <w:p>
+            <w:r>
+              <w:t>The system validates updated fields, saves the profile with pending status in DB.</w:t>
+            </w:r>
+          </w:p>
+          <w:p>
+            <w:r>
+              <w:t>The system returns a success or fail.</w:t>
+            </w:r>
+          </w:p>
+        </w:tc>
+      </w:tr>
+      <w:tr>
+        <w:tc>
+          <w:tcPr>
+            <w:tcW w:w="626" w:type="dxa"/>
           </w:tcPr>
           <w:p/>
         </w:tc>
+        <w:tc>
+          <w:tcPr>
+            <w:tcW w:w="4229" w:type="dxa"/>
+          </w:tcPr>
+          <w:p/>
+        </w:tc>
+        <w:tc>
+          <w:tcPr>
+            <w:tcW w:w="4495" w:type="dxa"/>
+          </w:tcPr>
+          <w:p/>
+        </w:tc>
+      </w:tr>
+      <w:tr>
+        <w:tc>
+          <w:tcPr>
+            <w:tcW w:w="9350" w:type="dxa"/>
+            <w:gridSpan w:val="3"/>
+            <w:shd w:val="clear" w:color="auto" w:fill="BDD6EE" w:themeFill="accent5" w:themeFillTint="66"/>
+          </w:tcPr>
+          <w:p>
+            <w:pPr>
+              <w:rPr>
+                <w:b/>
+              </w:rPr>
+            </w:pPr>
+            <w:r>
+              <w:rPr>
+                <w:b/>
+              </w:rPr>
+              <w:t>Post</w:t>
+            </w:r>
+            <w:r>
+              <w:rPr>
+                <w:b/>
+              </w:rPr>
+              <w:t>conditions</w:t>
+            </w:r>
+          </w:p>
+        </w:tc>
+      </w:tr>
+      <w:tr>
+        <w:tc>
+          <w:tcPr>
+            <w:tcW w:w="9350" w:type="dxa"/>
+            <w:gridSpan w:val="3"/>
+          </w:tcPr>
+          <w:p>
+            <w:r>
+              <w:t>The system will save changes of Car profile in DB</w:t>
+            </w:r>
+          </w:p>
+        </w:tc>
+      </w:tr>
+      <w:tr>
+        <w:tc>
+          <w:tcPr>
+            <w:tcW w:w="9350" w:type="dxa"/>
+            <w:gridSpan w:val="3"/>
+            <w:shd w:val="clear" w:color="auto" w:fill="BDD6EE" w:themeFill="accent5" w:themeFillTint="66"/>
+          </w:tcPr>
+          <w:p>
+            <w:pPr>
+              <w:rPr>
+                <w:b/>
+              </w:rPr>
+            </w:pPr>
+            <w:r>
+              <w:rPr>
+                <w:b/>
+              </w:rPr>
+              <w:t>Business Rules</w:t>
+            </w:r>
+          </w:p>
+        </w:tc>
+      </w:tr>
+      <w:tr>
+        <w:tc>
+          <w:tcPr>
+            <w:tcW w:w="9350" w:type="dxa"/>
+            <w:gridSpan w:val="3"/>
+          </w:tcPr>
+          <w:p>
+            <w:r>
+              <w:t xml:space="preserve">The Car </w:t>
+            </w:r>
+            <w:r>
+              <w:t xml:space="preserve">profile </w:t>
+            </w:r>
+            <w:r>
+              <w:t>status will be changed to pending and waiting for Admin to approve.</w:t>
+            </w:r>
+          </w:p>
+        </w:tc>
+      </w:tr>
+      <w:tr>
+        <w:tc>
+          <w:tcPr>
+            <w:tcW w:w="9350" w:type="dxa"/>
+            <w:gridSpan w:val="3"/>
+          </w:tcPr>
+          <w:p/>
+        </w:tc>
+      </w:tr>
+      <w:tr>
+        <w:tc>
+          <w:tcPr>
+            <w:tcW w:w="9350" w:type="dxa"/>
+            <w:gridSpan w:val="3"/>
+          </w:tcPr>
+          <w:p>
+            <w:r>
+              <w:rPr>
+                <w:b/>
+              </w:rPr>
+              <w:t>1.1.</w:t>
+            </w:r>
+            <w:r>
+              <w:rPr>
+                <w:b/>
+              </w:rPr>
+              <w:t>2</w:t>
+            </w:r>
+            <w:r>
+              <w:rPr>
+                <w:b/>
+              </w:rPr>
+              <w:t xml:space="preserve"> </w:t>
+            </w:r>
+            <w:r>
+              <w:rPr>
+                <w:b/>
+              </w:rPr>
+              <w:t xml:space="preserve">Delete </w:t>
+            </w:r>
+            <w:r>
+              <w:rPr>
+                <w:b/>
+              </w:rPr>
+              <w:t>an existing Car profile</w:t>
+            </w:r>
+          </w:p>
+        </w:tc>
       </w:tr>
       <w:tr>
         <w:tc>
@@ -984,23 +2864,217 @@
             <w:tcW w:w="626" w:type="dxa"/>
           </w:tcPr>
           <w:p>
-            <w:r>
-              <w:t>3</w:t>
-            </w:r>
-          </w:p>
-        </w:tc>
-        <w:tc>
-          <w:tcPr>
-            <w:tcW w:w="4234" w:type="dxa"/>
+            <w:pPr>
+              <w:rPr>
+                <w:b/>
+              </w:rPr>
+            </w:pPr>
+            <w:r>
+              <w:rPr>
+                <w:b/>
+              </w:rPr>
+              <w:t>Step</w:t>
+            </w:r>
+          </w:p>
+        </w:tc>
+        <w:tc>
+          <w:tcPr>
+            <w:tcW w:w="4229" w:type="dxa"/>
+          </w:tcPr>
+          <w:p>
+            <w:pPr>
+              <w:jc w:val="center"/>
+              <w:rPr>
+                <w:b/>
+              </w:rPr>
+            </w:pPr>
+            <w:r>
+              <w:rPr>
+                <w:b/>
+              </w:rPr>
+              <w:t>User Actions</w:t>
+            </w:r>
+          </w:p>
+        </w:tc>
+        <w:tc>
+          <w:tcPr>
+            <w:tcW w:w="4495" w:type="dxa"/>
+          </w:tcPr>
+          <w:p>
+            <w:pPr>
+              <w:jc w:val="center"/>
+              <w:rPr>
+                <w:b/>
+              </w:rPr>
+            </w:pPr>
+            <w:r>
+              <w:rPr>
+                <w:b/>
+              </w:rPr>
+              <w:t>System Actions</w:t>
+            </w:r>
+          </w:p>
+        </w:tc>
+      </w:tr>
+      <w:tr>
+        <w:tc>
+          <w:tcPr>
+            <w:tcW w:w="626" w:type="dxa"/>
+          </w:tcPr>
+          <w:p>
+            <w:r>
+              <w:t>1</w:t>
+            </w:r>
+          </w:p>
+        </w:tc>
+        <w:tc>
+          <w:tcPr>
+            <w:tcW w:w="4229" w:type="dxa"/>
+          </w:tcPr>
+          <w:p>
+            <w:r>
+              <w:t xml:space="preserve">The Car Owner gets </w:t>
+            </w:r>
+            <w:r>
+              <w:t xml:space="preserve">a list of their </w:t>
+            </w:r>
+            <w:r>
+              <w:t>Car profile</w:t>
+            </w:r>
+            <w:r>
+              <w:t>s</w:t>
+            </w:r>
+          </w:p>
+        </w:tc>
+        <w:tc>
+          <w:tcPr>
+            <w:tcW w:w="4495" w:type="dxa"/>
+          </w:tcPr>
+          <w:p>
+            <w:r>
+              <w:t>The system displays Car Profile form a full info</w:t>
+            </w:r>
+          </w:p>
+        </w:tc>
+      </w:tr>
+      <w:tr>
+        <w:tc>
+          <w:tcPr>
+            <w:tcW w:w="626" w:type="dxa"/>
+          </w:tcPr>
+          <w:p>
+            <w:r>
+              <w:t>2</w:t>
+            </w:r>
+          </w:p>
+        </w:tc>
+        <w:tc>
+          <w:tcPr>
+            <w:tcW w:w="4229" w:type="dxa"/>
+          </w:tcPr>
+          <w:p>
+            <w:r>
+              <w:t xml:space="preserve">The Car Owner select a Car they want to </w:t>
+            </w:r>
+            <w:r>
+              <w:t>delete</w:t>
+            </w:r>
+          </w:p>
+        </w:tc>
+        <w:tc>
+          <w:tcPr>
+            <w:tcW w:w="4495" w:type="dxa"/>
+          </w:tcPr>
+          <w:p>
+            <w:r>
+              <w:t xml:space="preserve">The system </w:t>
+            </w:r>
+            <w:r>
+              <w:t xml:space="preserve">shows a confirmation of </w:t>
+            </w:r>
+            <w:r>
+              <w:t xml:space="preserve">Car </w:t>
+            </w:r>
+            <w:r>
+              <w:t>p</w:t>
+            </w:r>
+            <w:r>
+              <w:t>rofile</w:t>
+            </w:r>
+          </w:p>
+        </w:tc>
+      </w:tr>
+      <w:tr>
+        <w:tc>
+          <w:tcPr>
+            <w:tcW w:w="626" w:type="dxa"/>
+          </w:tcPr>
+          <w:p>
+            <w:r>
+              <w:t>2</w:t>
+            </w:r>
+          </w:p>
+        </w:tc>
+        <w:tc>
+          <w:tcPr>
+            <w:tcW w:w="4229" w:type="dxa"/>
+          </w:tcPr>
+          <w:p>
+            <w:r>
+              <w:t xml:space="preserve">The Car Owner </w:t>
+            </w:r>
+            <w:r>
+              <w:t>confirms to delete</w:t>
+            </w:r>
+          </w:p>
+        </w:tc>
+        <w:tc>
+          <w:tcPr>
+            <w:tcW w:w="4495" w:type="dxa"/>
+          </w:tcPr>
+          <w:p>
+            <w:r>
+              <w:t xml:space="preserve">The system </w:t>
+            </w:r>
+            <w:r>
+              <w:t>deletes</w:t>
+            </w:r>
+            <w:r>
+              <w:t xml:space="preserve"> the profile </w:t>
+            </w:r>
+            <w:r>
+              <w:t xml:space="preserve">from </w:t>
+            </w:r>
+            <w:r>
+              <w:t>DB.</w:t>
+            </w:r>
+          </w:p>
+          <w:p>
+            <w:r>
+              <w:t>The system returns a success or fail.</w:t>
+            </w:r>
+          </w:p>
+        </w:tc>
+      </w:tr>
+      <w:tr>
+        <w:tc>
+          <w:tcPr>
+            <w:tcW w:w="626" w:type="dxa"/>
           </w:tcPr>
           <w:p/>
         </w:tc>
         <w:tc>
           <w:tcPr>
-            <w:tcW w:w="4490" w:type="dxa"/>
+            <w:tcW w:w="4229" w:type="dxa"/>
           </w:tcPr>
           <w:p/>
         </w:tc>
+        <w:tc>
+          <w:tcPr>
+            <w:tcW w:w="4495" w:type="dxa"/>
+          </w:tcPr>
+          <w:p/>
+        </w:tc>
       </w:tr>
       <w:tr>
         <w:tc>
@@ -1036,6 +3110,47 @@
             <w:tcW w:w="9350" w:type="dxa"/>
             <w:gridSpan w:val="3"/>
           </w:tcPr>
+          <w:p>
+            <w:r>
+              <w:t xml:space="preserve">Car profile </w:t>
+            </w:r>
+            <w:r>
+              <w:t xml:space="preserve">is not existing in </w:t>
+            </w:r>
+            <w:r>
+              <w:t>DB</w:t>
+            </w:r>
+          </w:p>
+        </w:tc>
+      </w:tr>
+      <w:tr>
+        <w:tc>
+          <w:tcPr>
+            <w:tcW w:w="9350" w:type="dxa"/>
+            <w:gridSpan w:val="3"/>
+            <w:shd w:val="clear" w:color="auto" w:fill="BDD6EE" w:themeFill="accent5" w:themeFillTint="66"/>
+          </w:tcPr>
+          <w:p>
+            <w:pPr>
+              <w:rPr>
+                <w:b/>
+              </w:rPr>
+            </w:pPr>
+            <w:r>
+              <w:rPr>
+                <w:b/>
+              </w:rPr>
+              <w:t>Business Rules</w:t>
+            </w:r>
+          </w:p>
+        </w:tc>
+      </w:tr>
+      <w:tr>
+        <w:tc>
+          <w:tcPr>
+            <w:tcW w:w="9350" w:type="dxa"/>
+            <w:gridSpan w:val="3"/>
+          </w:tcPr>
           <w:p/>
         </w:tc>
       </w:tr>
@@ -1044,190 +3159,6 @@
           <w:tcPr>
             <w:tcW w:w="9350" w:type="dxa"/>
             <w:gridSpan w:val="3"/>
-            <w:shd w:val="clear" w:color="auto" w:fill="BDD6EE" w:themeFill="accent5" w:themeFillTint="66"/>
-          </w:tcPr>
-          <w:p>
-            <w:pPr>
-              <w:rPr>
-                <w:b/>
-              </w:rPr>
-            </w:pPr>
-            <w:r>
-              <w:rPr>
-                <w:b/>
-              </w:rPr>
-              <w:t>Business Rules</w:t>
-            </w:r>
-          </w:p>
-        </w:tc>
-      </w:tr>
-      <w:tr>
-        <w:tc>
-          <w:tcPr>
-            <w:tcW w:w="9350" w:type="dxa"/>
-            <w:gridSpan w:val="3"/>
-          </w:tcPr>
-          <w:p/>
-        </w:tc>
-      </w:tr>
-      <w:tr>
-        <w:tc>
-          <w:tcPr>
-            <w:tcW w:w="9350" w:type="dxa"/>
-            <w:gridSpan w:val="3"/>
-          </w:tcPr>
-          <w:p>
-            <w:r>
-              <w:lastRenderedPageBreak/>
-              <w:t xml:space="preserve">1.1.1 </w:t>
-            </w:r>
-            <w:r>
-              <w:rPr>
-                <w:i/>
-              </w:rPr>
-              <w:t>[</w:t>
-            </w:r>
-            <w:r>
-              <w:rPr>
-                <w:i/>
-              </w:rPr>
-              <w:t>UC</w:t>
-            </w:r>
-            <w:r>
-              <w:rPr>
-                <w:i/>
-              </w:rPr>
-              <w:t xml:space="preserve"> name]</w:t>
-            </w:r>
-          </w:p>
-        </w:tc>
-      </w:tr>
-      <w:tr>
-        <w:tc>
-          <w:tcPr>
-            <w:tcW w:w="626" w:type="dxa"/>
-          </w:tcPr>
-          <w:p>
-            <w:pPr>
-              <w:rPr>
-                <w:b/>
-              </w:rPr>
-            </w:pPr>
-            <w:r>
-              <w:rPr>
-                <w:b/>
-              </w:rPr>
-              <w:t>Step</w:t>
-            </w:r>
-          </w:p>
-        </w:tc>
-        <w:tc>
-          <w:tcPr>
-            <w:tcW w:w="4234" w:type="dxa"/>
-          </w:tcPr>
-          <w:p>
-            <w:pPr>
-              <w:jc w:val="center"/>
-              <w:rPr>
-                <w:b/>
-              </w:rPr>
-            </w:pPr>
-            <w:r>
-              <w:rPr>
-                <w:b/>
-              </w:rPr>
-              <w:t>User Actions</w:t>
-            </w:r>
-          </w:p>
-        </w:tc>
-        <w:tc>
-          <w:tcPr>
-            <w:tcW w:w="4490" w:type="dxa"/>
-          </w:tcPr>
-          <w:p>
-            <w:pPr>
-              <w:jc w:val="center"/>
-              <w:rPr>
-                <w:b/>
-              </w:rPr>
-            </w:pPr>
-            <w:r>
-              <w:rPr>
-                <w:b/>
-              </w:rPr>
-              <w:t>System Actions</w:t>
-            </w:r>
-          </w:p>
-        </w:tc>
-      </w:tr>
-      <w:tr>
-        <w:tc>
-          <w:tcPr>
-            <w:tcW w:w="626" w:type="dxa"/>
-          </w:tcPr>
-          <w:p>
-            <w:r>
-              <w:t>1</w:t>
-            </w:r>
-          </w:p>
-        </w:tc>
-        <w:tc>
-          <w:tcPr>
-            <w:tcW w:w="4234" w:type="dxa"/>
-          </w:tcPr>
-          <w:p/>
-        </w:tc>
-        <w:tc>
-          <w:tcPr>
-            <w:tcW w:w="4490" w:type="dxa"/>
-          </w:tcPr>
-          <w:p/>
-        </w:tc>
-      </w:tr>
-      <w:tr>
-        <w:tc>
-          <w:tcPr>
-            <w:tcW w:w="626" w:type="dxa"/>
-          </w:tcPr>
-          <w:p>
-            <w:r>
-              <w:t>2</w:t>
-            </w:r>
-          </w:p>
-        </w:tc>
-        <w:tc>
-          <w:tcPr>
-            <w:tcW w:w="4234" w:type="dxa"/>
-          </w:tcPr>
-          <w:p/>
-        </w:tc>
-        <w:tc>
-          <w:tcPr>
-            <w:tcW w:w="4490" w:type="dxa"/>
-          </w:tcPr>
-          <w:p/>
-        </w:tc>
-      </w:tr>
-      <w:tr>
-        <w:tc>
-          <w:tcPr>
-            <w:tcW w:w="626" w:type="dxa"/>
-          </w:tcPr>
-          <w:p>
-            <w:r>
-              <w:t>3</w:t>
-            </w:r>
-          </w:p>
-        </w:tc>
-        <w:tc>
-          <w:tcPr>
-            <w:tcW w:w="4234" w:type="dxa"/>
-          </w:tcPr>
-          <w:p/>
-        </w:tc>
-        <w:tc>
-          <w:tcPr>
-            <w:tcW w:w="4490" w:type="dxa"/>
           </w:tcPr>
           <w:p/>
         </w:tc>
@@ -1253,14 +3184,20 @@
             <w:shd w:val="clear" w:color="auto" w:fill="BDD6EE" w:themeFill="accent5" w:themeFillTint="66"/>
           </w:tcPr>
           <w:p>
-            <w:r>
-              <w:rPr>
-                <w:b/>
-              </w:rPr>
+            <w:bookmarkStart w:id="0" w:name="_GoBack"/>
+            <w:bookmarkEnd w:id="0"/>
+            <w:r>
+              <w:rPr>
+                <w:b/>
+              </w:rPr>
+              <w:lastRenderedPageBreak/>
               <w:t>Use Case Number</w:t>
             </w:r>
             <w:r>
-              <w:t>: 2</w:t>
+              <w:t xml:space="preserve">: </w:t>
+            </w:r>
+            <w:r>
+              <w:t>5</w:t>
             </w:r>
           </w:p>
         </w:tc>
@@ -1395,11 +3332,7 @@
             <w:tcW w:w="9350" w:type="dxa"/>
             <w:gridSpan w:val="3"/>
           </w:tcPr>
-          <w:p>
-            <w:r>
-              <w:t>The Admin must log in the system</w:t>
-            </w:r>
-          </w:p>
+          <w:p/>
         </w:tc>
       </w:tr>
       <w:tr>
@@ -1823,6 +3756,74 @@
         <w:tc>
           <w:tcPr>
             <w:tcW w:w="4490" w:type="dxa"/>
+          </w:tcPr>
+          <w:p/>
+        </w:tc>
+      </w:tr>
+      <w:tr>
+        <w:tc>
+          <w:tcPr>
+            <w:tcW w:w="9350" w:type="dxa"/>
+            <w:gridSpan w:val="3"/>
+            <w:shd w:val="clear" w:color="auto" w:fill="BDD6EE" w:themeFill="accent5" w:themeFillTint="66"/>
+          </w:tcPr>
+          <w:p>
+            <w:pPr>
+              <w:rPr>
+                <w:b/>
+              </w:rPr>
+            </w:pPr>
+            <w:r>
+              <w:rPr>
+                <w:b/>
+              </w:rPr>
+              <w:t>Post</w:t>
+            </w:r>
+            <w:r>
+              <w:rPr>
+                <w:b/>
+              </w:rPr>
+              <w:t>conditions</w:t>
+            </w:r>
+          </w:p>
+        </w:tc>
+      </w:tr>
+      <w:tr>
+        <w:tc>
+          <w:tcPr>
+            <w:tcW w:w="9350" w:type="dxa"/>
+            <w:gridSpan w:val="3"/>
+          </w:tcPr>
+          <w:p/>
+        </w:tc>
+      </w:tr>
+      <w:tr>
+        <w:tc>
+          <w:tcPr>
+            <w:tcW w:w="9350" w:type="dxa"/>
+            <w:gridSpan w:val="3"/>
+            <w:shd w:val="clear" w:color="auto" w:fill="BDD6EE" w:themeFill="accent5" w:themeFillTint="66"/>
+          </w:tcPr>
+          <w:p>
+            <w:pPr>
+              <w:rPr>
+                <w:b/>
+              </w:rPr>
+            </w:pPr>
+            <w:r>
+              <w:rPr>
+                <w:b/>
+              </w:rPr>
+              <w:t>Business Rules</w:t>
+            </w:r>
+          </w:p>
+        </w:tc>
+      </w:tr>
+      <w:tr>
+        <w:tc>
+          <w:tcPr>
+            <w:tcW w:w="9350" w:type="dxa"/>
+            <w:gridSpan w:val="3"/>
           </w:tcPr>
           <w:p/>
         </w:tc>

</xml_diff>

<commit_message>
added customers user cases
</commit_message>
<xml_diff>
--- a/NewRentalCar-UseCaseDescription.docx
+++ b/NewRentalCar-UseCaseDescription.docx
@@ -566,10 +566,7 @@
               <w:t>Use Case Number</w:t>
             </w:r>
             <w:r>
-              <w:t xml:space="preserve">: </w:t>
-            </w:r>
-            <w:r>
-              <w:t>2</w:t>
+              <w:t>: 2</w:t>
             </w:r>
           </w:p>
         </w:tc>
@@ -1626,25 +1623,7 @@
               <w:rPr>
                 <w:b/>
               </w:rPr>
-              <w:t>Edit</w:t>
-            </w:r>
-            <w:r>
-              <w:rPr>
-                <w:b/>
-              </w:rPr>
-              <w:t xml:space="preserve"> a</w:t>
-            </w:r>
-            <w:r>
-              <w:rPr>
-                <w:b/>
-              </w:rPr>
-              <w:t>n existing</w:t>
-            </w:r>
-            <w:r>
-              <w:rPr>
-                <w:b/>
-              </w:rPr>
-              <w:t xml:space="preserve"> Car Owner profile</w:t>
+              <w:t>Edit an existing Car Owner profile</w:t>
             </w:r>
           </w:p>
         </w:tc>
@@ -1724,16 +1703,7 @@
           </w:tcPr>
           <w:p>
             <w:r>
-              <w:t xml:space="preserve">The Car Owner </w:t>
-            </w:r>
-            <w:r>
-              <w:t>gets</w:t>
-            </w:r>
-            <w:r>
-              <w:t xml:space="preserve"> </w:t>
-            </w:r>
-            <w:r>
-              <w:t>their profile</w:t>
+              <w:t>The Car Owner gets their profile</w:t>
             </w:r>
           </w:p>
         </w:tc>
@@ -1743,13 +1713,7 @@
           </w:tcPr>
           <w:p>
             <w:r>
-              <w:t xml:space="preserve">The system displays Car Owner Profile form </w:t>
-            </w:r>
-            <w:r>
-              <w:t>a full info of</w:t>
-            </w:r>
-            <w:r>
-              <w:t xml:space="preserve"> first name, last name, DOB, email, phone, address and bank account.</w:t>
+              <w:t>The system displays Car Owner Profile form a full info of first name, last name, DOB, email, phone, address and bank account.</w:t>
             </w:r>
           </w:p>
         </w:tc>
@@ -1771,10 +1735,7 @@
           </w:tcPr>
           <w:p>
             <w:r>
-              <w:t xml:space="preserve">The Car Owner </w:t>
-            </w:r>
-            <w:r>
-              <w:t>selects to update fields they want to change, and submit the changes to the system</w:t>
+              <w:t>The Car Owner selects to update fields they want to change, and submit the changes to the system</w:t>
             </w:r>
           </w:p>
         </w:tc>
@@ -1784,13 +1745,7 @@
           </w:tcPr>
           <w:p>
             <w:r>
-              <w:t xml:space="preserve">The system validates </w:t>
-            </w:r>
-            <w:r>
-              <w:t>updated</w:t>
-            </w:r>
-            <w:r>
-              <w:t xml:space="preserve"> fields, saves the profile with pending status in DB.</w:t>
+              <w:t>The system validates updated fields, saves the profile with pending status in DB.</w:t>
             </w:r>
           </w:p>
           <w:p>
@@ -1856,16 +1811,7 @@
           </w:tcPr>
           <w:p>
             <w:r>
-              <w:t xml:space="preserve">The system will save changes of </w:t>
-            </w:r>
-            <w:r>
-              <w:t>Car Owner</w:t>
-            </w:r>
-            <w:r>
-              <w:t xml:space="preserve"> profile</w:t>
-            </w:r>
-            <w:r>
-              <w:t xml:space="preserve"> in DB</w:t>
+              <w:t>The system will save changes of Car Owner profile in DB</w:t>
             </w:r>
           </w:p>
         </w:tc>
@@ -1952,10 +1898,7 @@
               <w:t>Use Case Number</w:t>
             </w:r>
             <w:r>
-              <w:t xml:space="preserve">: </w:t>
-            </w:r>
-            <w:r>
-              <w:t>4</w:t>
+              <w:t>: 4</w:t>
             </w:r>
           </w:p>
         </w:tc>
@@ -2030,22 +1973,7 @@
               <w:t xml:space="preserve"> to </w:t>
             </w:r>
             <w:r>
-              <w:t>add</w:t>
-            </w:r>
-            <w:r>
-              <w:t xml:space="preserve">, </w:t>
-            </w:r>
-            <w:r>
-              <w:t xml:space="preserve">edit </w:t>
-            </w:r>
-            <w:r>
-              <w:t xml:space="preserve">and delete </w:t>
-            </w:r>
-            <w:r>
-              <w:t xml:space="preserve">their </w:t>
-            </w:r>
-            <w:r>
-              <w:t>cars</w:t>
+              <w:t>add, edit and delete their cars</w:t>
             </w:r>
           </w:p>
         </w:tc>
@@ -2634,22 +2562,232 @@
           </w:tcPr>
           <w:p>
             <w:r>
-              <w:t xml:space="preserve">The Car Owner </w:t>
-            </w:r>
-            <w:r>
-              <w:t>select</w:t>
-            </w:r>
-            <w:r>
+              <w:t>The Car Owner select a Car they want to update</w:t>
+            </w:r>
+          </w:p>
+        </w:tc>
+        <w:tc>
+          <w:tcPr>
+            <w:tcW w:w="4495" w:type="dxa"/>
+          </w:tcPr>
+          <w:p>
+            <w:r>
+              <w:t>The system displays Car Profile form with a full info</w:t>
+            </w:r>
+          </w:p>
+        </w:tc>
+      </w:tr>
+      <w:tr>
+        <w:tc>
+          <w:tcPr>
+            <w:tcW w:w="626" w:type="dxa"/>
+          </w:tcPr>
+          <w:p>
+            <w:r>
+              <w:t>3</w:t>
+            </w:r>
+          </w:p>
+        </w:tc>
+        <w:tc>
+          <w:tcPr>
+            <w:tcW w:w="4229" w:type="dxa"/>
+          </w:tcPr>
+          <w:p>
+            <w:r>
+              <w:t>The Car Owner selects to update fields they want to change, and submit the changes to the system</w:t>
+            </w:r>
+          </w:p>
+        </w:tc>
+        <w:tc>
+          <w:tcPr>
+            <w:tcW w:w="4495" w:type="dxa"/>
+          </w:tcPr>
+          <w:p>
+            <w:r>
+              <w:t>The system validates updated fields, saves the profile with pending status in DB.</w:t>
+            </w:r>
+          </w:p>
+          <w:p>
+            <w:r>
+              <w:t>The system returns a success or fail.</w:t>
+            </w:r>
+          </w:p>
+        </w:tc>
+      </w:tr>
+      <w:tr>
+        <w:tc>
+          <w:tcPr>
+            <w:tcW w:w="626" w:type="dxa"/>
+          </w:tcPr>
+          <w:p/>
+        </w:tc>
+        <w:tc>
+          <w:tcPr>
+            <w:tcW w:w="4229" w:type="dxa"/>
+          </w:tcPr>
+          <w:p/>
+        </w:tc>
+        <w:tc>
+          <w:tcPr>
+            <w:tcW w:w="4495" w:type="dxa"/>
+          </w:tcPr>
+          <w:p/>
+        </w:tc>
+      </w:tr>
+      <w:tr>
+        <w:tc>
+          <w:tcPr>
+            <w:tcW w:w="9350" w:type="dxa"/>
+            <w:gridSpan w:val="3"/>
+            <w:shd w:val="clear" w:color="auto" w:fill="BDD6EE" w:themeFill="accent5" w:themeFillTint="66"/>
+          </w:tcPr>
+          <w:p>
+            <w:pPr>
+              <w:rPr>
+                <w:b/>
+              </w:rPr>
+            </w:pPr>
+            <w:r>
+              <w:rPr>
+                <w:b/>
+              </w:rPr>
+              <w:t>Post</w:t>
+            </w:r>
+            <w:r>
+              <w:rPr>
+                <w:b/>
+              </w:rPr>
+              <w:t>conditions</w:t>
+            </w:r>
+          </w:p>
+        </w:tc>
+      </w:tr>
+      <w:tr>
+        <w:tc>
+          <w:tcPr>
+            <w:tcW w:w="9350" w:type="dxa"/>
+            <w:gridSpan w:val="3"/>
+          </w:tcPr>
+          <w:p>
+            <w:r>
+              <w:t>The system will save changes of Car profile in DB</w:t>
+            </w:r>
+          </w:p>
+        </w:tc>
+      </w:tr>
+      <w:tr>
+        <w:tc>
+          <w:tcPr>
+            <w:tcW w:w="9350" w:type="dxa"/>
+            <w:gridSpan w:val="3"/>
+            <w:shd w:val="clear" w:color="auto" w:fill="BDD6EE" w:themeFill="accent5" w:themeFillTint="66"/>
+          </w:tcPr>
+          <w:p>
+            <w:pPr>
+              <w:rPr>
+                <w:b/>
+              </w:rPr>
+            </w:pPr>
+            <w:r>
+              <w:rPr>
+                <w:b/>
+              </w:rPr>
+              <w:t>Business Rules</w:t>
+            </w:r>
+          </w:p>
+        </w:tc>
+      </w:tr>
+      <w:tr>
+        <w:tc>
+          <w:tcPr>
+            <w:tcW w:w="9350" w:type="dxa"/>
+            <w:gridSpan w:val="3"/>
+          </w:tcPr>
+          <w:p>
+            <w:r>
+              <w:t>The Car profile status will be changed to pending and waiting for Admin to approve.</w:t>
+            </w:r>
+          </w:p>
+        </w:tc>
+      </w:tr>
+      <w:tr>
+        <w:tc>
+          <w:tcPr>
+            <w:tcW w:w="9350" w:type="dxa"/>
+            <w:gridSpan w:val="3"/>
+          </w:tcPr>
+          <w:p/>
+        </w:tc>
+      </w:tr>
+      <w:tr>
+        <w:tc>
+          <w:tcPr>
+            <w:tcW w:w="9350" w:type="dxa"/>
+            <w:gridSpan w:val="3"/>
+          </w:tcPr>
+          <w:p>
+            <w:r>
+              <w:rPr>
+                <w:b/>
+              </w:rPr>
+              <w:t>1.1.</w:t>
+            </w:r>
+            <w:r>
+              <w:rPr>
+                <w:b/>
+              </w:rPr>
+              <w:t>2</w:t>
+            </w:r>
+            <w:r>
+              <w:rPr>
+                <w:b/>
+              </w:rPr>
               <w:t xml:space="preserve"> </w:t>
             </w:r>
             <w:r>
-              <w:t xml:space="preserve">a </w:t>
-            </w:r>
-            <w:r>
-              <w:t xml:space="preserve">Car </w:t>
-            </w:r>
-            <w:r>
-              <w:t>they want to update</w:t>
+              <w:rPr>
+                <w:b/>
+              </w:rPr>
+              <w:t>Delete an existing Car profile</w:t>
+            </w:r>
+          </w:p>
+        </w:tc>
+      </w:tr>
+      <w:tr>
+        <w:tc>
+          <w:tcPr>
+            <w:tcW w:w="626" w:type="dxa"/>
+          </w:tcPr>
+          <w:p>
+            <w:pPr>
+              <w:rPr>
+                <w:b/>
+              </w:rPr>
+            </w:pPr>
+            <w:r>
+              <w:rPr>
+                <w:b/>
+              </w:rPr>
+              <w:t>Step</w:t>
+            </w:r>
+          </w:p>
+        </w:tc>
+        <w:tc>
+          <w:tcPr>
+            <w:tcW w:w="4229" w:type="dxa"/>
+          </w:tcPr>
+          <w:p>
+            <w:pPr>
+              <w:jc w:val="center"/>
+              <w:rPr>
+                <w:b/>
+              </w:rPr>
+            </w:pPr>
+            <w:r>
+              <w:rPr>
+                <w:b/>
+              </w:rPr>
+              <w:t>User Actions</w:t>
             </w:r>
           </w:p>
         </w:tc>
@@ -2658,14 +2796,17 @@
             <w:tcW w:w="4495" w:type="dxa"/>
           </w:tcPr>
           <w:p>
-            <w:r>
-              <w:t xml:space="preserve">The system displays Car Profile form </w:t>
-            </w:r>
-            <w:r>
-              <w:t xml:space="preserve">with </w:t>
-            </w:r>
-            <w:r>
-              <w:t>a full info</w:t>
+            <w:pPr>
+              <w:jc w:val="center"/>
+              <w:rPr>
+                <w:b/>
+              </w:rPr>
+            </w:pPr>
+            <w:r>
+              <w:rPr>
+                <w:b/>
+              </w:rPr>
+              <w:t>System Actions</w:t>
             </w:r>
           </w:p>
         </w:tc>
@@ -2677,6 +2818,70 @@
           </w:tcPr>
           <w:p>
             <w:r>
+              <w:t>1</w:t>
+            </w:r>
+          </w:p>
+        </w:tc>
+        <w:tc>
+          <w:tcPr>
+            <w:tcW w:w="4229" w:type="dxa"/>
+          </w:tcPr>
+          <w:p>
+            <w:r>
+              <w:t>The Car Owner gets a list of their Car profiles</w:t>
+            </w:r>
+          </w:p>
+        </w:tc>
+        <w:tc>
+          <w:tcPr>
+            <w:tcW w:w="4495" w:type="dxa"/>
+          </w:tcPr>
+          <w:p>
+            <w:r>
+              <w:t>The system displays Car Profile form a full info</w:t>
+            </w:r>
+          </w:p>
+        </w:tc>
+      </w:tr>
+      <w:tr>
+        <w:tc>
+          <w:tcPr>
+            <w:tcW w:w="626" w:type="dxa"/>
+          </w:tcPr>
+          <w:p>
+            <w:r>
+              <w:t>2</w:t>
+            </w:r>
+          </w:p>
+        </w:tc>
+        <w:tc>
+          <w:tcPr>
+            <w:tcW w:w="4229" w:type="dxa"/>
+          </w:tcPr>
+          <w:p>
+            <w:r>
+              <w:t>The Car Owner select a Car they want to delete</w:t>
+            </w:r>
+          </w:p>
+        </w:tc>
+        <w:tc>
+          <w:tcPr>
+            <w:tcW w:w="4495" w:type="dxa"/>
+          </w:tcPr>
+          <w:p>
+            <w:r>
+              <w:t>The system shows a confirmation of Car profile</w:t>
+            </w:r>
+          </w:p>
+        </w:tc>
+      </w:tr>
+      <w:tr>
+        <w:tc>
+          <w:tcPr>
+            <w:tcW w:w="626" w:type="dxa"/>
+          </w:tcPr>
+          <w:p>
+            <w:r>
               <w:t>3</w:t>
             </w:r>
           </w:p>
@@ -2687,7 +2892,7 @@
           </w:tcPr>
           <w:p>
             <w:r>
-              <w:t>The Car Owner selects to update fields they want to change, and submit the changes to the system</w:t>
+              <w:t>The Car Owner confirms to delete</w:t>
             </w:r>
           </w:p>
         </w:tc>
@@ -2697,7 +2902,7 @@
           </w:tcPr>
           <w:p>
             <w:r>
-              <w:t>The system validates updated fields, saves the profile with pending status in DB.</w:t>
+              <w:t>The system deletes the profile from DB.</w:t>
             </w:r>
           </w:p>
           <w:p>
@@ -2763,362 +2968,7 @@
           </w:tcPr>
           <w:p>
             <w:r>
-              <w:t>The system will save changes of Car profile in DB</w:t>
-            </w:r>
-          </w:p>
-        </w:tc>
-      </w:tr>
-      <w:tr>
-        <w:tc>
-          <w:tcPr>
-            <w:tcW w:w="9350" w:type="dxa"/>
-            <w:gridSpan w:val="3"/>
-            <w:shd w:val="clear" w:color="auto" w:fill="BDD6EE" w:themeFill="accent5" w:themeFillTint="66"/>
-          </w:tcPr>
-          <w:p>
-            <w:pPr>
-              <w:rPr>
-                <w:b/>
-              </w:rPr>
-            </w:pPr>
-            <w:r>
-              <w:rPr>
-                <w:b/>
-              </w:rPr>
-              <w:t>Business Rules</w:t>
-            </w:r>
-          </w:p>
-        </w:tc>
-      </w:tr>
-      <w:tr>
-        <w:tc>
-          <w:tcPr>
-            <w:tcW w:w="9350" w:type="dxa"/>
-            <w:gridSpan w:val="3"/>
-          </w:tcPr>
-          <w:p>
-            <w:r>
-              <w:t xml:space="preserve">The Car </w:t>
-            </w:r>
-            <w:r>
-              <w:t xml:space="preserve">profile </w:t>
-            </w:r>
-            <w:r>
-              <w:t>status will be changed to pending and waiting for Admin to approve.</w:t>
-            </w:r>
-          </w:p>
-        </w:tc>
-      </w:tr>
-      <w:tr>
-        <w:tc>
-          <w:tcPr>
-            <w:tcW w:w="9350" w:type="dxa"/>
-            <w:gridSpan w:val="3"/>
-          </w:tcPr>
-          <w:p/>
-        </w:tc>
-      </w:tr>
-      <w:tr>
-        <w:tc>
-          <w:tcPr>
-            <w:tcW w:w="9350" w:type="dxa"/>
-            <w:gridSpan w:val="3"/>
-          </w:tcPr>
-          <w:p>
-            <w:r>
-              <w:rPr>
-                <w:b/>
-              </w:rPr>
-              <w:t>1.1.</w:t>
-            </w:r>
-            <w:r>
-              <w:rPr>
-                <w:b/>
-              </w:rPr>
-              <w:t>2</w:t>
-            </w:r>
-            <w:r>
-              <w:rPr>
-                <w:b/>
-              </w:rPr>
-              <w:t xml:space="preserve"> </w:t>
-            </w:r>
-            <w:r>
-              <w:rPr>
-                <w:b/>
-              </w:rPr>
-              <w:t xml:space="preserve">Delete </w:t>
-            </w:r>
-            <w:r>
-              <w:rPr>
-                <w:b/>
-              </w:rPr>
-              <w:t>an existing Car profile</w:t>
-            </w:r>
-          </w:p>
-        </w:tc>
-      </w:tr>
-      <w:tr>
-        <w:tc>
-          <w:tcPr>
-            <w:tcW w:w="626" w:type="dxa"/>
-          </w:tcPr>
-          <w:p>
-            <w:pPr>
-              <w:rPr>
-                <w:b/>
-              </w:rPr>
-            </w:pPr>
-            <w:r>
-              <w:rPr>
-                <w:b/>
-              </w:rPr>
-              <w:t>Step</w:t>
-            </w:r>
-          </w:p>
-        </w:tc>
-        <w:tc>
-          <w:tcPr>
-            <w:tcW w:w="4229" w:type="dxa"/>
-          </w:tcPr>
-          <w:p>
-            <w:pPr>
-              <w:jc w:val="center"/>
-              <w:rPr>
-                <w:b/>
-              </w:rPr>
-            </w:pPr>
-            <w:r>
-              <w:rPr>
-                <w:b/>
-              </w:rPr>
-              <w:t>User Actions</w:t>
-            </w:r>
-          </w:p>
-        </w:tc>
-        <w:tc>
-          <w:tcPr>
-            <w:tcW w:w="4495" w:type="dxa"/>
-          </w:tcPr>
-          <w:p>
-            <w:pPr>
-              <w:jc w:val="center"/>
-              <w:rPr>
-                <w:b/>
-              </w:rPr>
-            </w:pPr>
-            <w:r>
-              <w:rPr>
-                <w:b/>
-              </w:rPr>
-              <w:t>System Actions</w:t>
-            </w:r>
-          </w:p>
-        </w:tc>
-      </w:tr>
-      <w:tr>
-        <w:tc>
-          <w:tcPr>
-            <w:tcW w:w="626" w:type="dxa"/>
-          </w:tcPr>
-          <w:p>
-            <w:r>
-              <w:t>1</w:t>
-            </w:r>
-          </w:p>
-        </w:tc>
-        <w:tc>
-          <w:tcPr>
-            <w:tcW w:w="4229" w:type="dxa"/>
-          </w:tcPr>
-          <w:p>
-            <w:r>
-              <w:t xml:space="preserve">The Car Owner gets </w:t>
-            </w:r>
-            <w:r>
-              <w:t xml:space="preserve">a list of their </w:t>
-            </w:r>
-            <w:r>
-              <w:t>Car profile</w:t>
-            </w:r>
-            <w:r>
-              <w:t>s</w:t>
-            </w:r>
-          </w:p>
-        </w:tc>
-        <w:tc>
-          <w:tcPr>
-            <w:tcW w:w="4495" w:type="dxa"/>
-          </w:tcPr>
-          <w:p>
-            <w:r>
-              <w:t>The system displays Car Profile form a full info</w:t>
-            </w:r>
-          </w:p>
-        </w:tc>
-      </w:tr>
-      <w:tr>
-        <w:tc>
-          <w:tcPr>
-            <w:tcW w:w="626" w:type="dxa"/>
-          </w:tcPr>
-          <w:p>
-            <w:r>
-              <w:t>2</w:t>
-            </w:r>
-          </w:p>
-        </w:tc>
-        <w:tc>
-          <w:tcPr>
-            <w:tcW w:w="4229" w:type="dxa"/>
-          </w:tcPr>
-          <w:p>
-            <w:r>
-              <w:t xml:space="preserve">The Car Owner select a Car they want to </w:t>
-            </w:r>
-            <w:r>
-              <w:t>delete</w:t>
-            </w:r>
-          </w:p>
-        </w:tc>
-        <w:tc>
-          <w:tcPr>
-            <w:tcW w:w="4495" w:type="dxa"/>
-          </w:tcPr>
-          <w:p>
-            <w:r>
-              <w:t xml:space="preserve">The system </w:t>
-            </w:r>
-            <w:r>
-              <w:t xml:space="preserve">shows a confirmation of </w:t>
-            </w:r>
-            <w:r>
-              <w:t xml:space="preserve">Car </w:t>
-            </w:r>
-            <w:r>
-              <w:t>p</w:t>
-            </w:r>
-            <w:r>
-              <w:t>rofile</w:t>
-            </w:r>
-          </w:p>
-        </w:tc>
-      </w:tr>
-      <w:tr>
-        <w:tc>
-          <w:tcPr>
-            <w:tcW w:w="626" w:type="dxa"/>
-          </w:tcPr>
-          <w:p>
-            <w:r>
-              <w:t>2</w:t>
-            </w:r>
-          </w:p>
-        </w:tc>
-        <w:tc>
-          <w:tcPr>
-            <w:tcW w:w="4229" w:type="dxa"/>
-          </w:tcPr>
-          <w:p>
-            <w:r>
-              <w:t xml:space="preserve">The Car Owner </w:t>
-            </w:r>
-            <w:r>
-              <w:t>confirms to delete</w:t>
-            </w:r>
-          </w:p>
-        </w:tc>
-        <w:tc>
-          <w:tcPr>
-            <w:tcW w:w="4495" w:type="dxa"/>
-          </w:tcPr>
-          <w:p>
-            <w:r>
-              <w:t xml:space="preserve">The system </w:t>
-            </w:r>
-            <w:r>
-              <w:t>deletes</w:t>
-            </w:r>
-            <w:r>
-              <w:t xml:space="preserve"> the profile </w:t>
-            </w:r>
-            <w:r>
-              <w:t xml:space="preserve">from </w:t>
-            </w:r>
-            <w:r>
-              <w:t>DB.</w:t>
-            </w:r>
-          </w:p>
-          <w:p>
-            <w:r>
-              <w:t>The system returns a success or fail.</w:t>
-            </w:r>
-          </w:p>
-        </w:tc>
-      </w:tr>
-      <w:tr>
-        <w:tc>
-          <w:tcPr>
-            <w:tcW w:w="626" w:type="dxa"/>
-          </w:tcPr>
-          <w:p/>
-        </w:tc>
-        <w:tc>
-          <w:tcPr>
-            <w:tcW w:w="4229" w:type="dxa"/>
-          </w:tcPr>
-          <w:p/>
-        </w:tc>
-        <w:tc>
-          <w:tcPr>
-            <w:tcW w:w="4495" w:type="dxa"/>
-          </w:tcPr>
-          <w:p/>
-        </w:tc>
-      </w:tr>
-      <w:tr>
-        <w:tc>
-          <w:tcPr>
-            <w:tcW w:w="9350" w:type="dxa"/>
-            <w:gridSpan w:val="3"/>
-            <w:shd w:val="clear" w:color="auto" w:fill="BDD6EE" w:themeFill="accent5" w:themeFillTint="66"/>
-          </w:tcPr>
-          <w:p>
-            <w:pPr>
-              <w:rPr>
-                <w:b/>
-              </w:rPr>
-            </w:pPr>
-            <w:r>
-              <w:rPr>
-                <w:b/>
-              </w:rPr>
-              <w:t>Post</w:t>
-            </w:r>
-            <w:r>
-              <w:rPr>
-                <w:b/>
-              </w:rPr>
-              <w:t>conditions</w:t>
-            </w:r>
-          </w:p>
-        </w:tc>
-      </w:tr>
-      <w:tr>
-        <w:tc>
-          <w:tcPr>
-            <w:tcW w:w="9350" w:type="dxa"/>
-            <w:gridSpan w:val="3"/>
-          </w:tcPr>
-          <w:p>
-            <w:r>
-              <w:t xml:space="preserve">Car profile </w:t>
-            </w:r>
-            <w:r>
-              <w:t xml:space="preserve">is not existing in </w:t>
-            </w:r>
-            <w:r>
-              <w:t>DB</w:t>
+              <w:t>Car profile is not existing in DB</w:t>
             </w:r>
           </w:p>
         </w:tc>
@@ -3184,8 +3034,6 @@
             <w:shd w:val="clear" w:color="auto" w:fill="BDD6EE" w:themeFill="accent5" w:themeFillTint="66"/>
           </w:tcPr>
           <w:p>
-            <w:bookmarkStart w:id="0" w:name="_GoBack"/>
-            <w:bookmarkEnd w:id="0"/>
             <w:r>
               <w:rPr>
                 <w:b/>
@@ -3229,6 +3077,12 @@
               </w:rPr>
               <w:tab/>
             </w:r>
+            <w:r>
+              <w:t>Search for a car o</w:t>
+            </w:r>
+            <w:r>
+              <w:t xml:space="preserve">ffers </w:t>
+            </w:r>
           </w:p>
         </w:tc>
       </w:tr>
@@ -3259,6 +3113,15 @@
               </w:rPr>
               <w:tab/>
             </w:r>
+            <w:r>
+              <w:t xml:space="preserve">Customer </w:t>
+            </w:r>
+            <w:r>
+              <w:t>can b</w:t>
+            </w:r>
+            <w:r>
+              <w:t>rowse available cars.</w:t>
+            </w:r>
           </w:p>
         </w:tc>
       </w:tr>
@@ -3332,9 +3195,250 @@
             <w:tcW w:w="9350" w:type="dxa"/>
             <w:gridSpan w:val="3"/>
           </w:tcPr>
+          <w:p>
+            <w:r>
+              <w:t>The system must have cars in the DB.</w:t>
+            </w:r>
+          </w:p>
+        </w:tc>
+      </w:tr>
+      <w:tr>
+        <w:tc>
+          <w:tcPr>
+            <w:tcW w:w="9350" w:type="dxa"/>
+            <w:gridSpan w:val="3"/>
+            <w:shd w:val="clear" w:color="auto" w:fill="BDD6EE" w:themeFill="accent5" w:themeFillTint="66"/>
+          </w:tcPr>
+          <w:p>
+            <w:pPr>
+              <w:rPr>
+                <w:b/>
+              </w:rPr>
+            </w:pPr>
+            <w:r>
+              <w:rPr>
+                <w:b/>
+              </w:rPr>
+              <w:t>Flows of Events:</w:t>
+            </w:r>
+          </w:p>
+        </w:tc>
+      </w:tr>
+      <w:tr>
+        <w:tc>
+          <w:tcPr>
+            <w:tcW w:w="9350" w:type="dxa"/>
+            <w:gridSpan w:val="3"/>
+          </w:tcPr>
+          <w:p>
+            <w:r>
+              <w:t>1. Basic Flows</w:t>
+            </w:r>
+          </w:p>
+        </w:tc>
+      </w:tr>
+      <w:tr>
+        <w:tc>
+          <w:tcPr>
+            <w:tcW w:w="9350" w:type="dxa"/>
+            <w:gridSpan w:val="3"/>
+          </w:tcPr>
+          <w:p>
+            <w:pPr>
+              <w:rPr>
+                <w:b/>
+              </w:rPr>
+            </w:pPr>
+            <w:r>
+              <w:rPr>
+                <w:b/>
+              </w:rPr>
+              <w:t xml:space="preserve">1.1.0 </w:t>
+            </w:r>
+            <w:r>
+              <w:rPr>
+                <w:b/>
+              </w:rPr>
+              <w:t>Browse car offers</w:t>
+            </w:r>
+          </w:p>
+        </w:tc>
+      </w:tr>
+      <w:tr>
+        <w:tc>
+          <w:tcPr>
+            <w:tcW w:w="626" w:type="dxa"/>
+          </w:tcPr>
+          <w:p>
+            <w:pPr>
+              <w:rPr>
+                <w:b/>
+              </w:rPr>
+            </w:pPr>
+            <w:r>
+              <w:rPr>
+                <w:b/>
+              </w:rPr>
+              <w:t>Step</w:t>
+            </w:r>
+          </w:p>
+        </w:tc>
+        <w:tc>
+          <w:tcPr>
+            <w:tcW w:w="4234" w:type="dxa"/>
+          </w:tcPr>
+          <w:p>
+            <w:pPr>
+              <w:jc w:val="center"/>
+              <w:rPr>
+                <w:b/>
+              </w:rPr>
+            </w:pPr>
+            <w:r>
+              <w:rPr>
+                <w:b/>
+              </w:rPr>
+              <w:t>User Actions</w:t>
+            </w:r>
+          </w:p>
+        </w:tc>
+        <w:tc>
+          <w:tcPr>
+            <w:tcW w:w="4490" w:type="dxa"/>
+          </w:tcPr>
+          <w:p>
+            <w:pPr>
+              <w:jc w:val="center"/>
+              <w:rPr>
+                <w:b/>
+              </w:rPr>
+            </w:pPr>
+            <w:r>
+              <w:rPr>
+                <w:b/>
+              </w:rPr>
+              <w:t>System Actions</w:t>
+            </w:r>
+          </w:p>
+        </w:tc>
+      </w:tr>
+      <w:tr>
+        <w:tc>
+          <w:tcPr>
+            <w:tcW w:w="626" w:type="dxa"/>
+          </w:tcPr>
+          <w:p>
+            <w:r>
+              <w:t>1</w:t>
+            </w:r>
+          </w:p>
+        </w:tc>
+        <w:tc>
+          <w:tcPr>
+            <w:tcW w:w="4234" w:type="dxa"/>
+          </w:tcPr>
+          <w:p>
+            <w:r>
+              <w:t>The customer opens the “home” page.</w:t>
+            </w:r>
+          </w:p>
+        </w:tc>
+        <w:tc>
+          <w:tcPr>
+            <w:tcW w:w="4490" w:type="dxa"/>
+          </w:tcPr>
+          <w:p>
+            <w:r>
+              <w:t>The System shows the list of cars available.</w:t>
+            </w:r>
+          </w:p>
+        </w:tc>
+      </w:tr>
+      <w:tr>
+        <w:tc>
+          <w:tcPr>
+            <w:tcW w:w="9350" w:type="dxa"/>
+            <w:gridSpan w:val="3"/>
+            <w:shd w:val="clear" w:color="auto" w:fill="BDD6EE" w:themeFill="accent5" w:themeFillTint="66"/>
+          </w:tcPr>
+          <w:p>
+            <w:pPr>
+              <w:rPr>
+                <w:b/>
+              </w:rPr>
+            </w:pPr>
+            <w:r>
+              <w:rPr>
+                <w:b/>
+              </w:rPr>
+              <w:t>Post</w:t>
+            </w:r>
+            <w:r>
+              <w:rPr>
+                <w:b/>
+              </w:rPr>
+              <w:t>conditions</w:t>
+            </w:r>
+          </w:p>
+        </w:tc>
+      </w:tr>
+      <w:tr>
+        <w:tc>
+          <w:tcPr>
+            <w:tcW w:w="9350" w:type="dxa"/>
+            <w:gridSpan w:val="3"/>
+          </w:tcPr>
+          <w:p>
+            <w:r>
+              <w:t>The system will display the list of cars available.</w:t>
+            </w:r>
+          </w:p>
+        </w:tc>
+      </w:tr>
+      <w:tr>
+        <w:tc>
+          <w:tcPr>
+            <w:tcW w:w="9350" w:type="dxa"/>
+            <w:gridSpan w:val="3"/>
+            <w:shd w:val="clear" w:color="auto" w:fill="BDD6EE" w:themeFill="accent5" w:themeFillTint="66"/>
+          </w:tcPr>
+          <w:p>
+            <w:pPr>
+              <w:rPr>
+                <w:b/>
+              </w:rPr>
+            </w:pPr>
+            <w:r>
+              <w:rPr>
+                <w:b/>
+              </w:rPr>
+              <w:t>Business Rules</w:t>
+            </w:r>
+          </w:p>
+        </w:tc>
+      </w:tr>
+      <w:tr>
+        <w:tc>
+          <w:tcPr>
+            <w:tcW w:w="9350" w:type="dxa"/>
+            <w:gridSpan w:val="3"/>
+          </w:tcPr>
           <w:p/>
         </w:tc>
       </w:tr>
+    </w:tbl>
+    <w:p/>
+    <w:tbl>
+      <w:tblPr>
+        <w:tblStyle w:val="TableGrid"/>
+        <w:tblW w:w="0" w:type="auto"/>
+        <w:tblLook w:val="04A0" w:firstRow="1" w:lastRow="0" w:firstColumn="1" w:lastColumn="0" w:noHBand="0" w:noVBand="1"/>
+      </w:tblPr>
+      <w:tblGrid>
+        <w:gridCol w:w="626"/>
+        <w:gridCol w:w="4231"/>
+        <w:gridCol w:w="4493"/>
+      </w:tblGrid>
       <w:tr>
         <w:tc>
           <w:tcPr>
@@ -3343,6 +3447,187 @@
             <w:shd w:val="clear" w:color="auto" w:fill="BDD6EE" w:themeFill="accent5" w:themeFillTint="66"/>
           </w:tcPr>
           <w:p>
+            <w:r>
+              <w:rPr>
+                <w:b/>
+              </w:rPr>
+              <w:t>Use Case Number</w:t>
+            </w:r>
+            <w:r>
+              <w:t xml:space="preserve">: </w:t>
+            </w:r>
+            <w:r>
+              <w:t>6</w:t>
+            </w:r>
+          </w:p>
+        </w:tc>
+      </w:tr>
+      <w:tr>
+        <w:tc>
+          <w:tcPr>
+            <w:tcW w:w="9350" w:type="dxa"/>
+            <w:gridSpan w:val="3"/>
+          </w:tcPr>
+          <w:p>
+            <w:pPr>
+              <w:tabs>
+                <w:tab w:val="left" w:pos="1772"/>
+              </w:tabs>
+              <w:rPr>
+                <w:b/>
+              </w:rPr>
+            </w:pPr>
+            <w:r>
+              <w:rPr>
+                <w:b/>
+              </w:rPr>
+              <w:t>Name</w:t>
+            </w:r>
+            <w:r>
+              <w:rPr>
+                <w:b/>
+              </w:rPr>
+              <w:tab/>
+            </w:r>
+            <w:r>
+              <w:t>Select a car offer.</w:t>
+            </w:r>
+            <w:r>
+              <w:t xml:space="preserve"> </w:t>
+            </w:r>
+          </w:p>
+        </w:tc>
+      </w:tr>
+      <w:tr>
+        <w:tc>
+          <w:tcPr>
+            <w:tcW w:w="9350" w:type="dxa"/>
+            <w:gridSpan w:val="3"/>
+          </w:tcPr>
+          <w:p>
+            <w:pPr>
+              <w:tabs>
+                <w:tab w:val="left" w:pos="1772"/>
+              </w:tabs>
+              <w:rPr>
+                <w:b/>
+              </w:rPr>
+            </w:pPr>
+            <w:r>
+              <w:rPr>
+                <w:b/>
+              </w:rPr>
+              <w:t>Brief description</w:t>
+            </w:r>
+            <w:r>
+              <w:rPr>
+                <w:b/>
+              </w:rPr>
+              <w:tab/>
+            </w:r>
+            <w:r>
+              <w:t xml:space="preserve">Customer </w:t>
+            </w:r>
+            <w:r>
+              <w:t xml:space="preserve">can </w:t>
+            </w:r>
+            <w:r>
+              <w:t>select a car and finish the rental process</w:t>
+            </w:r>
+            <w:r>
+              <w:t>.</w:t>
+            </w:r>
+          </w:p>
+        </w:tc>
+      </w:tr>
+      <w:tr>
+        <w:tc>
+          <w:tcPr>
+            <w:tcW w:w="9350" w:type="dxa"/>
+            <w:gridSpan w:val="3"/>
+          </w:tcPr>
+          <w:p>
+            <w:pPr>
+              <w:tabs>
+                <w:tab w:val="left" w:pos="1763"/>
+              </w:tabs>
+              <w:rPr>
+                <w:b/>
+              </w:rPr>
+            </w:pPr>
+            <w:r>
+              <w:rPr>
+                <w:b/>
+              </w:rPr>
+              <w:t>Actors</w:t>
+            </w:r>
+            <w:r>
+              <w:rPr>
+                <w:b/>
+              </w:rPr>
+              <w:tab/>
+            </w:r>
+            <w:r>
+              <w:t>Customer</w:t>
+            </w:r>
+          </w:p>
+        </w:tc>
+      </w:tr>
+      <w:tr>
+        <w:tc>
+          <w:tcPr>
+            <w:tcW w:w="9350" w:type="dxa"/>
+            <w:gridSpan w:val="3"/>
+          </w:tcPr>
+          <w:p/>
+        </w:tc>
+      </w:tr>
+      <w:tr>
+        <w:tc>
+          <w:tcPr>
+            <w:tcW w:w="9350" w:type="dxa"/>
+            <w:gridSpan w:val="3"/>
+            <w:shd w:val="clear" w:color="auto" w:fill="BDD6EE" w:themeFill="accent5" w:themeFillTint="66"/>
+          </w:tcPr>
+          <w:p>
+            <w:pPr>
+              <w:rPr>
+                <w:b/>
+              </w:rPr>
+            </w:pPr>
+            <w:r>
+              <w:rPr>
+                <w:b/>
+              </w:rPr>
+              <w:t>Preconditions</w:t>
+            </w:r>
+          </w:p>
+        </w:tc>
+      </w:tr>
+      <w:tr>
+        <w:tc>
+          <w:tcPr>
+            <w:tcW w:w="9350" w:type="dxa"/>
+            <w:gridSpan w:val="3"/>
+          </w:tcPr>
+          <w:p>
+            <w:r>
+              <w:t>The system must have cars in the DB</w:t>
+            </w:r>
+            <w:r>
+              <w:t>, the customer must to be logged in.</w:t>
+            </w:r>
+          </w:p>
+        </w:tc>
+      </w:tr>
+      <w:tr>
+        <w:tc>
+          <w:tcPr>
+            <w:tcW w:w="9350" w:type="dxa"/>
+            <w:gridSpan w:val="3"/>
+            <w:shd w:val="clear" w:color="auto" w:fill="BDD6EE" w:themeFill="accent5" w:themeFillTint="66"/>
+          </w:tcPr>
+          <w:p>
             <w:pPr>
               <w:rPr>
                 <w:b/>
@@ -3377,26 +3662,16 @@
             <w:gridSpan w:val="3"/>
           </w:tcPr>
           <w:p>
-            <w:r>
-              <w:t xml:space="preserve">1.1.0 </w:t>
-            </w:r>
-            <w:r>
-              <w:rPr>
-                <w:i/>
-              </w:rPr>
-              <w:t>[</w:t>
-            </w:r>
-            <w:r>
-              <w:rPr>
-                <w:i/>
-              </w:rPr>
-              <w:t>UC</w:t>
-            </w:r>
-            <w:r>
-              <w:rPr>
-                <w:i/>
-              </w:rPr>
-              <w:t xml:space="preserve"> name]</w:t>
+            <w:pPr>
+              <w:rPr>
+                <w:b/>
+              </w:rPr>
+            </w:pPr>
+            <w:r>
+              <w:rPr>
+                <w:b/>
+              </w:rPr>
+              <w:t>1.1.0 Browse car offers</w:t>
             </w:r>
           </w:p>
         </w:tc>
@@ -3472,37 +3747,185 @@
         </w:tc>
         <w:tc>
           <w:tcPr>
-            <w:tcW w:w="4234" w:type="dxa"/>
+            <w:tcW w:w="4229" w:type="dxa"/>
+          </w:tcPr>
+          <w:p>
+            <w:r>
+              <w:t>User click on one displayed car.</w:t>
+            </w:r>
+          </w:p>
+        </w:tc>
+        <w:tc>
+          <w:tcPr>
+            <w:tcW w:w="4495" w:type="dxa"/>
+          </w:tcPr>
+          <w:p>
+            <w:r>
+              <w:t xml:space="preserve">The system </w:t>
+            </w:r>
+            <w:r>
+              <w:t>opens a detail page.</w:t>
+            </w:r>
+          </w:p>
+        </w:tc>
+      </w:tr>
+      <w:tr>
+        <w:tc>
+          <w:tcPr>
+            <w:tcW w:w="626" w:type="dxa"/>
+          </w:tcPr>
+          <w:p>
+            <w:r>
+              <w:t>2</w:t>
+            </w:r>
+          </w:p>
+        </w:tc>
+        <w:tc>
+          <w:tcPr>
+            <w:tcW w:w="4229" w:type="dxa"/>
+          </w:tcPr>
+          <w:p>
+            <w:r>
+              <w:t>The customer input the necessary data to proceed the renal and clicks “confirm” button.</w:t>
+            </w:r>
+          </w:p>
+        </w:tc>
+        <w:tc>
+          <w:tcPr>
+            <w:tcW w:w="4495" w:type="dxa"/>
+          </w:tcPr>
+          <w:p>
+            <w:r>
+              <w:t>The system shows a</w:t>
+            </w:r>
+            <w:r>
+              <w:t xml:space="preserve"> payment page.</w:t>
+            </w:r>
+          </w:p>
+        </w:tc>
+      </w:tr>
+      <w:tr>
+        <w:tc>
+          <w:tcPr>
+            <w:tcW w:w="626" w:type="dxa"/>
+          </w:tcPr>
+          <w:p>
+            <w:r>
+              <w:t>3</w:t>
+            </w:r>
+          </w:p>
+        </w:tc>
+        <w:tc>
+          <w:tcPr>
+            <w:tcW w:w="4229" w:type="dxa"/>
+          </w:tcPr>
+          <w:p>
+            <w:r>
+              <w:t>The customer inputs the payment data and clicks “finish”.</w:t>
+            </w:r>
+          </w:p>
+        </w:tc>
+        <w:tc>
+          <w:tcPr>
+            <w:tcW w:w="4495" w:type="dxa"/>
+          </w:tcPr>
+          <w:p>
+            <w:r>
+              <w:t>The system shows the confirmation page.</w:t>
+            </w:r>
+          </w:p>
+        </w:tc>
+      </w:tr>
+      <w:tr>
+        <w:tc>
+          <w:tcPr>
+            <w:tcW w:w="626" w:type="dxa"/>
           </w:tcPr>
           <w:p/>
         </w:tc>
         <w:tc>
           <w:tcPr>
-            <w:tcW w:w="4490" w:type="dxa"/>
+            <w:tcW w:w="4229" w:type="dxa"/>
           </w:tcPr>
           <w:p/>
         </w:tc>
-      </w:tr>
-      <w:tr>
-        <w:tc>
-          <w:tcPr>
-            <w:tcW w:w="626" w:type="dxa"/>
-          </w:tcPr>
-          <w:p>
-            <w:r>
-              <w:t>2</w:t>
-            </w:r>
-          </w:p>
-        </w:tc>
-        <w:tc>
-          <w:tcPr>
-            <w:tcW w:w="4234" w:type="dxa"/>
+        <w:tc>
+          <w:tcPr>
+            <w:tcW w:w="4495" w:type="dxa"/>
           </w:tcPr>
           <w:p/>
         </w:tc>
-        <w:tc>
-          <w:tcPr>
-            <w:tcW w:w="4490" w:type="dxa"/>
+      </w:tr>
+      <w:tr>
+        <w:tc>
+          <w:tcPr>
+            <w:tcW w:w="9350" w:type="dxa"/>
+            <w:gridSpan w:val="3"/>
+            <w:shd w:val="clear" w:color="auto" w:fill="BDD6EE" w:themeFill="accent5" w:themeFillTint="66"/>
+          </w:tcPr>
+          <w:p>
+            <w:pPr>
+              <w:rPr>
+                <w:b/>
+              </w:rPr>
+            </w:pPr>
+            <w:r>
+              <w:rPr>
+                <w:b/>
+              </w:rPr>
+              <w:t>Post</w:t>
+            </w:r>
+            <w:r>
+              <w:rPr>
+                <w:b/>
+              </w:rPr>
+              <w:t>conditions</w:t>
+            </w:r>
+          </w:p>
+        </w:tc>
+      </w:tr>
+      <w:tr>
+        <w:tc>
+          <w:tcPr>
+            <w:tcW w:w="9350" w:type="dxa"/>
+            <w:gridSpan w:val="3"/>
+          </w:tcPr>
+          <w:p>
+            <w:r>
+              <w:t>The system process the payment, the rental and shows the confirmation.</w:t>
+            </w:r>
+            <w:bookmarkStart w:id="0" w:name="_GoBack"/>
+            <w:bookmarkEnd w:id="0"/>
+          </w:p>
+        </w:tc>
+      </w:tr>
+      <w:tr>
+        <w:tc>
+          <w:tcPr>
+            <w:tcW w:w="9350" w:type="dxa"/>
+            <w:gridSpan w:val="3"/>
+            <w:shd w:val="clear" w:color="auto" w:fill="BDD6EE" w:themeFill="accent5" w:themeFillTint="66"/>
+          </w:tcPr>
+          <w:p>
+            <w:pPr>
+              <w:rPr>
+                <w:b/>
+              </w:rPr>
+            </w:pPr>
+            <w:r>
+              <w:rPr>
+                <w:b/>
+              </w:rPr>
+              <w:t>Business Rules</w:t>
+            </w:r>
+          </w:p>
+        </w:tc>
+      </w:tr>
+      <w:tr>
+        <w:tc>
+          <w:tcPr>
+            <w:tcW w:w="9350" w:type="dxa"/>
+            <w:gridSpan w:val="3"/>
           </w:tcPr>
           <w:p/>
         </w:tc>
@@ -3510,325 +3933,14 @@
       <w:tr>
         <w:tc>
           <w:tcPr>
-            <w:tcW w:w="626" w:type="dxa"/>
-          </w:tcPr>
-          <w:p>
-            <w:r>
-              <w:t>3</w:t>
-            </w:r>
-          </w:p>
-        </w:tc>
-        <w:tc>
-          <w:tcPr>
-            <w:tcW w:w="4234" w:type="dxa"/>
+            <w:tcW w:w="9350" w:type="dxa"/>
+            <w:gridSpan w:val="3"/>
           </w:tcPr>
           <w:p/>
         </w:tc>
-        <w:tc>
-          <w:tcPr>
-            <w:tcW w:w="4490" w:type="dxa"/>
-          </w:tcPr>
-          <w:p/>
-        </w:tc>
-      </w:tr>
-      <w:tr>
-        <w:tc>
-          <w:tcPr>
-            <w:tcW w:w="9350" w:type="dxa"/>
-            <w:gridSpan w:val="3"/>
-            <w:shd w:val="clear" w:color="auto" w:fill="BDD6EE" w:themeFill="accent5" w:themeFillTint="66"/>
-          </w:tcPr>
-          <w:p>
-            <w:pPr>
-              <w:rPr>
-                <w:b/>
-              </w:rPr>
-            </w:pPr>
-            <w:r>
-              <w:rPr>
-                <w:b/>
-              </w:rPr>
-              <w:t>Post</w:t>
-            </w:r>
-            <w:r>
-              <w:rPr>
-                <w:b/>
-              </w:rPr>
-              <w:t>conditions</w:t>
-            </w:r>
-          </w:p>
-        </w:tc>
-      </w:tr>
-      <w:tr>
-        <w:tc>
-          <w:tcPr>
-            <w:tcW w:w="9350" w:type="dxa"/>
-            <w:gridSpan w:val="3"/>
-          </w:tcPr>
-          <w:p/>
-        </w:tc>
-      </w:tr>
-      <w:tr>
-        <w:tc>
-          <w:tcPr>
-            <w:tcW w:w="9350" w:type="dxa"/>
-            <w:gridSpan w:val="3"/>
-            <w:shd w:val="clear" w:color="auto" w:fill="BDD6EE" w:themeFill="accent5" w:themeFillTint="66"/>
-          </w:tcPr>
-          <w:p>
-            <w:pPr>
-              <w:rPr>
-                <w:b/>
-              </w:rPr>
-            </w:pPr>
-            <w:r>
-              <w:rPr>
-                <w:b/>
-              </w:rPr>
-              <w:t>Business Rules</w:t>
-            </w:r>
-          </w:p>
-        </w:tc>
-      </w:tr>
-      <w:tr>
-        <w:tc>
-          <w:tcPr>
-            <w:tcW w:w="9350" w:type="dxa"/>
-            <w:gridSpan w:val="3"/>
-          </w:tcPr>
-          <w:p/>
-        </w:tc>
-      </w:tr>
-      <w:tr>
-        <w:tc>
-          <w:tcPr>
-            <w:tcW w:w="9350" w:type="dxa"/>
-            <w:gridSpan w:val="3"/>
-          </w:tcPr>
-          <w:p>
-            <w:r>
-              <w:t xml:space="preserve">1.1.1 </w:t>
-            </w:r>
-            <w:r>
-              <w:rPr>
-                <w:i/>
-              </w:rPr>
-              <w:t>[</w:t>
-            </w:r>
-            <w:r>
-              <w:rPr>
-                <w:i/>
-              </w:rPr>
-              <w:t>UC</w:t>
-            </w:r>
-            <w:r>
-              <w:rPr>
-                <w:i/>
-              </w:rPr>
-              <w:t xml:space="preserve"> name]</w:t>
-            </w:r>
-          </w:p>
-        </w:tc>
-      </w:tr>
-      <w:tr>
-        <w:tc>
-          <w:tcPr>
-            <w:tcW w:w="626" w:type="dxa"/>
-          </w:tcPr>
-          <w:p>
-            <w:pPr>
-              <w:rPr>
-                <w:b/>
-              </w:rPr>
-            </w:pPr>
-            <w:r>
-              <w:rPr>
-                <w:b/>
-              </w:rPr>
-              <w:t>Step</w:t>
-            </w:r>
-          </w:p>
-        </w:tc>
-        <w:tc>
-          <w:tcPr>
-            <w:tcW w:w="4234" w:type="dxa"/>
-          </w:tcPr>
-          <w:p>
-            <w:pPr>
-              <w:jc w:val="center"/>
-              <w:rPr>
-                <w:b/>
-              </w:rPr>
-            </w:pPr>
-            <w:r>
-              <w:rPr>
-                <w:b/>
-              </w:rPr>
-              <w:t>User Actions</w:t>
-            </w:r>
-          </w:p>
-        </w:tc>
-        <w:tc>
-          <w:tcPr>
-            <w:tcW w:w="4490" w:type="dxa"/>
-          </w:tcPr>
-          <w:p>
-            <w:pPr>
-              <w:jc w:val="center"/>
-              <w:rPr>
-                <w:b/>
-              </w:rPr>
-            </w:pPr>
-            <w:r>
-              <w:rPr>
-                <w:b/>
-              </w:rPr>
-              <w:t>System Actions</w:t>
-            </w:r>
-          </w:p>
-        </w:tc>
-      </w:tr>
-      <w:tr>
-        <w:tc>
-          <w:tcPr>
-            <w:tcW w:w="626" w:type="dxa"/>
-          </w:tcPr>
-          <w:p>
-            <w:r>
-              <w:t>1</w:t>
-            </w:r>
-          </w:p>
-        </w:tc>
-        <w:tc>
-          <w:tcPr>
-            <w:tcW w:w="4234" w:type="dxa"/>
-          </w:tcPr>
-          <w:p/>
-        </w:tc>
-        <w:tc>
-          <w:tcPr>
-            <w:tcW w:w="4490" w:type="dxa"/>
-          </w:tcPr>
-          <w:p/>
-        </w:tc>
-      </w:tr>
-      <w:tr>
-        <w:tc>
-          <w:tcPr>
-            <w:tcW w:w="626" w:type="dxa"/>
-          </w:tcPr>
-          <w:p>
-            <w:r>
-              <w:t>2</w:t>
-            </w:r>
-          </w:p>
-        </w:tc>
-        <w:tc>
-          <w:tcPr>
-            <w:tcW w:w="4234" w:type="dxa"/>
-          </w:tcPr>
-          <w:p/>
-        </w:tc>
-        <w:tc>
-          <w:tcPr>
-            <w:tcW w:w="4490" w:type="dxa"/>
-          </w:tcPr>
-          <w:p/>
-        </w:tc>
-      </w:tr>
-      <w:tr>
-        <w:tc>
-          <w:tcPr>
-            <w:tcW w:w="626" w:type="dxa"/>
-          </w:tcPr>
-          <w:p>
-            <w:r>
-              <w:t>3</w:t>
-            </w:r>
-          </w:p>
-        </w:tc>
-        <w:tc>
-          <w:tcPr>
-            <w:tcW w:w="4234" w:type="dxa"/>
-          </w:tcPr>
-          <w:p/>
-        </w:tc>
-        <w:tc>
-          <w:tcPr>
-            <w:tcW w:w="4490" w:type="dxa"/>
-          </w:tcPr>
-          <w:p/>
-        </w:tc>
-      </w:tr>
-      <w:tr>
-        <w:tc>
-          <w:tcPr>
-            <w:tcW w:w="9350" w:type="dxa"/>
-            <w:gridSpan w:val="3"/>
-            <w:shd w:val="clear" w:color="auto" w:fill="BDD6EE" w:themeFill="accent5" w:themeFillTint="66"/>
-          </w:tcPr>
-          <w:p>
-            <w:pPr>
-              <w:rPr>
-                <w:b/>
-              </w:rPr>
-            </w:pPr>
-            <w:r>
-              <w:rPr>
-                <w:b/>
-              </w:rPr>
-              <w:t>Post</w:t>
-            </w:r>
-            <w:r>
-              <w:rPr>
-                <w:b/>
-              </w:rPr>
-              <w:t>conditions</w:t>
-            </w:r>
-          </w:p>
-        </w:tc>
-      </w:tr>
-      <w:tr>
-        <w:tc>
-          <w:tcPr>
-            <w:tcW w:w="9350" w:type="dxa"/>
-            <w:gridSpan w:val="3"/>
-          </w:tcPr>
-          <w:p/>
-        </w:tc>
-      </w:tr>
-      <w:tr>
-        <w:tc>
-          <w:tcPr>
-            <w:tcW w:w="9350" w:type="dxa"/>
-            <w:gridSpan w:val="3"/>
-            <w:shd w:val="clear" w:color="auto" w:fill="BDD6EE" w:themeFill="accent5" w:themeFillTint="66"/>
-          </w:tcPr>
-          <w:p>
-            <w:pPr>
-              <w:rPr>
-                <w:b/>
-              </w:rPr>
-            </w:pPr>
-            <w:r>
-              <w:rPr>
-                <w:b/>
-              </w:rPr>
-              <w:t>Business Rules</w:t>
-            </w:r>
-          </w:p>
-        </w:tc>
-      </w:tr>
-      <w:tr>
-        <w:tc>
-          <w:tcPr>
-            <w:tcW w:w="9350" w:type="dxa"/>
-            <w:gridSpan w:val="3"/>
-          </w:tcPr>
-          <w:p/>
-        </w:tc>
       </w:tr>
     </w:tbl>
+    <w:p/>
     <w:p/>
     <w:sectPr>
       <w:headerReference w:type="default" r:id="rId6"/>

</xml_diff>

<commit_message>
Use Case Diagram and Description
</commit_message>
<xml_diff>
--- a/NewRentalCar-UseCaseDescription.docx
+++ b/NewRentalCar-UseCaseDescription.docx
@@ -88,7 +88,10 @@
               <w:t xml:space="preserve"> </w:t>
             </w:r>
             <w:r>
-              <w:t>Owner Profile</w:t>
+              <w:t xml:space="preserve">Owner </w:t>
+            </w:r>
+            <w:r>
+              <w:t>Application Analysis</w:t>
             </w:r>
           </w:p>
         </w:tc>
@@ -121,13 +124,19 @@
               <w:tab/>
             </w:r>
             <w:r>
-              <w:t>This use case allows Admin to manage Car Owner</w:t>
+              <w:t xml:space="preserve">This use case allows </w:t>
+            </w:r>
+            <w:r>
+              <w:t xml:space="preserve">the </w:t>
+            </w:r>
+            <w:r>
+              <w:t>Admin to manage Car Owner</w:t>
             </w:r>
             <w:r>
               <w:t xml:space="preserve"> </w:t>
             </w:r>
             <w:r>
-              <w:t>Profiles</w:t>
+              <w:t>Applications</w:t>
             </w:r>
           </w:p>
         </w:tc>
@@ -358,7 +367,13 @@
           </w:tcPr>
           <w:p>
             <w:r>
-              <w:t>The admin selects to view pending Profile of Car Owner</w:t>
+              <w:t xml:space="preserve">The admin selects to view pending </w:t>
+            </w:r>
+            <w:r>
+              <w:t>Applications</w:t>
+            </w:r>
+            <w:r>
+              <w:t xml:space="preserve"> of Car Owner</w:t>
             </w:r>
           </w:p>
         </w:tc>
@@ -374,7 +389,7 @@
               <w:t xml:space="preserve">Car Owner </w:t>
             </w:r>
             <w:r>
-              <w:t>Profiles</w:t>
+              <w:t>Applications</w:t>
             </w:r>
           </w:p>
         </w:tc>
@@ -396,7 +411,13 @@
           </w:tcPr>
           <w:p>
             <w:r>
-              <w:t>The admin selects the profile that he wants to review</w:t>
+              <w:t xml:space="preserve">The admin selects the </w:t>
+            </w:r>
+            <w:r>
+              <w:t>application</w:t>
+            </w:r>
+            <w:r>
+              <w:t xml:space="preserve"> that he wants to review</w:t>
             </w:r>
           </w:p>
         </w:tc>
@@ -412,7 +433,10 @@
               <w:t>selected</w:t>
             </w:r>
             <w:r>
-              <w:t xml:space="preserve"> Car Owner profile</w:t>
+              <w:t xml:space="preserve"> Car Owner </w:t>
+            </w:r>
+            <w:r>
+              <w:t>Application</w:t>
             </w:r>
           </w:p>
         </w:tc>
@@ -437,7 +461,10 @@
               <w:t xml:space="preserve">The admin </w:t>
             </w:r>
             <w:r>
-              <w:t>approves and saves the profile</w:t>
+              <w:t xml:space="preserve">approves and saves the </w:t>
+            </w:r>
+            <w:r>
+              <w:t>application</w:t>
             </w:r>
           </w:p>
         </w:tc>
@@ -453,7 +480,25 @@
               <w:t>changes</w:t>
             </w:r>
             <w:r>
-              <w:t xml:space="preserve"> the state of profile and saves the profile in system.</w:t>
+              <w:t xml:space="preserve"> the state of </w:t>
+            </w:r>
+            <w:r>
+              <w:t>application</w:t>
+            </w:r>
+            <w:r>
+              <w:t xml:space="preserve"> and saves </w:t>
+            </w:r>
+            <w:r>
+              <w:t>it</w:t>
+            </w:r>
+            <w:r>
+              <w:t xml:space="preserve"> in </w:t>
+            </w:r>
+            <w:r>
+              <w:t xml:space="preserve">the </w:t>
+            </w:r>
+            <w:r>
+              <w:t>system.</w:t>
             </w:r>
           </w:p>
           <w:p>
@@ -499,7 +544,13 @@
           </w:tcPr>
           <w:p>
             <w:r>
-              <w:t>The Car Owner profile is updated and saved</w:t>
+              <w:t xml:space="preserve">The Car Owner </w:t>
+            </w:r>
+            <w:r>
+              <w:t>Application</w:t>
+            </w:r>
+            <w:r>
+              <w:t xml:space="preserve"> is updated and saved</w:t>
             </w:r>
             <w:r>
               <w:t xml:space="preserve"> in DB</w:t>
@@ -608,7 +659,10 @@
               <w:t xml:space="preserve"> </w:t>
             </w:r>
             <w:r>
-              <w:t>Profile</w:t>
+              <w:t>Offer</w:t>
+            </w:r>
+            <w:r>
+              <w:t xml:space="preserve"> Analysis</w:t>
             </w:r>
           </w:p>
         </w:tc>
@@ -647,7 +701,7 @@
               <w:t xml:space="preserve">Car </w:t>
             </w:r>
             <w:r>
-              <w:t>Profiles</w:t>
+              <w:t>Offers</w:t>
             </w:r>
           </w:p>
         </w:tc>
@@ -872,7 +926,10 @@
           </w:tcPr>
           <w:p>
             <w:r>
-              <w:t>The admin selects to view pending Profile of Car</w:t>
+              <w:t xml:space="preserve">The admin selects to view pending </w:t>
+            </w:r>
+            <w:r>
+              <w:t>Car Offers</w:t>
             </w:r>
           </w:p>
         </w:tc>
@@ -885,10 +942,7 @@
               <w:t xml:space="preserve">The system returns a list of all pending </w:t>
             </w:r>
             <w:r>
-              <w:t xml:space="preserve">Car </w:t>
-            </w:r>
-            <w:r>
-              <w:t>Profiles</w:t>
+              <w:t>Car Offers</w:t>
             </w:r>
           </w:p>
         </w:tc>
@@ -910,7 +964,13 @@
           </w:tcPr>
           <w:p>
             <w:r>
-              <w:t>The admin selects the profile that he wants to review</w:t>
+              <w:t xml:space="preserve">The admin selects the </w:t>
+            </w:r>
+            <w:r>
+              <w:t>Car Offer</w:t>
+            </w:r>
+            <w:r>
+              <w:t xml:space="preserve"> that he wants to review</w:t>
             </w:r>
           </w:p>
         </w:tc>
@@ -920,7 +980,10 @@
           </w:tcPr>
           <w:p>
             <w:r>
-              <w:t>The system gets and displays details of selected Car profile</w:t>
+              <w:t xml:space="preserve">The system gets and displays details of selected Car </w:t>
+            </w:r>
+            <w:r>
+              <w:t>Offer</w:t>
             </w:r>
           </w:p>
         </w:tc>
@@ -942,7 +1005,10 @@
           </w:tcPr>
           <w:p>
             <w:r>
-              <w:t>The admin approves and saves the profile</w:t>
+              <w:t xml:space="preserve">The admin approves and saves the </w:t>
+            </w:r>
+            <w:r>
+              <w:t>Car Offer</w:t>
             </w:r>
           </w:p>
         </w:tc>
@@ -952,7 +1018,25 @@
           </w:tcPr>
           <w:p>
             <w:r>
-              <w:t>The system changes the state of profile and saves the profile in system.</w:t>
+              <w:t xml:space="preserve">The system changes the state of </w:t>
+            </w:r>
+            <w:r>
+              <w:t>the Car Offer</w:t>
+            </w:r>
+            <w:r>
+              <w:t xml:space="preserve"> and saves </w:t>
+            </w:r>
+            <w:r>
+              <w:t>it</w:t>
+            </w:r>
+            <w:r>
+              <w:t xml:space="preserve"> in</w:t>
+            </w:r>
+            <w:r>
+              <w:t xml:space="preserve"> the</w:t>
+            </w:r>
+            <w:r>
+              <w:t xml:space="preserve"> system.</w:t>
             </w:r>
           </w:p>
           <w:p>
@@ -998,7 +1082,13 @@
           </w:tcPr>
           <w:p>
             <w:r>
-              <w:t>The Car profile is updated and saved</w:t>
+              <w:t xml:space="preserve">The Car </w:t>
+            </w:r>
+            <w:r>
+              <w:t>Offer</w:t>
+            </w:r>
+            <w:r>
+              <w:t xml:space="preserve"> is updated and saved</w:t>
             </w:r>
             <w:r>
               <w:t xml:space="preserve"> in DB</w:t>
@@ -1046,7 +1136,13 @@
               <w:t xml:space="preserve">ar </w:t>
             </w:r>
             <w:r>
-              <w:t>is only 5 years old from the date is approved</w:t>
+              <w:t xml:space="preserve">is </w:t>
+            </w:r>
+            <w:r>
+              <w:t>up to</w:t>
+            </w:r>
+            <w:r>
+              <w:t xml:space="preserve"> 5 years old from the date is approved</w:t>
             </w:r>
           </w:p>
         </w:tc>
@@ -1124,7 +1220,10 @@
               <w:tab/>
             </w:r>
             <w:r>
-              <w:t>Car Owner profile</w:t>
+              <w:t xml:space="preserve">Car Owner </w:t>
+            </w:r>
+            <w:r>
+              <w:t>Application Process</w:t>
             </w:r>
           </w:p>
         </w:tc>
@@ -1166,13 +1265,16 @@
               <w:t xml:space="preserve"> to </w:t>
             </w:r>
             <w:r>
-              <w:t xml:space="preserve">add, </w:t>
-            </w:r>
-            <w:r>
-              <w:t xml:space="preserve">and </w:t>
-            </w:r>
-            <w:r>
-              <w:t>edit their profile</w:t>
+              <w:t>apply for it</w:t>
+            </w:r>
+            <w:r>
+              <w:t xml:space="preserve">, </w:t>
+            </w:r>
+            <w:r>
+              <w:t>a</w:t>
+            </w:r>
+            <w:r>
+              <w:t>nd edit its profile information</w:t>
             </w:r>
           </w:p>
         </w:tc>
@@ -1412,10 +1514,18 @@
               <w:t>Car Owner</w:t>
             </w:r>
             <w:r>
-              <w:t xml:space="preserve"> selects to </w:t>
-            </w:r>
-            <w:r>
-              <w:t>create a new profile</w:t>
+              <w:t xml:space="preserve"> </w:t>
+            </w:r>
+            <w:proofErr w:type="gramStart"/>
+            <w:r>
+              <w:t>calls</w:t>
+            </w:r>
+            <w:proofErr w:type="gramEnd"/>
+            <w:r>
+              <w:t xml:space="preserve"> </w:t>
+            </w:r>
+            <w:r>
+              <w:t>Apply as Car Owner command</w:t>
             </w:r>
           </w:p>
         </w:tc>
@@ -1545,7 +1655,13 @@
           </w:tcPr>
           <w:p>
             <w:r>
-              <w:t>The Car Owner profile is persistent in DB</w:t>
+              <w:t xml:space="preserve">The Car Owner </w:t>
+            </w:r>
+            <w:r>
+              <w:t>Application</w:t>
+            </w:r>
+            <w:r>
+              <w:t xml:space="preserve"> is persistent in DB</w:t>
             </w:r>
           </w:p>
         </w:tc>
@@ -1931,7 +2047,10 @@
               <w:tab/>
             </w:r>
             <w:r>
-              <w:t>Car profile</w:t>
+              <w:t xml:space="preserve">Car </w:t>
+            </w:r>
+            <w:r>
+              <w:t>Offer Registration</w:t>
             </w:r>
           </w:p>
         </w:tc>
@@ -2201,13 +2320,19 @@
           </w:tcPr>
           <w:p>
             <w:r>
-              <w:t xml:space="preserve">The Car Owner selects to create a new </w:t>
+              <w:t xml:space="preserve">The Car Owner selects to </w:t>
+            </w:r>
+            <w:r>
+              <w:t>register</w:t>
+            </w:r>
+            <w:r>
+              <w:t xml:space="preserve"> a new </w:t>
             </w:r>
             <w:r>
               <w:t xml:space="preserve">Car </w:t>
             </w:r>
             <w:r>
-              <w:t>profile</w:t>
+              <w:t>Offer</w:t>
             </w:r>
           </w:p>
         </w:tc>
@@ -2217,7 +2342,13 @@
           </w:tcPr>
           <w:p>
             <w:r>
-              <w:t xml:space="preserve">The system displays a Car Profile form with fields: </w:t>
+              <w:t xml:space="preserve">The system displays a Car </w:t>
+            </w:r>
+            <w:r>
+              <w:t>Offer</w:t>
+            </w:r>
+            <w:r>
+              <w:t xml:space="preserve"> form with fields: </w:t>
             </w:r>
             <w:r>
               <w:t>car name</w:t>
@@ -2328,7 +2459,13 @@
           </w:tcPr>
           <w:p>
             <w:r>
-              <w:t xml:space="preserve">The Car profile </w:t>
+              <w:t xml:space="preserve">The Car </w:t>
+            </w:r>
+            <w:r>
+              <w:t>Offers</w:t>
+            </w:r>
+            <w:r>
+              <w:t xml:space="preserve"> </w:t>
             </w:r>
             <w:r>
               <w:t xml:space="preserve">with its rental price </w:t>
@@ -2378,10 +2515,13 @@
               <w:t xml:space="preserve">One Car Owner can add one or more </w:t>
             </w:r>
             <w:r>
-              <w:t>Car profile</w:t>
-            </w:r>
-            <w:r>
-              <w:t xml:space="preserve">s (same model, same manufacturer, </w:t>
+              <w:t xml:space="preserve">Car </w:t>
+            </w:r>
+            <w:r>
+              <w:t>Offers</w:t>
+            </w:r>
+            <w:r>
+              <w:t xml:space="preserve"> (same model, same manufacturer, </w:t>
             </w:r>
             <w:proofErr w:type="spellStart"/>
             <w:r>
@@ -2524,11 +2664,404 @@
               <w:t xml:space="preserve"> Car</w:t>
             </w:r>
             <w:r>
-              <w:t xml:space="preserve"> profile</w:t>
+              <w:t xml:space="preserve"> </w:t>
+            </w:r>
+            <w:r>
+              <w:t>Offers</w:t>
+            </w:r>
+          </w:p>
+        </w:tc>
+        <w:tc>
+          <w:tcPr>
+            <w:tcW w:w="4495" w:type="dxa"/>
+          </w:tcPr>
+          <w:p>
+            <w:r>
+              <w:t xml:space="preserve">The system displays Car </w:t>
+            </w:r>
+            <w:r>
+              <w:t>Offer</w:t>
+            </w:r>
+            <w:r>
+              <w:t xml:space="preserve"> </w:t>
+            </w:r>
+            <w:r>
+              <w:t>list.</w:t>
+            </w:r>
+          </w:p>
+        </w:tc>
+      </w:tr>
+      <w:tr>
+        <w:tc>
+          <w:tcPr>
+            <w:tcW w:w="626" w:type="dxa"/>
+          </w:tcPr>
+          <w:p>
+            <w:r>
+              <w:t>2</w:t>
+            </w:r>
+          </w:p>
+        </w:tc>
+        <w:tc>
+          <w:tcPr>
+            <w:tcW w:w="4229" w:type="dxa"/>
+          </w:tcPr>
+          <w:p>
+            <w:r>
+              <w:t xml:space="preserve">The Car Owner select a Car </w:t>
+            </w:r>
+            <w:r>
+              <w:t xml:space="preserve">Offer </w:t>
+            </w:r>
+            <w:r>
+              <w:t>they want to update</w:t>
+            </w:r>
+          </w:p>
+        </w:tc>
+        <w:tc>
+          <w:tcPr>
+            <w:tcW w:w="4495" w:type="dxa"/>
+          </w:tcPr>
+          <w:p>
+            <w:r>
+              <w:t xml:space="preserve">The system displays Car </w:t>
+            </w:r>
+            <w:r>
+              <w:t>Offer</w:t>
+            </w:r>
+            <w:r>
+              <w:t xml:space="preserve"> form with a full info</w:t>
+            </w:r>
+          </w:p>
+        </w:tc>
+      </w:tr>
+      <w:tr>
+        <w:tc>
+          <w:tcPr>
+            <w:tcW w:w="626" w:type="dxa"/>
+          </w:tcPr>
+          <w:p>
+            <w:r>
+              <w:t>3</w:t>
+            </w:r>
+          </w:p>
+        </w:tc>
+        <w:tc>
+          <w:tcPr>
+            <w:tcW w:w="4229" w:type="dxa"/>
+          </w:tcPr>
+          <w:p>
+            <w:r>
+              <w:t>The Car Owner selects to update fields they want to change, and submit the changes to the system</w:t>
+            </w:r>
+          </w:p>
+        </w:tc>
+        <w:tc>
+          <w:tcPr>
+            <w:tcW w:w="4495" w:type="dxa"/>
+          </w:tcPr>
+          <w:p>
+            <w:r>
+              <w:t>The system validates updated fields, saves the profile with pending status in DB.</w:t>
+            </w:r>
+          </w:p>
+          <w:p>
+            <w:r>
+              <w:t>The system returns a success or fail.</w:t>
+            </w:r>
+          </w:p>
+        </w:tc>
+      </w:tr>
+      <w:tr>
+        <w:tc>
+          <w:tcPr>
+            <w:tcW w:w="626" w:type="dxa"/>
+          </w:tcPr>
+          <w:p/>
+        </w:tc>
+        <w:tc>
+          <w:tcPr>
+            <w:tcW w:w="4229" w:type="dxa"/>
+          </w:tcPr>
+          <w:p/>
+        </w:tc>
+        <w:tc>
+          <w:tcPr>
+            <w:tcW w:w="4495" w:type="dxa"/>
+          </w:tcPr>
+          <w:p/>
+        </w:tc>
+      </w:tr>
+      <w:tr>
+        <w:tc>
+          <w:tcPr>
+            <w:tcW w:w="9350" w:type="dxa"/>
+            <w:gridSpan w:val="3"/>
+            <w:shd w:val="clear" w:color="auto" w:fill="BDD6EE" w:themeFill="accent5" w:themeFillTint="66"/>
+          </w:tcPr>
+          <w:p>
+            <w:pPr>
+              <w:rPr>
+                <w:b/>
+              </w:rPr>
+            </w:pPr>
+            <w:r>
+              <w:rPr>
+                <w:b/>
+              </w:rPr>
+              <w:t>Post</w:t>
+            </w:r>
+            <w:r>
+              <w:rPr>
+                <w:b/>
+              </w:rPr>
+              <w:t>conditions</w:t>
+            </w:r>
+          </w:p>
+        </w:tc>
+      </w:tr>
+      <w:tr>
+        <w:tc>
+          <w:tcPr>
+            <w:tcW w:w="9350" w:type="dxa"/>
+            <w:gridSpan w:val="3"/>
+          </w:tcPr>
+          <w:p>
+            <w:r>
+              <w:t xml:space="preserve">The system will save changes of Car </w:t>
+            </w:r>
+            <w:r>
+              <w:t>Offer</w:t>
+            </w:r>
+            <w:r>
+              <w:t xml:space="preserve"> in DB</w:t>
+            </w:r>
+          </w:p>
+        </w:tc>
+      </w:tr>
+      <w:tr>
+        <w:tc>
+          <w:tcPr>
+            <w:tcW w:w="9350" w:type="dxa"/>
+            <w:gridSpan w:val="3"/>
+            <w:shd w:val="clear" w:color="auto" w:fill="BDD6EE" w:themeFill="accent5" w:themeFillTint="66"/>
+          </w:tcPr>
+          <w:p>
+            <w:pPr>
+              <w:rPr>
+                <w:b/>
+              </w:rPr>
+            </w:pPr>
+            <w:r>
+              <w:rPr>
+                <w:b/>
+              </w:rPr>
+              <w:t>Business Rules</w:t>
+            </w:r>
+          </w:p>
+        </w:tc>
+      </w:tr>
+      <w:tr>
+        <w:tc>
+          <w:tcPr>
+            <w:tcW w:w="9350" w:type="dxa"/>
+            <w:gridSpan w:val="3"/>
+          </w:tcPr>
+          <w:p>
+            <w:r>
+              <w:t xml:space="preserve">The Car </w:t>
+            </w:r>
+            <w:r>
+              <w:t>Offer</w:t>
+            </w:r>
+            <w:r>
+              <w:t xml:space="preserve"> status will be changed to pending and waiting for Admin to approve.</w:t>
+            </w:r>
+          </w:p>
+        </w:tc>
+      </w:tr>
+      <w:tr>
+        <w:tc>
+          <w:tcPr>
+            <w:tcW w:w="9350" w:type="dxa"/>
+            <w:gridSpan w:val="3"/>
+          </w:tcPr>
+          <w:p/>
+        </w:tc>
+      </w:tr>
+      <w:tr>
+        <w:tc>
+          <w:tcPr>
+            <w:tcW w:w="9350" w:type="dxa"/>
+            <w:gridSpan w:val="3"/>
+          </w:tcPr>
+          <w:p>
+            <w:r>
+              <w:rPr>
+                <w:b/>
+              </w:rPr>
+              <w:t>1.1.</w:t>
+            </w:r>
+            <w:r>
+              <w:rPr>
+                <w:b/>
+              </w:rPr>
+              <w:t>2</w:t>
+            </w:r>
+            <w:r>
+              <w:rPr>
+                <w:b/>
+              </w:rPr>
+              <w:t xml:space="preserve"> </w:t>
+            </w:r>
+            <w:r>
+              <w:rPr>
+                <w:b/>
+              </w:rPr>
+              <w:t>Delete an existing Car profile</w:t>
+            </w:r>
+          </w:p>
+        </w:tc>
+      </w:tr>
+      <w:tr>
+        <w:tc>
+          <w:tcPr>
+            <w:tcW w:w="626" w:type="dxa"/>
+          </w:tcPr>
+          <w:p>
+            <w:pPr>
+              <w:rPr>
+                <w:b/>
+              </w:rPr>
+            </w:pPr>
+            <w:r>
+              <w:rPr>
+                <w:b/>
+              </w:rPr>
+              <w:t>Step</w:t>
+            </w:r>
+          </w:p>
+        </w:tc>
+        <w:tc>
+          <w:tcPr>
+            <w:tcW w:w="4229" w:type="dxa"/>
+          </w:tcPr>
+          <w:p>
+            <w:pPr>
+              <w:jc w:val="center"/>
+              <w:rPr>
+                <w:b/>
+              </w:rPr>
+            </w:pPr>
+            <w:r>
+              <w:rPr>
+                <w:b/>
+              </w:rPr>
+              <w:t>User Actions</w:t>
+            </w:r>
+          </w:p>
+        </w:tc>
+        <w:tc>
+          <w:tcPr>
+            <w:tcW w:w="4495" w:type="dxa"/>
+          </w:tcPr>
+          <w:p>
+            <w:pPr>
+              <w:jc w:val="center"/>
+              <w:rPr>
+                <w:b/>
+              </w:rPr>
+            </w:pPr>
+            <w:r>
+              <w:rPr>
+                <w:b/>
+              </w:rPr>
+              <w:t>System Actions</w:t>
+            </w:r>
+          </w:p>
+        </w:tc>
+      </w:tr>
+      <w:tr>
+        <w:tc>
+          <w:tcPr>
+            <w:tcW w:w="626" w:type="dxa"/>
+          </w:tcPr>
+          <w:p>
+            <w:r>
+              <w:t>1</w:t>
+            </w:r>
+          </w:p>
+        </w:tc>
+        <w:tc>
+          <w:tcPr>
+            <w:tcW w:w="4229" w:type="dxa"/>
+          </w:tcPr>
+          <w:p>
+            <w:r>
+              <w:t xml:space="preserve">The Car Owner gets a list of their Car </w:t>
+            </w:r>
+            <w:r>
+              <w:t>Offers</w:t>
+            </w:r>
+          </w:p>
+        </w:tc>
+        <w:tc>
+          <w:tcPr>
+            <w:tcW w:w="4495" w:type="dxa"/>
+          </w:tcPr>
+          <w:p>
+            <w:r>
+              <w:t>The system displays</w:t>
+            </w:r>
+            <w:r>
+              <w:t xml:space="preserve"> the</w:t>
+            </w:r>
+            <w:r>
+              <w:t xml:space="preserve"> Car </w:t>
+            </w:r>
+            <w:r>
+              <w:t>Offer</w:t>
+            </w:r>
+            <w:r>
+              <w:t xml:space="preserve"> </w:t>
+            </w:r>
+            <w:r>
+              <w:t>list</w:t>
+            </w:r>
+          </w:p>
+        </w:tc>
+      </w:tr>
+      <w:tr>
+        <w:tc>
+          <w:tcPr>
+            <w:tcW w:w="626" w:type="dxa"/>
+          </w:tcPr>
+          <w:p>
+            <w:r>
+              <w:t>2</w:t>
+            </w:r>
+          </w:p>
+        </w:tc>
+        <w:tc>
+          <w:tcPr>
+            <w:tcW w:w="4229" w:type="dxa"/>
+          </w:tcPr>
+          <w:p>
+            <w:r>
+              <w:t xml:space="preserve">The Car Owner select a Car </w:t>
+            </w:r>
+            <w:r>
+              <w:t>Offer that he</w:t>
+            </w:r>
+            <w:r>
+              <w:t xml:space="preserve"> want</w:t>
             </w:r>
             <w:r>
               <w:t>s</w:t>
             </w:r>
+            <w:r>
+              <w:t xml:space="preserve"> to delete</w:t>
+            </w:r>
           </w:p>
         </w:tc>
         <w:tc>
@@ -2537,10 +3070,10 @@
           </w:tcPr>
           <w:p>
             <w:r>
-              <w:t xml:space="preserve">The system displays Car Profile </w:t>
-            </w:r>
-            <w:r>
-              <w:t>list.</w:t>
+              <w:t xml:space="preserve">The system </w:t>
+            </w:r>
+            <w:r>
+              <w:t>asks for a confirmation to delete it.</w:t>
             </w:r>
           </w:p>
         </w:tc>
@@ -2552,7 +3085,7 @@
           </w:tcPr>
           <w:p>
             <w:r>
-              <w:t>2</w:t>
+              <w:t>3</w:t>
             </w:r>
           </w:p>
         </w:tc>
@@ -2562,7 +3095,7 @@
           </w:tcPr>
           <w:p>
             <w:r>
-              <w:t>The Car Owner select a Car they want to update</w:t>
+              <w:t>The Car Owner confirms to delete</w:t>
             </w:r>
           </w:p>
         </w:tc>
@@ -2572,7 +3105,12 @@
           </w:tcPr>
           <w:p>
             <w:r>
-              <w:t>The system displays Car Profile form with a full info</w:t>
+              <w:t>The system deletes the profile from DB.</w:t>
+            </w:r>
+          </w:p>
+          <w:p>
+            <w:r>
+              <w:t>The system returns a success or fail.</w:t>
             </w:r>
           </w:p>
         </w:tc>
@@ -2582,57 +3120,20 @@
           <w:tcPr>
             <w:tcW w:w="626" w:type="dxa"/>
           </w:tcPr>
-          <w:p>
-            <w:r>
-              <w:t>3</w:t>
-            </w:r>
-          </w:p>
+          <w:p/>
         </w:tc>
         <w:tc>
           <w:tcPr>
             <w:tcW w:w="4229" w:type="dxa"/>
           </w:tcPr>
-          <w:p>
-            <w:r>
-              <w:t>The Car Owner selects to update fields they want to change, and submit the changes to the system</w:t>
-            </w:r>
-          </w:p>
+          <w:p/>
         </w:tc>
         <w:tc>
           <w:tcPr>
             <w:tcW w:w="4495" w:type="dxa"/>
           </w:tcPr>
-          <w:p>
-            <w:r>
-              <w:t>The system validates updated fields, saves the profile with pending status in DB.</w:t>
-            </w:r>
-          </w:p>
-          <w:p>
-            <w:r>
-              <w:t>The system returns a success or fail.</w:t>
-            </w:r>
-          </w:p>
-        </w:tc>
-      </w:tr>
-      <w:tr>
-        <w:tc>
-          <w:tcPr>
-            <w:tcW w:w="626" w:type="dxa"/>
-          </w:tcPr>
           <w:p/>
         </w:tc>
-        <w:tc>
-          <w:tcPr>
-            <w:tcW w:w="4229" w:type="dxa"/>
-          </w:tcPr>
-          <w:p/>
-        </w:tc>
-        <w:tc>
-          <w:tcPr>
-            <w:tcW w:w="4495" w:type="dxa"/>
-          </w:tcPr>
-          <w:p/>
-        </w:tc>
       </w:tr>
       <w:tr>
         <w:tc>
@@ -2670,305 +3171,13 @@
           </w:tcPr>
           <w:p>
             <w:r>
-              <w:t>The system will save changes of Car profile in DB</w:t>
-            </w:r>
-          </w:p>
-        </w:tc>
-      </w:tr>
-      <w:tr>
-        <w:tc>
-          <w:tcPr>
-            <w:tcW w:w="9350" w:type="dxa"/>
-            <w:gridSpan w:val="3"/>
-            <w:shd w:val="clear" w:color="auto" w:fill="BDD6EE" w:themeFill="accent5" w:themeFillTint="66"/>
-          </w:tcPr>
-          <w:p>
-            <w:pPr>
-              <w:rPr>
-                <w:b/>
-              </w:rPr>
-            </w:pPr>
-            <w:r>
-              <w:rPr>
-                <w:b/>
-              </w:rPr>
-              <w:t>Business Rules</w:t>
-            </w:r>
-          </w:p>
-        </w:tc>
-      </w:tr>
-      <w:tr>
-        <w:tc>
-          <w:tcPr>
-            <w:tcW w:w="9350" w:type="dxa"/>
-            <w:gridSpan w:val="3"/>
-          </w:tcPr>
-          <w:p>
-            <w:r>
-              <w:t>The Car profile status will be changed to pending and waiting for Admin to approve.</w:t>
-            </w:r>
-          </w:p>
-        </w:tc>
-      </w:tr>
-      <w:tr>
-        <w:tc>
-          <w:tcPr>
-            <w:tcW w:w="9350" w:type="dxa"/>
-            <w:gridSpan w:val="3"/>
-          </w:tcPr>
-          <w:p/>
-        </w:tc>
-      </w:tr>
-      <w:tr>
-        <w:tc>
-          <w:tcPr>
-            <w:tcW w:w="9350" w:type="dxa"/>
-            <w:gridSpan w:val="3"/>
-          </w:tcPr>
-          <w:p>
-            <w:r>
-              <w:rPr>
-                <w:b/>
-              </w:rPr>
-              <w:t>1.1.</w:t>
-            </w:r>
-            <w:r>
-              <w:rPr>
-                <w:b/>
-              </w:rPr>
-              <w:t>2</w:t>
-            </w:r>
-            <w:r>
-              <w:rPr>
-                <w:b/>
-              </w:rPr>
-              <w:t xml:space="preserve"> </w:t>
-            </w:r>
-            <w:r>
-              <w:rPr>
-                <w:b/>
-              </w:rPr>
-              <w:t>Delete an existing Car profile</w:t>
-            </w:r>
-          </w:p>
-        </w:tc>
-      </w:tr>
-      <w:tr>
-        <w:tc>
-          <w:tcPr>
-            <w:tcW w:w="626" w:type="dxa"/>
-          </w:tcPr>
-          <w:p>
-            <w:pPr>
-              <w:rPr>
-                <w:b/>
-              </w:rPr>
-            </w:pPr>
-            <w:r>
-              <w:rPr>
-                <w:b/>
-              </w:rPr>
-              <w:t>Step</w:t>
-            </w:r>
-          </w:p>
-        </w:tc>
-        <w:tc>
-          <w:tcPr>
-            <w:tcW w:w="4229" w:type="dxa"/>
-          </w:tcPr>
-          <w:p>
-            <w:pPr>
-              <w:jc w:val="center"/>
-              <w:rPr>
-                <w:b/>
-              </w:rPr>
-            </w:pPr>
-            <w:r>
-              <w:rPr>
-                <w:b/>
-              </w:rPr>
-              <w:t>User Actions</w:t>
-            </w:r>
-          </w:p>
-        </w:tc>
-        <w:tc>
-          <w:tcPr>
-            <w:tcW w:w="4495" w:type="dxa"/>
-          </w:tcPr>
-          <w:p>
-            <w:pPr>
-              <w:jc w:val="center"/>
-              <w:rPr>
-                <w:b/>
-              </w:rPr>
-            </w:pPr>
-            <w:r>
-              <w:rPr>
-                <w:b/>
-              </w:rPr>
-              <w:t>System Actions</w:t>
-            </w:r>
-          </w:p>
-        </w:tc>
-      </w:tr>
-      <w:tr>
-        <w:tc>
-          <w:tcPr>
-            <w:tcW w:w="626" w:type="dxa"/>
-          </w:tcPr>
-          <w:p>
-            <w:r>
-              <w:t>1</w:t>
-            </w:r>
-          </w:p>
-        </w:tc>
-        <w:tc>
-          <w:tcPr>
-            <w:tcW w:w="4229" w:type="dxa"/>
-          </w:tcPr>
-          <w:p>
-            <w:r>
-              <w:t>The Car Owner gets a list of their Car profiles</w:t>
-            </w:r>
-          </w:p>
-        </w:tc>
-        <w:tc>
-          <w:tcPr>
-            <w:tcW w:w="4495" w:type="dxa"/>
-          </w:tcPr>
-          <w:p>
-            <w:r>
-              <w:t>The system displays Car Profile form a full info</w:t>
-            </w:r>
-          </w:p>
-        </w:tc>
-      </w:tr>
-      <w:tr>
-        <w:tc>
-          <w:tcPr>
-            <w:tcW w:w="626" w:type="dxa"/>
-          </w:tcPr>
-          <w:p>
-            <w:r>
-              <w:t>2</w:t>
-            </w:r>
-          </w:p>
-        </w:tc>
-        <w:tc>
-          <w:tcPr>
-            <w:tcW w:w="4229" w:type="dxa"/>
-          </w:tcPr>
-          <w:p>
-            <w:r>
-              <w:t>The Car Owner select a Car they want to delete</w:t>
-            </w:r>
-          </w:p>
-        </w:tc>
-        <w:tc>
-          <w:tcPr>
-            <w:tcW w:w="4495" w:type="dxa"/>
-          </w:tcPr>
-          <w:p>
-            <w:r>
-              <w:t>The system shows a confirmation of Car profile</w:t>
-            </w:r>
-          </w:p>
-        </w:tc>
-      </w:tr>
-      <w:tr>
-        <w:tc>
-          <w:tcPr>
-            <w:tcW w:w="626" w:type="dxa"/>
-          </w:tcPr>
-          <w:p>
-            <w:r>
-              <w:t>3</w:t>
-            </w:r>
-          </w:p>
-        </w:tc>
-        <w:tc>
-          <w:tcPr>
-            <w:tcW w:w="4229" w:type="dxa"/>
-          </w:tcPr>
-          <w:p>
-            <w:r>
-              <w:t>The Car Owner confirms to delete</w:t>
-            </w:r>
-          </w:p>
-        </w:tc>
-        <w:tc>
-          <w:tcPr>
-            <w:tcW w:w="4495" w:type="dxa"/>
-          </w:tcPr>
-          <w:p>
-            <w:r>
-              <w:t>The system deletes the profile from DB.</w:t>
-            </w:r>
-          </w:p>
-          <w:p>
-            <w:r>
-              <w:t>The system returns a success or fail.</w:t>
-            </w:r>
-          </w:p>
-        </w:tc>
-      </w:tr>
-      <w:tr>
-        <w:tc>
-          <w:tcPr>
-            <w:tcW w:w="626" w:type="dxa"/>
-          </w:tcPr>
-          <w:p/>
-        </w:tc>
-        <w:tc>
-          <w:tcPr>
-            <w:tcW w:w="4229" w:type="dxa"/>
-          </w:tcPr>
-          <w:p/>
-        </w:tc>
-        <w:tc>
-          <w:tcPr>
-            <w:tcW w:w="4495" w:type="dxa"/>
-          </w:tcPr>
-          <w:p/>
-        </w:tc>
-      </w:tr>
-      <w:tr>
-        <w:tc>
-          <w:tcPr>
-            <w:tcW w:w="9350" w:type="dxa"/>
-            <w:gridSpan w:val="3"/>
-            <w:shd w:val="clear" w:color="auto" w:fill="BDD6EE" w:themeFill="accent5" w:themeFillTint="66"/>
-          </w:tcPr>
-          <w:p>
-            <w:pPr>
-              <w:rPr>
-                <w:b/>
-              </w:rPr>
-            </w:pPr>
-            <w:r>
-              <w:rPr>
-                <w:b/>
-              </w:rPr>
-              <w:t>Post</w:t>
-            </w:r>
-            <w:r>
-              <w:rPr>
-                <w:b/>
-              </w:rPr>
-              <w:t>conditions</w:t>
-            </w:r>
-          </w:p>
-        </w:tc>
-      </w:tr>
-      <w:tr>
-        <w:tc>
-          <w:tcPr>
-            <w:tcW w:w="9350" w:type="dxa"/>
-            <w:gridSpan w:val="3"/>
-          </w:tcPr>
-          <w:p>
-            <w:r>
-              <w:t>Car profile is not existing in DB</w:t>
+              <w:t xml:space="preserve">Car </w:t>
+            </w:r>
+            <w:r>
+              <w:t>offer</w:t>
+            </w:r>
+            <w:r>
+              <w:t xml:space="preserve"> is not existing in DB</w:t>
             </w:r>
           </w:p>
         </w:tc>
@@ -3454,10 +3663,7 @@
               <w:t>Use Case Number</w:t>
             </w:r>
             <w:r>
-              <w:t xml:space="preserve">: </w:t>
-            </w:r>
-            <w:r>
-              <w:t>6</w:t>
+              <w:t>: 6</w:t>
             </w:r>
           </w:p>
         </w:tc>
@@ -3490,10 +3696,7 @@
               <w:tab/>
             </w:r>
             <w:r>
-              <w:t>Select a car offer.</w:t>
-            </w:r>
-            <w:r>
-              <w:t xml:space="preserve"> </w:t>
+              <w:t xml:space="preserve">Select a car offer. </w:t>
             </w:r>
           </w:p>
         </w:tc>
@@ -3529,10 +3732,16 @@
               <w:t xml:space="preserve">Customer </w:t>
             </w:r>
             <w:r>
-              <w:t xml:space="preserve">can </w:t>
-            </w:r>
-            <w:r>
-              <w:t>select a car and finish the rental process</w:t>
+              <w:t>can select a car</w:t>
+            </w:r>
+            <w:r>
+              <w:t xml:space="preserve"> offer</w:t>
+            </w:r>
+            <w:r>
+              <w:t xml:space="preserve"> and </w:t>
+            </w:r>
+            <w:r>
+              <w:t>book it</w:t>
             </w:r>
             <w:r>
               <w:t>.</w:t>
@@ -3761,10 +3970,7 @@
           </w:tcPr>
           <w:p>
             <w:r>
-              <w:t xml:space="preserve">The system </w:t>
-            </w:r>
-            <w:r>
-              <w:t>opens a detail page.</w:t>
+              <w:t>The system opens a detail page.</w:t>
             </w:r>
           </w:p>
         </w:tc>
@@ -3786,7 +3992,13 @@
           </w:tcPr>
           <w:p>
             <w:r>
-              <w:t>The customer input the necessary data to proceed the renal and clicks “confirm” button.</w:t>
+              <w:t xml:space="preserve">The customer input the necessary data to </w:t>
+            </w:r>
+            <w:r>
+              <w:t xml:space="preserve">book the car offer </w:t>
+            </w:r>
+            <w:r>
+              <w:t>and clicks “confirm” button.</w:t>
             </w:r>
           </w:p>
         </w:tc>
@@ -3796,10 +4008,7 @@
           </w:tcPr>
           <w:p>
             <w:r>
-              <w:t>The system shows a</w:t>
-            </w:r>
-            <w:r>
-              <w:t xml:space="preserve"> payment page.</w:t>
+              <w:t>The system shows a payment page.</w:t>
             </w:r>
           </w:p>
         </w:tc>
@@ -3821,7 +4030,13 @@
           </w:tcPr>
           <w:p>
             <w:r>
-              <w:t>The customer inputs the payment data and clicks “finish”.</w:t>
+              <w:t>The customer inputs the payment data and clicks “</w:t>
+            </w:r>
+            <w:r>
+              <w:t>Pay and Book</w:t>
+            </w:r>
+            <w:r>
+              <w:t>”.</w:t>
             </w:r>
           </w:p>
         </w:tc>
@@ -3892,10 +4107,24 @@
           </w:tcPr>
           <w:p>
             <w:r>
-              <w:t>The system process the payment, the rental and shows the confirmation.</w:t>
+              <w:t xml:space="preserve">The system process the payment, </w:t>
+            </w:r>
+            <w:r>
+              <w:t>book the car offer for the customer</w:t>
             </w:r>
             <w:bookmarkStart w:id="0" w:name="_GoBack"/>
             <w:bookmarkEnd w:id="0"/>
+            <w:r>
+              <w:t xml:space="preserve"> </w:t>
+            </w:r>
+            <w:proofErr w:type="spellStart"/>
+            <w:r>
+              <w:t>and</w:t>
+            </w:r>
+            <w:proofErr w:type="spellEnd"/>
+            <w:r>
+              <w:t xml:space="preserve"> shows the confirmation.</w:t>
+            </w:r>
           </w:p>
         </w:tc>
       </w:tr>

</xml_diff>

<commit_message>
ading a new use case
</commit_message>
<xml_diff>
--- a/NewRentalCar-UseCaseDescription.docx
+++ b/NewRentalCar-UseCaseDescription.docx
@@ -213,7 +213,22 @@
           </w:tcPr>
           <w:p>
             <w:r>
-              <w:t>The Admin must log in the system</w:t>
+              <w:t xml:space="preserve">The Admin must </w:t>
+            </w:r>
+            <w:r>
+              <w:t xml:space="preserve">be </w:t>
+            </w:r>
+            <w:r>
+              <w:t>log</w:t>
+            </w:r>
+            <w:r>
+              <w:t>ged</w:t>
+            </w:r>
+            <w:r>
+              <w:t xml:space="preserve"> in</w:t>
+            </w:r>
+            <w:r>
+              <w:t>.</w:t>
             </w:r>
           </w:p>
         </w:tc>
@@ -778,7 +793,7 @@
           </w:tcPr>
           <w:p>
             <w:r>
-              <w:t>The Admin must log in the system</w:t>
+              <w:t>The Admin must be logged in.</w:t>
             </w:r>
           </w:p>
         </w:tc>
@@ -1366,7 +1381,10 @@
               <w:t>Car Owner</w:t>
             </w:r>
             <w:r>
-              <w:t xml:space="preserve"> must log in the system</w:t>
+              <w:t xml:space="preserve"> </w:t>
+            </w:r>
+            <w:r>
+              <w:t>must be logged in.</w:t>
             </w:r>
           </w:p>
         </w:tc>
@@ -2178,7 +2196,10 @@
           </w:tcPr>
           <w:p>
             <w:r>
-              <w:t>The Car Owner must log in the system</w:t>
+              <w:t xml:space="preserve">The Car Owner </w:t>
+            </w:r>
+            <w:r>
+              <w:t>must be logged in.</w:t>
             </w:r>
           </w:p>
         </w:tc>
@@ -3326,10 +3347,13 @@
               <w:t xml:space="preserve">Customer </w:t>
             </w:r>
             <w:r>
-              <w:t>can b</w:t>
-            </w:r>
-            <w:r>
-              <w:t>rowse available cars.</w:t>
+              <w:t xml:space="preserve">can </w:t>
+            </w:r>
+            <w:r>
+              <w:t>filter the set of available cars</w:t>
+            </w:r>
+            <w:r>
+              <w:t>.</w:t>
             </w:r>
           </w:p>
         </w:tc>
@@ -3663,7 +3687,10 @@
               <w:t>Use Case Number</w:t>
             </w:r>
             <w:r>
-              <w:t>: 6</w:t>
+              <w:t xml:space="preserve">: </w:t>
+            </w:r>
+            <w:r>
+              <w:t>6</w:t>
             </w:r>
           </w:p>
         </w:tc>
@@ -3696,7 +3723,19 @@
               <w:tab/>
             </w:r>
             <w:r>
-              <w:t xml:space="preserve">Select a car offer. </w:t>
+              <w:t>Filter</w:t>
+            </w:r>
+            <w:r>
+              <w:t xml:space="preserve"> </w:t>
+            </w:r>
+            <w:r>
+              <w:t>the</w:t>
+            </w:r>
+            <w:r>
+              <w:t xml:space="preserve"> car o</w:t>
+            </w:r>
+            <w:r>
+              <w:t xml:space="preserve">ffers </w:t>
             </w:r>
           </w:p>
         </w:tc>
@@ -3732,19 +3771,7 @@
               <w:t xml:space="preserve">Customer </w:t>
             </w:r>
             <w:r>
-              <w:t>can select a car</w:t>
-            </w:r>
-            <w:r>
-              <w:t xml:space="preserve"> offer</w:t>
-            </w:r>
-            <w:r>
-              <w:t xml:space="preserve"> and </w:t>
-            </w:r>
-            <w:r>
-              <w:t>book it</w:t>
-            </w:r>
-            <w:r>
-              <w:t>.</w:t>
+              <w:t>can browse available cars.</w:t>
             </w:r>
           </w:p>
         </w:tc>
@@ -3821,10 +3848,7 @@
           </w:tcPr>
           <w:p>
             <w:r>
-              <w:t>The system must have cars in the DB</w:t>
-            </w:r>
-            <w:r>
-              <w:t>, the customer must to be logged in.</w:t>
+              <w:t>The system must have cars in the DB.</w:t>
             </w:r>
           </w:p>
         </w:tc>
@@ -3856,6 +3880,28 @@
           <w:tcPr>
             <w:tcW w:w="9350" w:type="dxa"/>
             <w:gridSpan w:val="3"/>
+            <w:shd w:val="clear" w:color="auto" w:fill="BDD6EE" w:themeFill="accent5" w:themeFillTint="66"/>
+          </w:tcPr>
+          <w:p>
+            <w:pPr>
+              <w:rPr>
+                <w:b/>
+              </w:rPr>
+            </w:pPr>
+            <w:r>
+              <w:rPr>
+                <w:b/>
+              </w:rPr>
+              <w:t>Flows of Events:</w:t>
+            </w:r>
+          </w:p>
+        </w:tc>
+      </w:tr>
+      <w:tr>
+        <w:tc>
+          <w:tcPr>
+            <w:tcW w:w="9350" w:type="dxa"/>
+            <w:gridSpan w:val="3"/>
           </w:tcPr>
           <w:p>
             <w:r>
@@ -3906,7 +3952,7 @@
         </w:tc>
         <w:tc>
           <w:tcPr>
-            <w:tcW w:w="4234" w:type="dxa"/>
+            <w:tcW w:w="4231" w:type="dxa"/>
           </w:tcPr>
           <w:p>
             <w:pPr>
@@ -3925,7 +3971,7 @@
         </w:tc>
         <w:tc>
           <w:tcPr>
-            <w:tcW w:w="4490" w:type="dxa"/>
+            <w:tcW w:w="4493" w:type="dxa"/>
           </w:tcPr>
           <w:p>
             <w:pPr>
@@ -3956,21 +4002,21 @@
         </w:tc>
         <w:tc>
           <w:tcPr>
-            <w:tcW w:w="4229" w:type="dxa"/>
-          </w:tcPr>
-          <w:p>
-            <w:r>
-              <w:t>User click on one displayed car.</w:t>
-            </w:r>
-          </w:p>
-        </w:tc>
-        <w:tc>
-          <w:tcPr>
-            <w:tcW w:w="4495" w:type="dxa"/>
-          </w:tcPr>
-          <w:p>
-            <w:r>
-              <w:t>The system opens a detail page.</w:t>
+            <w:tcW w:w="4231" w:type="dxa"/>
+          </w:tcPr>
+          <w:p>
+            <w:r>
+              <w:t>The customer opens the “home” page.</w:t>
+            </w:r>
+          </w:p>
+        </w:tc>
+        <w:tc>
+          <w:tcPr>
+            <w:tcW w:w="4493" w:type="dxa"/>
+          </w:tcPr>
+          <w:p>
+            <w:r>
+              <w:t>The System shows the list of cars available.</w:t>
             </w:r>
           </w:p>
         </w:tc>
@@ -3988,27 +4034,32 @@
         </w:tc>
         <w:tc>
           <w:tcPr>
-            <w:tcW w:w="4229" w:type="dxa"/>
-          </w:tcPr>
-          <w:p>
-            <w:r>
-              <w:t xml:space="preserve">The customer input the necessary data to </w:t>
-            </w:r>
-            <w:r>
-              <w:t xml:space="preserve">book the car offer </w:t>
-            </w:r>
-            <w:r>
-              <w:t>and clicks “confirm” button.</w:t>
-            </w:r>
-          </w:p>
-        </w:tc>
-        <w:tc>
-          <w:tcPr>
-            <w:tcW w:w="4495" w:type="dxa"/>
-          </w:tcPr>
-          <w:p>
-            <w:r>
-              <w:t>The system shows a payment page.</w:t>
+            <w:tcW w:w="4231" w:type="dxa"/>
+          </w:tcPr>
+          <w:p>
+            <w:r>
+              <w:t>Select one value for the filters (brand, model, year, …) and clicks “filter”.</w:t>
+            </w:r>
+          </w:p>
+        </w:tc>
+        <w:tc>
+          <w:tcPr>
+            <w:tcW w:w="4493" w:type="dxa"/>
+          </w:tcPr>
+          <w:p>
+            <w:r>
+              <w:t xml:space="preserve">The system shows a </w:t>
+            </w:r>
+            <w:r>
+              <w:t xml:space="preserve">filtered set of </w:t>
+            </w:r>
+            <w:proofErr w:type="gramStart"/>
+            <w:r>
+              <w:t>car</w:t>
+            </w:r>
+            <w:proofErr w:type="gramEnd"/>
+            <w:r>
+              <w:t xml:space="preserve"> offers.</w:t>
             </w:r>
           </w:p>
         </w:tc>
@@ -4018,55 +4069,17 @@
           <w:tcPr>
             <w:tcW w:w="626" w:type="dxa"/>
           </w:tcPr>
-          <w:p>
-            <w:r>
-              <w:t>3</w:t>
-            </w:r>
-          </w:p>
-        </w:tc>
-        <w:tc>
-          <w:tcPr>
-            <w:tcW w:w="4229" w:type="dxa"/>
-          </w:tcPr>
-          <w:p>
-            <w:r>
-              <w:t>The customer inputs the payment data and clicks “</w:t>
-            </w:r>
-            <w:r>
-              <w:t>Pay and Book</w:t>
-            </w:r>
-            <w:r>
-              <w:t>”.</w:t>
-            </w:r>
-          </w:p>
-        </w:tc>
-        <w:tc>
-          <w:tcPr>
-            <w:tcW w:w="4495" w:type="dxa"/>
-          </w:tcPr>
-          <w:p>
-            <w:r>
-              <w:t>The system shows the confirmation page.</w:t>
-            </w:r>
-          </w:p>
-        </w:tc>
-      </w:tr>
-      <w:tr>
-        <w:tc>
-          <w:tcPr>
-            <w:tcW w:w="626" w:type="dxa"/>
-          </w:tcPr>
           <w:p/>
         </w:tc>
         <w:tc>
           <w:tcPr>
-            <w:tcW w:w="4229" w:type="dxa"/>
+            <w:tcW w:w="4231" w:type="dxa"/>
           </w:tcPr>
           <w:p/>
         </w:tc>
         <w:tc>
           <w:tcPr>
-            <w:tcW w:w="4495" w:type="dxa"/>
+            <w:tcW w:w="4493" w:type="dxa"/>
           </w:tcPr>
           <w:p/>
         </w:tc>
@@ -4107,23 +4120,536 @@
           </w:tcPr>
           <w:p>
             <w:r>
-              <w:t xml:space="preserve">The system process the payment, </w:t>
-            </w:r>
-            <w:r>
-              <w:t>book the car offer for the customer</w:t>
+              <w:t>The system apply the filter and return a subset of car offers.</w:t>
             </w:r>
             <w:bookmarkStart w:id="0" w:name="_GoBack"/>
             <w:bookmarkEnd w:id="0"/>
-            <w:r>
-              <w:t xml:space="preserve"> </w:t>
-            </w:r>
-            <w:proofErr w:type="spellStart"/>
-            <w:r>
-              <w:t>and</w:t>
-            </w:r>
-            <w:proofErr w:type="spellEnd"/>
-            <w:r>
-              <w:t xml:space="preserve"> shows the confirmation.</w:t>
+          </w:p>
+        </w:tc>
+      </w:tr>
+      <w:tr>
+        <w:tc>
+          <w:tcPr>
+            <w:tcW w:w="9350" w:type="dxa"/>
+            <w:gridSpan w:val="3"/>
+            <w:shd w:val="clear" w:color="auto" w:fill="BDD6EE" w:themeFill="accent5" w:themeFillTint="66"/>
+          </w:tcPr>
+          <w:p>
+            <w:pPr>
+              <w:rPr>
+                <w:b/>
+              </w:rPr>
+            </w:pPr>
+            <w:r>
+              <w:rPr>
+                <w:b/>
+              </w:rPr>
+              <w:t>Business Rules</w:t>
+            </w:r>
+          </w:p>
+        </w:tc>
+      </w:tr>
+      <w:tr>
+        <w:tc>
+          <w:tcPr>
+            <w:tcW w:w="9350" w:type="dxa"/>
+            <w:gridSpan w:val="3"/>
+          </w:tcPr>
+          <w:p/>
+        </w:tc>
+      </w:tr>
+      <w:tr>
+        <w:tc>
+          <w:tcPr>
+            <w:tcW w:w="9350" w:type="dxa"/>
+            <w:gridSpan w:val="3"/>
+          </w:tcPr>
+          <w:p/>
+        </w:tc>
+      </w:tr>
+    </w:tbl>
+    <w:p/>
+    <w:tbl>
+      <w:tblPr>
+        <w:tblStyle w:val="TableGrid"/>
+        <w:tblW w:w="0" w:type="auto"/>
+        <w:tblLook w:val="04A0" w:firstRow="1" w:lastRow="0" w:firstColumn="1" w:lastColumn="0" w:noHBand="0" w:noVBand="1"/>
+      </w:tblPr>
+      <w:tblGrid>
+        <w:gridCol w:w="626"/>
+        <w:gridCol w:w="4231"/>
+        <w:gridCol w:w="4493"/>
+      </w:tblGrid>
+      <w:tr>
+        <w:tc>
+          <w:tcPr>
+            <w:tcW w:w="9350" w:type="dxa"/>
+            <w:gridSpan w:val="3"/>
+            <w:shd w:val="clear" w:color="auto" w:fill="BDD6EE" w:themeFill="accent5" w:themeFillTint="66"/>
+          </w:tcPr>
+          <w:p>
+            <w:r>
+              <w:rPr>
+                <w:b/>
+              </w:rPr>
+              <w:t>Use Case Number</w:t>
+            </w:r>
+            <w:r>
+              <w:t xml:space="preserve">: </w:t>
+            </w:r>
+            <w:r>
+              <w:t>7</w:t>
+            </w:r>
+          </w:p>
+        </w:tc>
+      </w:tr>
+      <w:tr>
+        <w:tc>
+          <w:tcPr>
+            <w:tcW w:w="9350" w:type="dxa"/>
+            <w:gridSpan w:val="3"/>
+          </w:tcPr>
+          <w:p>
+            <w:pPr>
+              <w:tabs>
+                <w:tab w:val="left" w:pos="1772"/>
+              </w:tabs>
+              <w:rPr>
+                <w:b/>
+              </w:rPr>
+            </w:pPr>
+            <w:r>
+              <w:rPr>
+                <w:b/>
+              </w:rPr>
+              <w:t>Name</w:t>
+            </w:r>
+            <w:r>
+              <w:rPr>
+                <w:b/>
+              </w:rPr>
+              <w:tab/>
+            </w:r>
+            <w:r>
+              <w:t xml:space="preserve">Select a car offer. </w:t>
+            </w:r>
+          </w:p>
+        </w:tc>
+      </w:tr>
+      <w:tr>
+        <w:tc>
+          <w:tcPr>
+            <w:tcW w:w="9350" w:type="dxa"/>
+            <w:gridSpan w:val="3"/>
+          </w:tcPr>
+          <w:p>
+            <w:pPr>
+              <w:tabs>
+                <w:tab w:val="left" w:pos="1772"/>
+              </w:tabs>
+              <w:rPr>
+                <w:b/>
+              </w:rPr>
+            </w:pPr>
+            <w:r>
+              <w:rPr>
+                <w:b/>
+              </w:rPr>
+              <w:t>Brief description</w:t>
+            </w:r>
+            <w:r>
+              <w:rPr>
+                <w:b/>
+              </w:rPr>
+              <w:tab/>
+            </w:r>
+            <w:r>
+              <w:t xml:space="preserve">Customer </w:t>
+            </w:r>
+            <w:r>
+              <w:t>can select a car</w:t>
+            </w:r>
+            <w:r>
+              <w:t xml:space="preserve"> offer</w:t>
+            </w:r>
+            <w:r>
+              <w:t xml:space="preserve"> and </w:t>
+            </w:r>
+            <w:r>
+              <w:t>book it</w:t>
+            </w:r>
+            <w:r>
+              <w:t>.</w:t>
+            </w:r>
+          </w:p>
+        </w:tc>
+      </w:tr>
+      <w:tr>
+        <w:tc>
+          <w:tcPr>
+            <w:tcW w:w="9350" w:type="dxa"/>
+            <w:gridSpan w:val="3"/>
+          </w:tcPr>
+          <w:p>
+            <w:pPr>
+              <w:tabs>
+                <w:tab w:val="left" w:pos="1763"/>
+              </w:tabs>
+              <w:rPr>
+                <w:b/>
+              </w:rPr>
+            </w:pPr>
+            <w:r>
+              <w:rPr>
+                <w:b/>
+              </w:rPr>
+              <w:t>Actors</w:t>
+            </w:r>
+            <w:r>
+              <w:rPr>
+                <w:b/>
+              </w:rPr>
+              <w:tab/>
+            </w:r>
+            <w:r>
+              <w:t>Customer</w:t>
+            </w:r>
+          </w:p>
+        </w:tc>
+      </w:tr>
+      <w:tr>
+        <w:tc>
+          <w:tcPr>
+            <w:tcW w:w="9350" w:type="dxa"/>
+            <w:gridSpan w:val="3"/>
+          </w:tcPr>
+          <w:p/>
+        </w:tc>
+      </w:tr>
+      <w:tr>
+        <w:tc>
+          <w:tcPr>
+            <w:tcW w:w="9350" w:type="dxa"/>
+            <w:gridSpan w:val="3"/>
+            <w:shd w:val="clear" w:color="auto" w:fill="BDD6EE" w:themeFill="accent5" w:themeFillTint="66"/>
+          </w:tcPr>
+          <w:p>
+            <w:pPr>
+              <w:rPr>
+                <w:b/>
+              </w:rPr>
+            </w:pPr>
+            <w:r>
+              <w:rPr>
+                <w:b/>
+              </w:rPr>
+              <w:t>Preconditions</w:t>
+            </w:r>
+          </w:p>
+        </w:tc>
+      </w:tr>
+      <w:tr>
+        <w:tc>
+          <w:tcPr>
+            <w:tcW w:w="9350" w:type="dxa"/>
+            <w:gridSpan w:val="3"/>
+          </w:tcPr>
+          <w:p>
+            <w:r>
+              <w:lastRenderedPageBreak/>
+              <w:t>The system must have cars in the DB</w:t>
+            </w:r>
+            <w:r>
+              <w:t>, the customer must to be logged in.</w:t>
+            </w:r>
+          </w:p>
+        </w:tc>
+      </w:tr>
+      <w:tr>
+        <w:tc>
+          <w:tcPr>
+            <w:tcW w:w="9350" w:type="dxa"/>
+            <w:gridSpan w:val="3"/>
+            <w:shd w:val="clear" w:color="auto" w:fill="BDD6EE" w:themeFill="accent5" w:themeFillTint="66"/>
+          </w:tcPr>
+          <w:p>
+            <w:pPr>
+              <w:rPr>
+                <w:b/>
+              </w:rPr>
+            </w:pPr>
+            <w:r>
+              <w:rPr>
+                <w:b/>
+              </w:rPr>
+              <w:t>Flows of Events:</w:t>
+            </w:r>
+          </w:p>
+        </w:tc>
+      </w:tr>
+      <w:tr>
+        <w:tc>
+          <w:tcPr>
+            <w:tcW w:w="9350" w:type="dxa"/>
+            <w:gridSpan w:val="3"/>
+          </w:tcPr>
+          <w:p>
+            <w:r>
+              <w:t>1. Basic Flows</w:t>
+            </w:r>
+          </w:p>
+        </w:tc>
+      </w:tr>
+      <w:tr>
+        <w:tc>
+          <w:tcPr>
+            <w:tcW w:w="9350" w:type="dxa"/>
+            <w:gridSpan w:val="3"/>
+          </w:tcPr>
+          <w:p>
+            <w:pPr>
+              <w:rPr>
+                <w:b/>
+              </w:rPr>
+            </w:pPr>
+            <w:r>
+              <w:rPr>
+                <w:b/>
+              </w:rPr>
+              <w:t>1.1.0 Browse car offers</w:t>
+            </w:r>
+          </w:p>
+        </w:tc>
+      </w:tr>
+      <w:tr>
+        <w:tc>
+          <w:tcPr>
+            <w:tcW w:w="626" w:type="dxa"/>
+          </w:tcPr>
+          <w:p>
+            <w:pPr>
+              <w:rPr>
+                <w:b/>
+              </w:rPr>
+            </w:pPr>
+            <w:r>
+              <w:rPr>
+                <w:b/>
+              </w:rPr>
+              <w:t>Step</w:t>
+            </w:r>
+          </w:p>
+        </w:tc>
+        <w:tc>
+          <w:tcPr>
+            <w:tcW w:w="4234" w:type="dxa"/>
+          </w:tcPr>
+          <w:p>
+            <w:pPr>
+              <w:jc w:val="center"/>
+              <w:rPr>
+                <w:b/>
+              </w:rPr>
+            </w:pPr>
+            <w:r>
+              <w:rPr>
+                <w:b/>
+              </w:rPr>
+              <w:t>User Actions</w:t>
+            </w:r>
+          </w:p>
+        </w:tc>
+        <w:tc>
+          <w:tcPr>
+            <w:tcW w:w="4490" w:type="dxa"/>
+          </w:tcPr>
+          <w:p>
+            <w:pPr>
+              <w:jc w:val="center"/>
+              <w:rPr>
+                <w:b/>
+              </w:rPr>
+            </w:pPr>
+            <w:r>
+              <w:rPr>
+                <w:b/>
+              </w:rPr>
+              <w:t>System Actions</w:t>
+            </w:r>
+          </w:p>
+        </w:tc>
+      </w:tr>
+      <w:tr>
+        <w:tc>
+          <w:tcPr>
+            <w:tcW w:w="626" w:type="dxa"/>
+          </w:tcPr>
+          <w:p>
+            <w:r>
+              <w:t>1</w:t>
+            </w:r>
+          </w:p>
+        </w:tc>
+        <w:tc>
+          <w:tcPr>
+            <w:tcW w:w="4229" w:type="dxa"/>
+          </w:tcPr>
+          <w:p>
+            <w:r>
+              <w:t>User click on one displayed car.</w:t>
+            </w:r>
+          </w:p>
+        </w:tc>
+        <w:tc>
+          <w:tcPr>
+            <w:tcW w:w="4495" w:type="dxa"/>
+          </w:tcPr>
+          <w:p>
+            <w:r>
+              <w:t>The system opens a detail page.</w:t>
+            </w:r>
+          </w:p>
+        </w:tc>
+      </w:tr>
+      <w:tr>
+        <w:tc>
+          <w:tcPr>
+            <w:tcW w:w="626" w:type="dxa"/>
+          </w:tcPr>
+          <w:p>
+            <w:r>
+              <w:t>2</w:t>
+            </w:r>
+          </w:p>
+        </w:tc>
+        <w:tc>
+          <w:tcPr>
+            <w:tcW w:w="4229" w:type="dxa"/>
+          </w:tcPr>
+          <w:p>
+            <w:r>
+              <w:t xml:space="preserve">The customer input the necessary data to </w:t>
+            </w:r>
+            <w:r>
+              <w:t xml:space="preserve">book the car offer </w:t>
+            </w:r>
+            <w:r>
+              <w:t>and clicks “confirm” button.</w:t>
+            </w:r>
+          </w:p>
+        </w:tc>
+        <w:tc>
+          <w:tcPr>
+            <w:tcW w:w="4495" w:type="dxa"/>
+          </w:tcPr>
+          <w:p>
+            <w:r>
+              <w:t>The system shows a payment page.</w:t>
+            </w:r>
+          </w:p>
+        </w:tc>
+      </w:tr>
+      <w:tr>
+        <w:tc>
+          <w:tcPr>
+            <w:tcW w:w="626" w:type="dxa"/>
+          </w:tcPr>
+          <w:p>
+            <w:r>
+              <w:t>3</w:t>
+            </w:r>
+          </w:p>
+        </w:tc>
+        <w:tc>
+          <w:tcPr>
+            <w:tcW w:w="4229" w:type="dxa"/>
+          </w:tcPr>
+          <w:p>
+            <w:r>
+              <w:t>The customer inputs the payment data and clicks “</w:t>
+            </w:r>
+            <w:r>
+              <w:t>Pay and Book</w:t>
+            </w:r>
+            <w:r>
+              <w:t>”.</w:t>
+            </w:r>
+          </w:p>
+        </w:tc>
+        <w:tc>
+          <w:tcPr>
+            <w:tcW w:w="4495" w:type="dxa"/>
+          </w:tcPr>
+          <w:p>
+            <w:r>
+              <w:t>The system shows the confirmation page.</w:t>
+            </w:r>
+          </w:p>
+        </w:tc>
+      </w:tr>
+      <w:tr>
+        <w:tc>
+          <w:tcPr>
+            <w:tcW w:w="626" w:type="dxa"/>
+          </w:tcPr>
+          <w:p/>
+        </w:tc>
+        <w:tc>
+          <w:tcPr>
+            <w:tcW w:w="4229" w:type="dxa"/>
+          </w:tcPr>
+          <w:p/>
+        </w:tc>
+        <w:tc>
+          <w:tcPr>
+            <w:tcW w:w="4495" w:type="dxa"/>
+          </w:tcPr>
+          <w:p/>
+        </w:tc>
+      </w:tr>
+      <w:tr>
+        <w:tc>
+          <w:tcPr>
+            <w:tcW w:w="9350" w:type="dxa"/>
+            <w:gridSpan w:val="3"/>
+            <w:shd w:val="clear" w:color="auto" w:fill="BDD6EE" w:themeFill="accent5" w:themeFillTint="66"/>
+          </w:tcPr>
+          <w:p>
+            <w:pPr>
+              <w:rPr>
+                <w:b/>
+              </w:rPr>
+            </w:pPr>
+            <w:r>
+              <w:rPr>
+                <w:b/>
+              </w:rPr>
+              <w:t>Post</w:t>
+            </w:r>
+            <w:r>
+              <w:rPr>
+                <w:b/>
+              </w:rPr>
+              <w:t>conditions</w:t>
+            </w:r>
+          </w:p>
+        </w:tc>
+      </w:tr>
+      <w:tr>
+        <w:tc>
+          <w:tcPr>
+            <w:tcW w:w="9350" w:type="dxa"/>
+            <w:gridSpan w:val="3"/>
+          </w:tcPr>
+          <w:p>
+            <w:r>
+              <w:t xml:space="preserve">The system process the payment, </w:t>
+            </w:r>
+            <w:r>
+              <w:t>book the car offer for the customer</w:t>
+            </w:r>
+            <w:r>
+              <w:t xml:space="preserve"> and shows the confirmation.</w:t>
             </w:r>
           </w:p>
         </w:tc>

</xml_diff>

<commit_message>
merging the use case document with the diagram
</commit_message>
<xml_diff>
--- a/NewRentalCar-UseCaseDescription.docx
+++ b/NewRentalCar-UseCaseDescription.docx
@@ -17,6 +17,513 @@
           <w:sz w:val="26"/>
           <w:szCs w:val="26"/>
         </w:rPr>
+        <w:t>Use Cases</w:t>
+      </w:r>
+    </w:p>
+    <w:p>
+      <w:pPr>
+        <w:jc w:val="center"/>
+        <w:rPr>
+          <w:b/>
+          <w:sz w:val="24"/>
+          <w:szCs w:val="24"/>
+        </w:rPr>
+      </w:pPr>
+      <w:bookmarkStart w:id="0" w:name="_GoBack"/>
+      <w:bookmarkEnd w:id="0"/>
+    </w:p>
+    <w:p>
+      <w:pPr>
+        <w:rPr>
+          <w:b/>
+          <w:sz w:val="24"/>
+          <w:szCs w:val="24"/>
+        </w:rPr>
+      </w:pPr>
+      <w:r>
+        <w:rPr>
+          <w:b/>
+          <w:sz w:val="24"/>
+          <w:szCs w:val="24"/>
+        </w:rPr>
+        <w:t>1 - Admin</w:t>
+      </w:r>
+    </w:p>
+    <w:p>
+      <w:pPr>
+        <w:rPr>
+          <w:b/>
+          <w:sz w:val="26"/>
+          <w:szCs w:val="26"/>
+        </w:rPr>
+      </w:pPr>
+      <w:r>
+        <w:rPr>
+          <w:b/>
+          <w:sz w:val="26"/>
+          <w:szCs w:val="26"/>
+        </w:rPr>
+        <w:drawing>
+          <wp:inline distT="0" distB="0" distL="0" distR="0" wp14:anchorId="43346B39" wp14:editId="0AA610F3">
+            <wp:extent cx="5943600" cy="3832225"/>
+            <wp:effectExtent l="0" t="0" r="0" b="0"/>
+            <wp:docPr id="1" name="Picture 1"/>
+            <wp:cNvGraphicFramePr>
+              <a:graphicFrameLocks xmlns:a="http://schemas.openxmlformats.org/drawingml/2006/main" noChangeAspect="1"/>
+            </wp:cNvGraphicFramePr>
+            <a:graphic xmlns:a="http://schemas.openxmlformats.org/drawingml/2006/main">
+              <a:graphicData uri="http://schemas.openxmlformats.org/drawingml/2006/picture">
+                <pic:pic xmlns:pic="http://schemas.openxmlformats.org/drawingml/2006/picture">
+                  <pic:nvPicPr>
+                    <pic:cNvPr id="1" name=""/>
+                    <pic:cNvPicPr/>
+                  </pic:nvPicPr>
+                  <pic:blipFill>
+                    <a:blip r:embed="rId6"/>
+                    <a:stretch>
+                      <a:fillRect/>
+                    </a:stretch>
+                  </pic:blipFill>
+                  <pic:spPr>
+                    <a:xfrm>
+                      <a:off x="0" y="0"/>
+                      <a:ext cx="5943600" cy="3832225"/>
+                    </a:xfrm>
+                    <a:prstGeom prst="rect">
+                      <a:avLst/>
+                    </a:prstGeom>
+                  </pic:spPr>
+                </pic:pic>
+              </a:graphicData>
+            </a:graphic>
+          </wp:inline>
+        </w:drawing>
+      </w:r>
+    </w:p>
+    <w:p>
+      <w:pPr>
+        <w:rPr>
+          <w:b/>
+          <w:sz w:val="24"/>
+          <w:szCs w:val="24"/>
+        </w:rPr>
+      </w:pPr>
+    </w:p>
+    <w:p>
+      <w:pPr>
+        <w:rPr>
+          <w:b/>
+          <w:sz w:val="24"/>
+          <w:szCs w:val="24"/>
+        </w:rPr>
+      </w:pPr>
+    </w:p>
+    <w:p>
+      <w:pPr>
+        <w:rPr>
+          <w:b/>
+          <w:sz w:val="24"/>
+          <w:szCs w:val="24"/>
+        </w:rPr>
+      </w:pPr>
+    </w:p>
+    <w:p>
+      <w:pPr>
+        <w:rPr>
+          <w:b/>
+          <w:sz w:val="24"/>
+          <w:szCs w:val="24"/>
+        </w:rPr>
+      </w:pPr>
+    </w:p>
+    <w:p>
+      <w:pPr>
+        <w:rPr>
+          <w:b/>
+          <w:sz w:val="24"/>
+          <w:szCs w:val="24"/>
+        </w:rPr>
+      </w:pPr>
+    </w:p>
+    <w:p>
+      <w:pPr>
+        <w:rPr>
+          <w:b/>
+          <w:sz w:val="24"/>
+          <w:szCs w:val="24"/>
+        </w:rPr>
+      </w:pPr>
+    </w:p>
+    <w:p>
+      <w:pPr>
+        <w:rPr>
+          <w:b/>
+          <w:sz w:val="24"/>
+          <w:szCs w:val="24"/>
+        </w:rPr>
+      </w:pPr>
+    </w:p>
+    <w:p>
+      <w:pPr>
+        <w:rPr>
+          <w:b/>
+          <w:sz w:val="24"/>
+          <w:szCs w:val="24"/>
+        </w:rPr>
+      </w:pPr>
+    </w:p>
+    <w:p>
+      <w:pPr>
+        <w:rPr>
+          <w:b/>
+          <w:sz w:val="24"/>
+          <w:szCs w:val="24"/>
+        </w:rPr>
+      </w:pPr>
+    </w:p>
+    <w:p>
+      <w:pPr>
+        <w:rPr>
+          <w:b/>
+          <w:sz w:val="24"/>
+          <w:szCs w:val="24"/>
+        </w:rPr>
+      </w:pPr>
+    </w:p>
+    <w:p>
+      <w:pPr>
+        <w:rPr>
+          <w:b/>
+          <w:sz w:val="24"/>
+          <w:szCs w:val="24"/>
+        </w:rPr>
+      </w:pPr>
+    </w:p>
+    <w:p>
+      <w:pPr>
+        <w:rPr>
+          <w:b/>
+          <w:sz w:val="24"/>
+          <w:szCs w:val="24"/>
+        </w:rPr>
+      </w:pPr>
+      <w:r>
+        <w:rPr>
+          <w:b/>
+          <w:sz w:val="24"/>
+          <w:szCs w:val="24"/>
+        </w:rPr>
+        <w:lastRenderedPageBreak/>
+        <w:t>2- Car Owner</w:t>
+      </w:r>
+    </w:p>
+    <w:p>
+      <w:pPr>
+        <w:rPr>
+          <w:b/>
+          <w:sz w:val="26"/>
+          <w:szCs w:val="26"/>
+        </w:rPr>
+      </w:pPr>
+    </w:p>
+    <w:p>
+      <w:pPr>
+        <w:rPr>
+          <w:b/>
+          <w:sz w:val="26"/>
+          <w:szCs w:val="26"/>
+        </w:rPr>
+      </w:pPr>
+      <w:r>
+        <w:rPr>
+          <w:b/>
+          <w:sz w:val="26"/>
+          <w:szCs w:val="26"/>
+        </w:rPr>
+        <w:drawing>
+          <wp:inline distT="0" distB="0" distL="0" distR="0" wp14:anchorId="08B52E46" wp14:editId="668295A2">
+            <wp:extent cx="5943600" cy="4631690"/>
+            <wp:effectExtent l="0" t="0" r="0" b="0"/>
+            <wp:docPr id="2" name="Picture 2"/>
+            <wp:cNvGraphicFramePr>
+              <a:graphicFrameLocks xmlns:a="http://schemas.openxmlformats.org/drawingml/2006/main" noChangeAspect="1"/>
+            </wp:cNvGraphicFramePr>
+            <a:graphic xmlns:a="http://schemas.openxmlformats.org/drawingml/2006/main">
+              <a:graphicData uri="http://schemas.openxmlformats.org/drawingml/2006/picture">
+                <pic:pic xmlns:pic="http://schemas.openxmlformats.org/drawingml/2006/picture">
+                  <pic:nvPicPr>
+                    <pic:cNvPr id="1" name=""/>
+                    <pic:cNvPicPr/>
+                  </pic:nvPicPr>
+                  <pic:blipFill>
+                    <a:blip r:embed="rId7"/>
+                    <a:stretch>
+                      <a:fillRect/>
+                    </a:stretch>
+                  </pic:blipFill>
+                  <pic:spPr>
+                    <a:xfrm>
+                      <a:off x="0" y="0"/>
+                      <a:ext cx="5943600" cy="4631690"/>
+                    </a:xfrm>
+                    <a:prstGeom prst="rect">
+                      <a:avLst/>
+                    </a:prstGeom>
+                  </pic:spPr>
+                </pic:pic>
+              </a:graphicData>
+            </a:graphic>
+          </wp:inline>
+        </w:drawing>
+      </w:r>
+    </w:p>
+    <w:p>
+      <w:pPr>
+        <w:rPr>
+          <w:b/>
+          <w:sz w:val="24"/>
+          <w:szCs w:val="24"/>
+        </w:rPr>
+      </w:pPr>
+    </w:p>
+    <w:p>
+      <w:pPr>
+        <w:rPr>
+          <w:b/>
+          <w:sz w:val="24"/>
+          <w:szCs w:val="24"/>
+        </w:rPr>
+      </w:pPr>
+    </w:p>
+    <w:p>
+      <w:pPr>
+        <w:rPr>
+          <w:b/>
+          <w:sz w:val="24"/>
+          <w:szCs w:val="24"/>
+        </w:rPr>
+      </w:pPr>
+    </w:p>
+    <w:p>
+      <w:pPr>
+        <w:rPr>
+          <w:b/>
+          <w:sz w:val="24"/>
+          <w:szCs w:val="24"/>
+        </w:rPr>
+      </w:pPr>
+    </w:p>
+    <w:p>
+      <w:pPr>
+        <w:rPr>
+          <w:b/>
+          <w:sz w:val="24"/>
+          <w:szCs w:val="24"/>
+        </w:rPr>
+      </w:pPr>
+    </w:p>
+    <w:p>
+      <w:pPr>
+        <w:rPr>
+          <w:b/>
+          <w:sz w:val="24"/>
+          <w:szCs w:val="24"/>
+        </w:rPr>
+      </w:pPr>
+    </w:p>
+    <w:p>
+      <w:pPr>
+        <w:rPr>
+          <w:b/>
+          <w:sz w:val="24"/>
+          <w:szCs w:val="24"/>
+        </w:rPr>
+      </w:pPr>
+    </w:p>
+    <w:p>
+      <w:pPr>
+        <w:rPr>
+          <w:b/>
+          <w:sz w:val="24"/>
+          <w:szCs w:val="24"/>
+        </w:rPr>
+      </w:pPr>
+    </w:p>
+    <w:p>
+      <w:pPr>
+        <w:rPr>
+          <w:b/>
+          <w:sz w:val="24"/>
+          <w:szCs w:val="24"/>
+        </w:rPr>
+      </w:pPr>
+    </w:p>
+    <w:p>
+      <w:pPr>
+        <w:rPr>
+          <w:b/>
+          <w:sz w:val="24"/>
+          <w:szCs w:val="24"/>
+        </w:rPr>
+      </w:pPr>
+      <w:r>
+        <w:rPr>
+          <w:b/>
+          <w:sz w:val="24"/>
+          <w:szCs w:val="24"/>
+        </w:rPr>
+        <w:lastRenderedPageBreak/>
+        <w:t>3- Customer</w:t>
+      </w:r>
+    </w:p>
+    <w:p>
+      <w:pPr>
+        <w:rPr>
+          <w:b/>
+          <w:sz w:val="26"/>
+          <w:szCs w:val="26"/>
+        </w:rPr>
+      </w:pPr>
+      <w:r>
+        <w:rPr>
+          <w:b/>
+          <w:sz w:val="26"/>
+          <w:szCs w:val="26"/>
+        </w:rPr>
+        <w:drawing>
+          <wp:inline distT="0" distB="0" distL="0" distR="0" wp14:anchorId="73C3AE89" wp14:editId="0DBE61A9">
+            <wp:extent cx="5943600" cy="4794885"/>
+            <wp:effectExtent l="0" t="0" r="0" b="5715"/>
+            <wp:docPr id="3" name="Picture 3"/>
+            <wp:cNvGraphicFramePr>
+              <a:graphicFrameLocks xmlns:a="http://schemas.openxmlformats.org/drawingml/2006/main" noChangeAspect="1"/>
+            </wp:cNvGraphicFramePr>
+            <a:graphic xmlns:a="http://schemas.openxmlformats.org/drawingml/2006/main">
+              <a:graphicData uri="http://schemas.openxmlformats.org/drawingml/2006/picture">
+                <pic:pic xmlns:pic="http://schemas.openxmlformats.org/drawingml/2006/picture">
+                  <pic:nvPicPr>
+                    <pic:cNvPr id="1" name=""/>
+                    <pic:cNvPicPr/>
+                  </pic:nvPicPr>
+                  <pic:blipFill>
+                    <a:blip r:embed="rId8"/>
+                    <a:stretch>
+                      <a:fillRect/>
+                    </a:stretch>
+                  </pic:blipFill>
+                  <pic:spPr>
+                    <a:xfrm>
+                      <a:off x="0" y="0"/>
+                      <a:ext cx="5943600" cy="4794885"/>
+                    </a:xfrm>
+                    <a:prstGeom prst="rect">
+                      <a:avLst/>
+                    </a:prstGeom>
+                  </pic:spPr>
+                </pic:pic>
+              </a:graphicData>
+            </a:graphic>
+          </wp:inline>
+        </w:drawing>
+      </w:r>
+    </w:p>
+    <w:p>
+      <w:pPr>
+        <w:rPr>
+          <w:b/>
+          <w:sz w:val="26"/>
+          <w:szCs w:val="26"/>
+        </w:rPr>
+      </w:pPr>
+    </w:p>
+    <w:p>
+      <w:pPr>
+        <w:rPr>
+          <w:b/>
+          <w:sz w:val="26"/>
+          <w:szCs w:val="26"/>
+        </w:rPr>
+      </w:pPr>
+    </w:p>
+    <w:p>
+      <w:pPr>
+        <w:rPr>
+          <w:b/>
+          <w:sz w:val="26"/>
+          <w:szCs w:val="26"/>
+        </w:rPr>
+      </w:pPr>
+    </w:p>
+    <w:p>
+      <w:pPr>
+        <w:rPr>
+          <w:b/>
+          <w:sz w:val="26"/>
+          <w:szCs w:val="26"/>
+        </w:rPr>
+      </w:pPr>
+    </w:p>
+    <w:p>
+      <w:pPr>
+        <w:rPr>
+          <w:b/>
+          <w:sz w:val="26"/>
+          <w:szCs w:val="26"/>
+        </w:rPr>
+      </w:pPr>
+    </w:p>
+    <w:p>
+      <w:pPr>
+        <w:rPr>
+          <w:b/>
+          <w:sz w:val="26"/>
+          <w:szCs w:val="26"/>
+        </w:rPr>
+      </w:pPr>
+    </w:p>
+    <w:p>
+      <w:pPr>
+        <w:rPr>
+          <w:b/>
+          <w:sz w:val="26"/>
+          <w:szCs w:val="26"/>
+        </w:rPr>
+      </w:pPr>
+    </w:p>
+    <w:p>
+      <w:pPr>
+        <w:rPr>
+          <w:b/>
+          <w:sz w:val="26"/>
+          <w:szCs w:val="26"/>
+        </w:rPr>
+      </w:pPr>
+    </w:p>
+    <w:p>
+      <w:pPr>
+        <w:rPr>
+          <w:b/>
+          <w:sz w:val="26"/>
+          <w:szCs w:val="26"/>
+        </w:rPr>
+      </w:pPr>
+    </w:p>
+    <w:p>
+      <w:pPr>
+        <w:jc w:val="center"/>
+        <w:rPr>
+          <w:b/>
+          <w:sz w:val="26"/>
+          <w:szCs w:val="26"/>
+        </w:rPr>
+      </w:pPr>
+      <w:r>
+        <w:rPr>
+          <w:b/>
+          <w:sz w:val="26"/>
+          <w:szCs w:val="26"/>
+        </w:rPr>
+        <w:lastRenderedPageBreak/>
         <w:t>Use Case Description</w:t>
       </w:r>
     </w:p>
@@ -3492,7 +3999,13 @@
               <w:rPr>
                 <w:b/>
               </w:rPr>
-              <w:t>Browse car offers</w:t>
+              <w:t>Search</w:t>
+            </w:r>
+            <w:r>
+              <w:rPr>
+                <w:b/>
+              </w:rPr>
+              <w:t xml:space="preserve"> car offers</w:t>
             </w:r>
           </w:p>
         </w:tc>
@@ -3726,12 +4239,6 @@
               <w:t>Filter</w:t>
             </w:r>
             <w:r>
-              <w:t xml:space="preserve"> </w:t>
-            </w:r>
-            <w:r>
-              <w:t>the</w:t>
-            </w:r>
-            <w:r>
               <w:t xml:space="preserve"> car o</w:t>
             </w:r>
             <w:r>
@@ -3926,7 +4433,19 @@
               <w:rPr>
                 <w:b/>
               </w:rPr>
-              <w:t>1.1.0 Browse car offers</w:t>
+              <w:t xml:space="preserve">1.1.0 </w:t>
+            </w:r>
+            <w:r>
+              <w:rPr>
+                <w:b/>
+              </w:rPr>
+              <w:t>Filter</w:t>
+            </w:r>
+            <w:r>
+              <w:rPr>
+                <w:b/>
+              </w:rPr>
+              <w:t xml:space="preserve"> car offers</w:t>
             </w:r>
           </w:p>
         </w:tc>
@@ -4120,10 +4639,16 @@
           </w:tcPr>
           <w:p>
             <w:r>
-              <w:t>The system apply the filter and return a subset of car offers.</w:t>
-            </w:r>
-            <w:bookmarkStart w:id="0" w:name="_GoBack"/>
-            <w:bookmarkEnd w:id="0"/>
+              <w:t xml:space="preserve">The system </w:t>
+            </w:r>
+            <w:proofErr w:type="gramStart"/>
+            <w:r>
+              <w:t>apply</w:t>
+            </w:r>
+            <w:proofErr w:type="gramEnd"/>
+            <w:r>
+              <w:t xml:space="preserve"> the filter and return a subset of car offers.</w:t>
+            </w:r>
           </w:p>
         </w:tc>
       </w:tr>
@@ -4416,7 +4941,19 @@
               <w:rPr>
                 <w:b/>
               </w:rPr>
-              <w:t>1.1.0 Browse car offers</w:t>
+              <w:t xml:space="preserve">1.1.0 </w:t>
+            </w:r>
+            <w:r>
+              <w:rPr>
+                <w:b/>
+              </w:rPr>
+              <w:t>Select a</w:t>
+            </w:r>
+            <w:r>
+              <w:rPr>
+                <w:b/>
+              </w:rPr>
+              <w:t xml:space="preserve"> car offer</w:t>
             </w:r>
           </w:p>
         </w:tc>
@@ -4698,7 +5235,7 @@
     <w:p/>
     <w:p/>
     <w:sectPr>
-      <w:headerReference w:type="default" r:id="rId6"/>
+      <w:headerReference w:type="default" r:id="rId9"/>
       <w:pgSz w:w="12240" w:h="15840"/>
       <w:pgMar w:top="1440" w:right="1440" w:bottom="1440" w:left="1440" w:header="720" w:footer="720" w:gutter="0"/>
       <w:cols w:space="720"/>
@@ -4765,7 +5302,10 @@
       <w:pStyle w:val="Header"/>
     </w:pPr>
     <w:r>
-      <w:t>New Car Rental Service</w:t>
+      <w:t>Aha</w:t>
+    </w:r>
+    <w:r>
+      <w:t xml:space="preserve"> Rental Service</w:t>
     </w:r>
   </w:p>
 </w:hdr>

</xml_diff>

<commit_message>
Update the model & descriptions
</commit_message>
<xml_diff>
--- a/NewRentalCar-UseCaseDescription.docx
+++ b/NewRentalCar-UseCaseDescription.docx
@@ -19,18 +19,6 @@
         </w:rPr>
         <w:t>Use Cases</w:t>
       </w:r>
-    </w:p>
-    <w:p>
-      <w:pPr>
-        <w:jc w:val="center"/>
-        <w:rPr>
-          <w:b/>
-          <w:sz w:val="24"/>
-          <w:szCs w:val="24"/>
-        </w:rPr>
-      </w:pPr>
-      <w:bookmarkStart w:id="0" w:name="_GoBack"/>
-      <w:bookmarkEnd w:id="0"/>
     </w:p>
     <w:p>
       <w:pPr>
@@ -59,15 +47,14 @@
       </w:pPr>
       <w:r>
         <w:rPr>
-          <w:b/>
-          <w:sz w:val="26"/>
-          <w:szCs w:val="26"/>
+          <w:noProof/>
+          <w:lang w:eastAsia="ja-JP"/>
         </w:rPr>
         <w:drawing>
-          <wp:inline distT="0" distB="0" distL="0" distR="0" wp14:anchorId="43346B39" wp14:editId="0AA610F3">
-            <wp:extent cx="5943600" cy="3832225"/>
-            <wp:effectExtent l="0" t="0" r="0" b="0"/>
-            <wp:docPr id="1" name="Picture 1"/>
+          <wp:inline distT="0" distB="0" distL="0" distR="0" wp14:anchorId="7495FD50" wp14:editId="4AC625FF">
+            <wp:extent cx="4572000" cy="2795884"/>
+            <wp:effectExtent l="0" t="0" r="0" b="5080"/>
+            <wp:docPr id="7" name="Picture 7"/>
             <wp:cNvGraphicFramePr>
               <a:graphicFrameLocks xmlns:a="http://schemas.openxmlformats.org/drawingml/2006/main" noChangeAspect="1"/>
             </wp:cNvGraphicFramePr>
@@ -75,23 +62,36 @@
               <a:graphicData uri="http://schemas.openxmlformats.org/drawingml/2006/picture">
                 <pic:pic xmlns:pic="http://schemas.openxmlformats.org/drawingml/2006/picture">
                   <pic:nvPicPr>
-                    <pic:cNvPr id="1" name=""/>
-                    <pic:cNvPicPr/>
+                    <pic:cNvPr id="0" name="Picture 3"/>
+                    <pic:cNvPicPr>
+                      <a:picLocks noChangeAspect="1" noChangeArrowheads="1"/>
+                    </pic:cNvPicPr>
                   </pic:nvPicPr>
                   <pic:blipFill>
-                    <a:blip r:embed="rId6"/>
+                    <a:blip r:embed="rId6">
+                      <a:extLst>
+                        <a:ext uri="{28A0092B-C50C-407E-A947-70E740481C1C}">
+                          <a14:useLocalDpi xmlns:a14="http://schemas.microsoft.com/office/drawing/2010/main" val="0"/>
+                        </a:ext>
+                      </a:extLst>
+                    </a:blip>
+                    <a:srcRect/>
                     <a:stretch>
                       <a:fillRect/>
                     </a:stretch>
                   </pic:blipFill>
-                  <pic:spPr>
+                  <pic:spPr bwMode="auto">
                     <a:xfrm>
                       <a:off x="0" y="0"/>
-                      <a:ext cx="5943600" cy="3832225"/>
+                      <a:ext cx="4585147" cy="2803924"/>
                     </a:xfrm>
                     <a:prstGeom prst="rect">
                       <a:avLst/>
                     </a:prstGeom>
+                    <a:noFill/>
+                    <a:ln>
+                      <a:noFill/>
+                    </a:ln>
                   </pic:spPr>
                 </pic:pic>
               </a:graphicData>
@@ -108,112 +108,12 @@
           <w:szCs w:val="24"/>
         </w:rPr>
       </w:pPr>
-    </w:p>
-    <w:p>
-      <w:pPr>
-        <w:rPr>
-          <w:b/>
-          <w:sz w:val="24"/>
-          <w:szCs w:val="24"/>
-        </w:rPr>
-      </w:pPr>
-    </w:p>
-    <w:p>
-      <w:pPr>
-        <w:rPr>
-          <w:b/>
-          <w:sz w:val="24"/>
-          <w:szCs w:val="24"/>
-        </w:rPr>
-      </w:pPr>
-    </w:p>
-    <w:p>
-      <w:pPr>
-        <w:rPr>
-          <w:b/>
-          <w:sz w:val="24"/>
-          <w:szCs w:val="24"/>
-        </w:rPr>
-      </w:pPr>
-    </w:p>
-    <w:p>
-      <w:pPr>
-        <w:rPr>
-          <w:b/>
-          <w:sz w:val="24"/>
-          <w:szCs w:val="24"/>
-        </w:rPr>
-      </w:pPr>
-    </w:p>
-    <w:p>
-      <w:pPr>
-        <w:rPr>
-          <w:b/>
-          <w:sz w:val="24"/>
-          <w:szCs w:val="24"/>
-        </w:rPr>
-      </w:pPr>
-    </w:p>
-    <w:p>
-      <w:pPr>
-        <w:rPr>
-          <w:b/>
-          <w:sz w:val="24"/>
-          <w:szCs w:val="24"/>
-        </w:rPr>
-      </w:pPr>
-    </w:p>
-    <w:p>
-      <w:pPr>
-        <w:rPr>
-          <w:b/>
-          <w:sz w:val="24"/>
-          <w:szCs w:val="24"/>
-        </w:rPr>
-      </w:pPr>
-    </w:p>
-    <w:p>
-      <w:pPr>
-        <w:rPr>
-          <w:b/>
-          <w:sz w:val="24"/>
-          <w:szCs w:val="24"/>
-        </w:rPr>
-      </w:pPr>
-    </w:p>
-    <w:p>
-      <w:pPr>
-        <w:rPr>
-          <w:b/>
-          <w:sz w:val="24"/>
-          <w:szCs w:val="24"/>
-        </w:rPr>
-      </w:pPr>
-    </w:p>
-    <w:p>
-      <w:pPr>
-        <w:rPr>
-          <w:b/>
-          <w:sz w:val="24"/>
-          <w:szCs w:val="24"/>
-        </w:rPr>
-      </w:pPr>
-    </w:p>
-    <w:p>
-      <w:pPr>
-        <w:rPr>
-          <w:b/>
-          <w:sz w:val="24"/>
-          <w:szCs w:val="24"/>
-        </w:rPr>
-      </w:pPr>
       <w:r>
         <w:rPr>
           <w:b/>
           <w:sz w:val="24"/>
           <w:szCs w:val="24"/>
         </w:rPr>
-        <w:lastRenderedPageBreak/>
         <w:t>2- Car Owner</w:t>
       </w:r>
     </w:p>
@@ -225,26 +125,16 @@
           <w:szCs w:val="26"/>
         </w:rPr>
       </w:pPr>
-    </w:p>
-    <w:p>
-      <w:pPr>
-        <w:rPr>
-          <w:b/>
-          <w:sz w:val="26"/>
-          <w:szCs w:val="26"/>
-        </w:rPr>
-      </w:pPr>
       <w:r>
         <w:rPr>
-          <w:b/>
-          <w:sz w:val="26"/>
-          <w:szCs w:val="26"/>
+          <w:noProof/>
+          <w:lang w:eastAsia="ja-JP"/>
         </w:rPr>
         <w:drawing>
-          <wp:inline distT="0" distB="0" distL="0" distR="0" wp14:anchorId="08B52E46" wp14:editId="668295A2">
-            <wp:extent cx="5943600" cy="4631690"/>
-            <wp:effectExtent l="0" t="0" r="0" b="0"/>
-            <wp:docPr id="2" name="Picture 2"/>
+          <wp:inline distT="0" distB="0" distL="0" distR="0" wp14:anchorId="04DCDD42" wp14:editId="2820DE5B">
+            <wp:extent cx="4389120" cy="2834640"/>
+            <wp:effectExtent l="0" t="0" r="0" b="3810"/>
+            <wp:docPr id="4" name="Picture 4"/>
             <wp:cNvGraphicFramePr>
               <a:graphicFrameLocks xmlns:a="http://schemas.openxmlformats.org/drawingml/2006/main" noChangeAspect="1"/>
             </wp:cNvGraphicFramePr>
@@ -252,23 +142,36 @@
               <a:graphicData uri="http://schemas.openxmlformats.org/drawingml/2006/picture">
                 <pic:pic xmlns:pic="http://schemas.openxmlformats.org/drawingml/2006/picture">
                   <pic:nvPicPr>
-                    <pic:cNvPr id="1" name=""/>
-                    <pic:cNvPicPr/>
+                    <pic:cNvPr id="0" name="Picture 2"/>
+                    <pic:cNvPicPr>
+                      <a:picLocks noChangeAspect="1" noChangeArrowheads="1"/>
+                    </pic:cNvPicPr>
                   </pic:nvPicPr>
                   <pic:blipFill>
-                    <a:blip r:embed="rId7"/>
+                    <a:blip r:embed="rId7">
+                      <a:extLst>
+                        <a:ext uri="{28A0092B-C50C-407E-A947-70E740481C1C}">
+                          <a14:useLocalDpi xmlns:a14="http://schemas.microsoft.com/office/drawing/2010/main" val="0"/>
+                        </a:ext>
+                      </a:extLst>
+                    </a:blip>
+                    <a:srcRect/>
                     <a:stretch>
                       <a:fillRect/>
                     </a:stretch>
                   </pic:blipFill>
-                  <pic:spPr>
+                  <pic:spPr bwMode="auto">
                     <a:xfrm>
                       <a:off x="0" y="0"/>
-                      <a:ext cx="5943600" cy="4631690"/>
+                      <a:ext cx="4389120" cy="2834640"/>
                     </a:xfrm>
                     <a:prstGeom prst="rect">
                       <a:avLst/>
                     </a:prstGeom>
+                    <a:noFill/>
+                    <a:ln>
+                      <a:noFill/>
+                    </a:ln>
                   </pic:spPr>
                 </pic:pic>
               </a:graphicData>
@@ -281,44 +184,8 @@
       <w:pPr>
         <w:rPr>
           <w:b/>
-          <w:sz w:val="24"/>
-          <w:szCs w:val="24"/>
-        </w:rPr>
-      </w:pPr>
-    </w:p>
-    <w:p>
-      <w:pPr>
-        <w:rPr>
-          <w:b/>
-          <w:sz w:val="24"/>
-          <w:szCs w:val="24"/>
-        </w:rPr>
-      </w:pPr>
-    </w:p>
-    <w:p>
-      <w:pPr>
-        <w:rPr>
-          <w:b/>
-          <w:sz w:val="24"/>
-          <w:szCs w:val="24"/>
-        </w:rPr>
-      </w:pPr>
-    </w:p>
-    <w:p>
-      <w:pPr>
-        <w:rPr>
-          <w:b/>
-          <w:sz w:val="24"/>
-          <w:szCs w:val="24"/>
-        </w:rPr>
-      </w:pPr>
-    </w:p>
-    <w:p>
-      <w:pPr>
-        <w:rPr>
-          <w:b/>
-          <w:sz w:val="24"/>
-          <w:szCs w:val="24"/>
+          <w:sz w:val="26"/>
+          <w:szCs w:val="26"/>
         </w:rPr>
       </w:pPr>
     </w:p>
@@ -386,15 +253,14 @@
       </w:pPr>
       <w:r>
         <w:rPr>
-          <w:b/>
-          <w:sz w:val="26"/>
-          <w:szCs w:val="26"/>
+          <w:noProof/>
+          <w:lang w:eastAsia="ja-JP"/>
         </w:rPr>
         <w:drawing>
-          <wp:inline distT="0" distB="0" distL="0" distR="0" wp14:anchorId="73C3AE89" wp14:editId="0DBE61A9">
-            <wp:extent cx="5943600" cy="4794885"/>
-            <wp:effectExtent l="0" t="0" r="0" b="5715"/>
-            <wp:docPr id="3" name="Picture 3"/>
+          <wp:inline distT="0" distB="0" distL="0" distR="0" wp14:anchorId="622F7913" wp14:editId="5244AB0A">
+            <wp:extent cx="4726305" cy="3295650"/>
+            <wp:effectExtent l="0" t="0" r="0" b="0"/>
+            <wp:docPr id="2" name="Picture 2"/>
             <wp:cNvGraphicFramePr>
               <a:graphicFrameLocks xmlns:a="http://schemas.openxmlformats.org/drawingml/2006/main" noChangeAspect="1"/>
             </wp:cNvGraphicFramePr>
@@ -402,23 +268,36 @@
               <a:graphicData uri="http://schemas.openxmlformats.org/drawingml/2006/picture">
                 <pic:pic xmlns:pic="http://schemas.openxmlformats.org/drawingml/2006/picture">
                   <pic:nvPicPr>
-                    <pic:cNvPr id="1" name=""/>
-                    <pic:cNvPicPr/>
+                    <pic:cNvPr id="0" name="Picture 1"/>
+                    <pic:cNvPicPr>
+                      <a:picLocks noChangeAspect="1" noChangeArrowheads="1"/>
+                    </pic:cNvPicPr>
                   </pic:nvPicPr>
                   <pic:blipFill>
-                    <a:blip r:embed="rId8"/>
+                    <a:blip r:embed="rId8">
+                      <a:extLst>
+                        <a:ext uri="{28A0092B-C50C-407E-A947-70E740481C1C}">
+                          <a14:useLocalDpi xmlns:a14="http://schemas.microsoft.com/office/drawing/2010/main" val="0"/>
+                        </a:ext>
+                      </a:extLst>
+                    </a:blip>
+                    <a:srcRect/>
                     <a:stretch>
                       <a:fillRect/>
                     </a:stretch>
                   </pic:blipFill>
-                  <pic:spPr>
+                  <pic:spPr bwMode="auto">
                     <a:xfrm>
                       <a:off x="0" y="0"/>
-                      <a:ext cx="5943600" cy="4794885"/>
+                      <a:ext cx="4726305" cy="3295650"/>
                     </a:xfrm>
                     <a:prstGeom prst="rect">
                       <a:avLst/>
                     </a:prstGeom>
+                    <a:noFill/>
+                    <a:ln>
+                      <a:noFill/>
+                    </a:ln>
                   </pic:spPr>
                 </pic:pic>
               </a:graphicData>
@@ -426,78 +305,6 @@
           </wp:inline>
         </w:drawing>
       </w:r>
-    </w:p>
-    <w:p>
-      <w:pPr>
-        <w:rPr>
-          <w:b/>
-          <w:sz w:val="26"/>
-          <w:szCs w:val="26"/>
-        </w:rPr>
-      </w:pPr>
-    </w:p>
-    <w:p>
-      <w:pPr>
-        <w:rPr>
-          <w:b/>
-          <w:sz w:val="26"/>
-          <w:szCs w:val="26"/>
-        </w:rPr>
-      </w:pPr>
-    </w:p>
-    <w:p>
-      <w:pPr>
-        <w:rPr>
-          <w:b/>
-          <w:sz w:val="26"/>
-          <w:szCs w:val="26"/>
-        </w:rPr>
-      </w:pPr>
-    </w:p>
-    <w:p>
-      <w:pPr>
-        <w:rPr>
-          <w:b/>
-          <w:sz w:val="26"/>
-          <w:szCs w:val="26"/>
-        </w:rPr>
-      </w:pPr>
-    </w:p>
-    <w:p>
-      <w:pPr>
-        <w:rPr>
-          <w:b/>
-          <w:sz w:val="26"/>
-          <w:szCs w:val="26"/>
-        </w:rPr>
-      </w:pPr>
-    </w:p>
-    <w:p>
-      <w:pPr>
-        <w:rPr>
-          <w:b/>
-          <w:sz w:val="26"/>
-          <w:szCs w:val="26"/>
-        </w:rPr>
-      </w:pPr>
-    </w:p>
-    <w:p>
-      <w:pPr>
-        <w:rPr>
-          <w:b/>
-          <w:sz w:val="26"/>
-          <w:szCs w:val="26"/>
-        </w:rPr>
-      </w:pPr>
-    </w:p>
-    <w:p>
-      <w:pPr>
-        <w:rPr>
-          <w:b/>
-          <w:sz w:val="26"/>
-          <w:szCs w:val="26"/>
-        </w:rPr>
-      </w:pPr>
     </w:p>
     <w:p>
       <w:pPr>
@@ -523,7 +330,6 @@
           <w:sz w:val="26"/>
           <w:szCs w:val="26"/>
         </w:rPr>
-        <w:lastRenderedPageBreak/>
         <w:t>Use Case Description</w:t>
       </w:r>
     </w:p>
@@ -586,6 +392,9 @@
               <w:tab/>
             </w:r>
             <w:r>
+              <w:t xml:space="preserve">Approve </w:t>
+            </w:r>
+            <w:r>
               <w:t>Car</w:t>
             </w:r>
             <w:r>
@@ -598,7 +407,7 @@
               <w:t xml:space="preserve">Owner </w:t>
             </w:r>
             <w:r>
-              <w:t>Application Analysis</w:t>
+              <w:t>Application</w:t>
             </w:r>
           </w:p>
         </w:tc>
@@ -797,19 +606,13 @@
               <w:rPr>
                 <w:b/>
               </w:rPr>
-              <w:t>Review and approve Profile</w:t>
-            </w:r>
-            <w:r>
-              <w:rPr>
-                <w:b/>
-              </w:rPr>
-              <w:t>s</w:t>
-            </w:r>
-            <w:r>
-              <w:rPr>
-                <w:b/>
-              </w:rPr>
-              <w:t xml:space="preserve"> of Car Owner</w:t>
+              <w:t>Review and approve Car Owner</w:t>
+            </w:r>
+            <w:r>
+              <w:rPr>
+                <w:b/>
+              </w:rPr>
+              <w:t xml:space="preserve"> Application</w:t>
             </w:r>
           </w:p>
         </w:tc>
@@ -1172,6 +975,15 @@
               <w:tab/>
             </w:r>
             <w:r>
+              <w:t>Review and approve</w:t>
+            </w:r>
+            <w:r>
+              <w:rPr>
+                <w:b/>
+              </w:rPr>
+              <w:t xml:space="preserve"> </w:t>
+            </w:r>
+            <w:r>
               <w:t>Car</w:t>
             </w:r>
             <w:r>
@@ -1184,7 +996,7 @@
               <w:t>Offer</w:t>
             </w:r>
             <w:r>
-              <w:t xml:space="preserve"> Analysis</w:t>
+              <w:t>s</w:t>
             </w:r>
           </w:p>
         </w:tc>
@@ -1356,19 +1168,13 @@
               <w:rPr>
                 <w:b/>
               </w:rPr>
-              <w:t>1.1.0 Review and approve Profile</w:t>
-            </w:r>
-            <w:r>
-              <w:rPr>
-                <w:b/>
-              </w:rPr>
-              <w:t>s</w:t>
-            </w:r>
-            <w:r>
-              <w:rPr>
-                <w:b/>
-              </w:rPr>
-              <w:t xml:space="preserve"> of Car</w:t>
+              <w:t>1.1.0 Review and approve Car</w:t>
+            </w:r>
+            <w:r>
+              <w:rPr>
+                <w:b/>
+              </w:rPr>
+              <w:t xml:space="preserve"> Offers</w:t>
             </w:r>
           </w:p>
         </w:tc>
@@ -1651,14 +1457,10 @@
           </w:tcPr>
           <w:p>
             <w:r>
-              <w:lastRenderedPageBreak/>
               <w:t>The c</w:t>
             </w:r>
             <w:r>
               <w:t xml:space="preserve">ar </w:t>
-            </w:r>
-            <w:r>
-              <w:t xml:space="preserve">is </w:t>
             </w:r>
             <w:r>
               <w:t>up to</w:t>
@@ -1742,10 +1544,19 @@
               <w:tab/>
             </w:r>
             <w:r>
+              <w:t>Apply</w:t>
+            </w:r>
+            <w:r>
+              <w:rPr>
+                <w:b/>
+              </w:rPr>
+              <w:t xml:space="preserve"> </w:t>
+            </w:r>
+            <w:r>
               <w:t xml:space="preserve">Car Owner </w:t>
             </w:r>
             <w:r>
-              <w:t>Application Process</w:t>
+              <w:t>Application</w:t>
             </w:r>
           </w:p>
         </w:tc>
@@ -1796,7 +1607,13 @@
               <w:t>a</w:t>
             </w:r>
             <w:r>
-              <w:t>nd edit its profile information</w:t>
+              <w:t xml:space="preserve">nd edit its </w:t>
+            </w:r>
+            <w:r>
+              <w:t xml:space="preserve">application </w:t>
+            </w:r>
+            <w:r>
+              <w:t>information</w:t>
             </w:r>
           </w:p>
         </w:tc>
@@ -1953,7 +1770,19 @@
               <w:rPr>
                 <w:b/>
               </w:rPr>
-              <w:t>Add a Car Owner profile</w:t>
+              <w:t xml:space="preserve">Apply </w:t>
+            </w:r>
+            <w:r>
+              <w:rPr>
+                <w:b/>
+              </w:rPr>
+              <w:t xml:space="preserve">a Car Owner </w:t>
+            </w:r>
+            <w:r>
+              <w:rPr>
+                <w:b/>
+              </w:rPr>
+              <w:t>Application</w:t>
             </w:r>
           </w:p>
         </w:tc>
@@ -2041,16 +1870,17 @@
             <w:r>
               <w:t xml:space="preserve"> </w:t>
             </w:r>
-            <w:proofErr w:type="gramStart"/>
             <w:r>
               <w:t>calls</w:t>
             </w:r>
-            <w:proofErr w:type="gramEnd"/>
             <w:r>
               <w:t xml:space="preserve"> </w:t>
             </w:r>
             <w:r>
-              <w:t>Apply as Car Owner command</w:t>
+              <w:t xml:space="preserve">to </w:t>
+            </w:r>
+            <w:r>
+              <w:t>Apply as Car Owner</w:t>
             </w:r>
           </w:p>
         </w:tc>
@@ -2134,7 +1964,16 @@
               <w:t xml:space="preserve">, verifies there is no other </w:t>
             </w:r>
             <w:r>
-              <w:t>profile the same requested one, saves the profile with pending status in DB.</w:t>
+              <w:t>application</w:t>
+            </w:r>
+            <w:r>
+              <w:t xml:space="preserve"> the same requested one, saves the </w:t>
+            </w:r>
+            <w:r>
+              <w:t>application</w:t>
+            </w:r>
+            <w:r>
+              <w:t xml:space="preserve"> with pending status in DB.</w:t>
             </w:r>
           </w:p>
           <w:p>
@@ -2180,6 +2019,7 @@
           </w:tcPr>
           <w:p>
             <w:r>
+              <w:lastRenderedPageBreak/>
               <w:t xml:space="preserve">The Car Owner </w:t>
             </w:r>
             <w:r>
@@ -2221,7 +2061,13 @@
           </w:tcPr>
           <w:p>
             <w:r>
-              <w:t>There is no duplication of Car Owner profile: no duplication of email, bank account.</w:t>
+              <w:t xml:space="preserve">There is no duplication of Car Owner </w:t>
+            </w:r>
+            <w:r>
+              <w:t>application</w:t>
+            </w:r>
+            <w:r>
+              <w:t>: no duplication of email, bank account.</w:t>
             </w:r>
           </w:p>
         </w:tc>
@@ -2264,7 +2110,13 @@
               <w:rPr>
                 <w:b/>
               </w:rPr>
-              <w:t>Edit an existing Car Owner profile</w:t>
+              <w:t xml:space="preserve">Edit an existing Car Owner </w:t>
+            </w:r>
+            <w:r>
+              <w:rPr>
+                <w:b/>
+              </w:rPr>
+              <w:t>application</w:t>
             </w:r>
           </w:p>
         </w:tc>
@@ -2344,7 +2196,10 @@
           </w:tcPr>
           <w:p>
             <w:r>
-              <w:t>The Car Owner gets their profile</w:t>
+              <w:t xml:space="preserve">The Car Owner gets their </w:t>
+            </w:r>
+            <w:r>
+              <w:t>application profile</w:t>
             </w:r>
           </w:p>
         </w:tc>
@@ -2572,10 +2427,25 @@
               <w:tab/>
             </w:r>
             <w:r>
+              <w:t>Register</w:t>
+            </w:r>
+            <w:r>
+              <w:rPr>
+                <w:b/>
+              </w:rPr>
+              <w:t xml:space="preserve"> </w:t>
+            </w:r>
+            <w:r>
               <w:t xml:space="preserve">Car </w:t>
             </w:r>
             <w:r>
-              <w:t>Offer Registration</w:t>
+              <w:t>Offer</w:t>
+            </w:r>
+            <w:r>
+              <w:t>s</w:t>
+            </w:r>
+            <w:r>
+              <w:t xml:space="preserve"> </w:t>
             </w:r>
           </w:p>
         </w:tc>
@@ -2619,6 +2489,9 @@
             <w:r>
               <w:t>add, edit and delete their cars</w:t>
             </w:r>
+            <w:r>
+              <w:t xml:space="preserve"> and offers</w:t>
+            </w:r>
           </w:p>
         </w:tc>
       </w:tr>
@@ -2860,6 +2733,9 @@
               <w:t xml:space="preserve">Car </w:t>
             </w:r>
             <w:r>
+              <w:t xml:space="preserve">and its </w:t>
+            </w:r>
+            <w:r>
               <w:t>Offer</w:t>
             </w:r>
           </w:p>
@@ -2903,7 +2779,10 @@
               <w:t xml:space="preserve">, </w:t>
             </w:r>
             <w:r>
-              <w:t>rental price.</w:t>
+              <w:t>rental price</w:t>
+            </w:r>
+            <w:r>
+              <w:t xml:space="preserve"> offer.</w:t>
             </w:r>
           </w:p>
         </w:tc>
@@ -2990,19 +2869,383 @@
               <w:t xml:space="preserve">The Car </w:t>
             </w:r>
             <w:r>
+              <w:t>profile</w:t>
+            </w:r>
+            <w:r>
+              <w:t xml:space="preserve"> </w:t>
+            </w:r>
+            <w:r>
+              <w:t xml:space="preserve">with its rental price </w:t>
+            </w:r>
+            <w:r>
+              <w:t xml:space="preserve">offer </w:t>
+            </w:r>
+            <w:r>
+              <w:t xml:space="preserve">is </w:t>
+            </w:r>
+            <w:r>
+              <w:t>saved</w:t>
+            </w:r>
+            <w:r>
+              <w:t xml:space="preserve"> in DB</w:t>
+            </w:r>
+          </w:p>
+        </w:tc>
+      </w:tr>
+      <w:tr>
+        <w:tc>
+          <w:tcPr>
+            <w:tcW w:w="9350" w:type="dxa"/>
+            <w:gridSpan w:val="3"/>
+            <w:shd w:val="clear" w:color="auto" w:fill="BDD6EE" w:themeFill="accent5" w:themeFillTint="66"/>
+          </w:tcPr>
+          <w:p>
+            <w:pPr>
+              <w:rPr>
+                <w:b/>
+              </w:rPr>
+            </w:pPr>
+            <w:r>
+              <w:rPr>
+                <w:b/>
+              </w:rPr>
+              <w:t>Business Rules</w:t>
+            </w:r>
+          </w:p>
+        </w:tc>
+      </w:tr>
+      <w:tr>
+        <w:tc>
+          <w:tcPr>
+            <w:tcW w:w="9350" w:type="dxa"/>
+            <w:gridSpan w:val="3"/>
+          </w:tcPr>
+          <w:p>
+            <w:r>
+              <w:t xml:space="preserve">One Car Owner can add one or more </w:t>
+            </w:r>
+            <w:r>
+              <w:t xml:space="preserve">Car </w:t>
+            </w:r>
+            <w:r>
               <w:t>Offers</w:t>
             </w:r>
             <w:r>
+              <w:t xml:space="preserve"> (same model, same manufacturer, </w:t>
+            </w:r>
+            <w:proofErr w:type="spellStart"/>
+            <w:r>
+              <w:t>etc</w:t>
+            </w:r>
+            <w:proofErr w:type="spellEnd"/>
+            <w:r>
+              <w:t>)</w:t>
+            </w:r>
+          </w:p>
+        </w:tc>
+      </w:tr>
+      <w:tr>
+        <w:tc>
+          <w:tcPr>
+            <w:tcW w:w="9350" w:type="dxa"/>
+            <w:gridSpan w:val="3"/>
+          </w:tcPr>
+          <w:p/>
+        </w:tc>
+      </w:tr>
+      <w:tr>
+        <w:tc>
+          <w:tcPr>
+            <w:tcW w:w="9350" w:type="dxa"/>
+            <w:gridSpan w:val="3"/>
+          </w:tcPr>
+          <w:p>
+            <w:r>
+              <w:rPr>
+                <w:b/>
+              </w:rPr>
+              <w:t>1.1.</w:t>
+            </w:r>
+            <w:r>
+              <w:rPr>
+                <w:b/>
+              </w:rPr>
+              <w:t>1</w:t>
+            </w:r>
+            <w:r>
+              <w:rPr>
+                <w:b/>
+              </w:rPr>
               <w:t xml:space="preserve"> </w:t>
             </w:r>
             <w:r>
-              <w:t xml:space="preserve">with its rental price </w:t>
-            </w:r>
-            <w:r>
-              <w:t xml:space="preserve">is </w:t>
-            </w:r>
-            <w:r>
-              <w:t>saved</w:t>
+              <w:rPr>
+                <w:b/>
+              </w:rPr>
+              <w:t>Edit an existing Car profile</w:t>
+            </w:r>
+            <w:r>
+              <w:rPr>
+                <w:b/>
+              </w:rPr>
+              <w:t xml:space="preserve"> and offer</w:t>
+            </w:r>
+          </w:p>
+        </w:tc>
+      </w:tr>
+      <w:tr>
+        <w:tc>
+          <w:tcPr>
+            <w:tcW w:w="626" w:type="dxa"/>
+          </w:tcPr>
+          <w:p>
+            <w:pPr>
+              <w:rPr>
+                <w:b/>
+              </w:rPr>
+            </w:pPr>
+            <w:r>
+              <w:rPr>
+                <w:b/>
+              </w:rPr>
+              <w:t>Step</w:t>
+            </w:r>
+          </w:p>
+        </w:tc>
+        <w:tc>
+          <w:tcPr>
+            <w:tcW w:w="4229" w:type="dxa"/>
+          </w:tcPr>
+          <w:p>
+            <w:pPr>
+              <w:jc w:val="center"/>
+              <w:rPr>
+                <w:b/>
+              </w:rPr>
+            </w:pPr>
+            <w:r>
+              <w:rPr>
+                <w:b/>
+              </w:rPr>
+              <w:t>User Actions</w:t>
+            </w:r>
+          </w:p>
+        </w:tc>
+        <w:tc>
+          <w:tcPr>
+            <w:tcW w:w="4495" w:type="dxa"/>
+          </w:tcPr>
+          <w:p>
+            <w:pPr>
+              <w:jc w:val="center"/>
+              <w:rPr>
+                <w:b/>
+              </w:rPr>
+            </w:pPr>
+            <w:r>
+              <w:rPr>
+                <w:b/>
+              </w:rPr>
+              <w:t>System Actions</w:t>
+            </w:r>
+          </w:p>
+        </w:tc>
+      </w:tr>
+      <w:tr>
+        <w:tc>
+          <w:tcPr>
+            <w:tcW w:w="626" w:type="dxa"/>
+          </w:tcPr>
+          <w:p>
+            <w:r>
+              <w:t>1</w:t>
+            </w:r>
+          </w:p>
+        </w:tc>
+        <w:tc>
+          <w:tcPr>
+            <w:tcW w:w="4229" w:type="dxa"/>
+          </w:tcPr>
+          <w:p>
+            <w:r>
+              <w:t xml:space="preserve">The Car Owner gets </w:t>
+            </w:r>
+            <w:r>
+              <w:t xml:space="preserve">a list of </w:t>
+            </w:r>
+            <w:r>
+              <w:t>their</w:t>
+            </w:r>
+            <w:r>
+              <w:t xml:space="preserve"> Car</w:t>
+            </w:r>
+            <w:r>
+              <w:t xml:space="preserve"> </w:t>
+            </w:r>
+            <w:r>
+              <w:t xml:space="preserve">profiles and their </w:t>
+            </w:r>
+            <w:r>
+              <w:t>Offer</w:t>
+            </w:r>
+            <w:r>
+              <w:t>s</w:t>
+            </w:r>
+          </w:p>
+        </w:tc>
+        <w:tc>
+          <w:tcPr>
+            <w:tcW w:w="4495" w:type="dxa"/>
+          </w:tcPr>
+          <w:p>
+            <w:r>
+              <w:t xml:space="preserve">The system displays Car </w:t>
+            </w:r>
+            <w:r>
+              <w:t xml:space="preserve">profile and </w:t>
+            </w:r>
+            <w:r>
+              <w:t>Offer</w:t>
+            </w:r>
+            <w:r>
+              <w:t xml:space="preserve"> </w:t>
+            </w:r>
+            <w:r>
+              <w:t>list.</w:t>
+            </w:r>
+          </w:p>
+        </w:tc>
+      </w:tr>
+      <w:tr>
+        <w:tc>
+          <w:tcPr>
+            <w:tcW w:w="626" w:type="dxa"/>
+          </w:tcPr>
+          <w:p>
+            <w:r>
+              <w:lastRenderedPageBreak/>
+              <w:t>2</w:t>
+            </w:r>
+          </w:p>
+        </w:tc>
+        <w:tc>
+          <w:tcPr>
+            <w:tcW w:w="4229" w:type="dxa"/>
+          </w:tcPr>
+          <w:p>
+            <w:r>
+              <w:t>The Car Owner select a Car they want to update</w:t>
+            </w:r>
+          </w:p>
+        </w:tc>
+        <w:tc>
+          <w:tcPr>
+            <w:tcW w:w="4495" w:type="dxa"/>
+          </w:tcPr>
+          <w:p>
+            <w:r>
+              <w:t>The system displays Car form with a full info</w:t>
+            </w:r>
+          </w:p>
+        </w:tc>
+      </w:tr>
+      <w:tr>
+        <w:tc>
+          <w:tcPr>
+            <w:tcW w:w="626" w:type="dxa"/>
+          </w:tcPr>
+          <w:p>
+            <w:r>
+              <w:t>3</w:t>
+            </w:r>
+          </w:p>
+        </w:tc>
+        <w:tc>
+          <w:tcPr>
+            <w:tcW w:w="4229" w:type="dxa"/>
+          </w:tcPr>
+          <w:p>
+            <w:r>
+              <w:t>The Car Owner selects to update fields they want to change, and submit the changes to the system</w:t>
+            </w:r>
+          </w:p>
+        </w:tc>
+        <w:tc>
+          <w:tcPr>
+            <w:tcW w:w="4495" w:type="dxa"/>
+          </w:tcPr>
+          <w:p>
+            <w:r>
+              <w:t>The system validates updated fields, saves the profile with pending status in DB.</w:t>
+            </w:r>
+          </w:p>
+          <w:p>
+            <w:r>
+              <w:t>The system returns a success or fail.</w:t>
+            </w:r>
+          </w:p>
+        </w:tc>
+      </w:tr>
+      <w:tr>
+        <w:tc>
+          <w:tcPr>
+            <w:tcW w:w="626" w:type="dxa"/>
+          </w:tcPr>
+          <w:p/>
+        </w:tc>
+        <w:tc>
+          <w:tcPr>
+            <w:tcW w:w="4229" w:type="dxa"/>
+          </w:tcPr>
+          <w:p/>
+        </w:tc>
+        <w:tc>
+          <w:tcPr>
+            <w:tcW w:w="4495" w:type="dxa"/>
+          </w:tcPr>
+          <w:p/>
+        </w:tc>
+      </w:tr>
+      <w:tr>
+        <w:tc>
+          <w:tcPr>
+            <w:tcW w:w="9350" w:type="dxa"/>
+            <w:gridSpan w:val="3"/>
+            <w:shd w:val="clear" w:color="auto" w:fill="BDD6EE" w:themeFill="accent5" w:themeFillTint="66"/>
+          </w:tcPr>
+          <w:p>
+            <w:pPr>
+              <w:rPr>
+                <w:b/>
+              </w:rPr>
+            </w:pPr>
+            <w:r>
+              <w:rPr>
+                <w:b/>
+              </w:rPr>
+              <w:t>Post</w:t>
+            </w:r>
+            <w:r>
+              <w:rPr>
+                <w:b/>
+              </w:rPr>
+              <w:t>conditions</w:t>
+            </w:r>
+          </w:p>
+        </w:tc>
+      </w:tr>
+      <w:tr>
+        <w:tc>
+          <w:tcPr>
+            <w:tcW w:w="9350" w:type="dxa"/>
+            <w:gridSpan w:val="3"/>
+          </w:tcPr>
+          <w:p>
+            <w:r>
+              <w:t xml:space="preserve">The system will save changes of Car </w:t>
+            </w:r>
+            <w:r>
+              <w:t>Offer</w:t>
             </w:r>
             <w:r>
               <w:t xml:space="preserve"> in DB</w:t>
@@ -3040,67 +3283,182 @@
           </w:tcPr>
           <w:p>
             <w:r>
-              <w:t xml:space="preserve">One Car Owner can add one or more </w:t>
-            </w:r>
-            <w:r>
-              <w:t xml:space="preserve">Car </w:t>
+              <w:t xml:space="preserve">The Car </w:t>
+            </w:r>
+            <w:r>
+              <w:t>Offer</w:t>
+            </w:r>
+            <w:r>
+              <w:t xml:space="preserve"> status will be changed to pending and waiting for Admin to approve.</w:t>
+            </w:r>
+          </w:p>
+        </w:tc>
+      </w:tr>
+      <w:tr>
+        <w:tc>
+          <w:tcPr>
+            <w:tcW w:w="9350" w:type="dxa"/>
+            <w:gridSpan w:val="3"/>
+          </w:tcPr>
+          <w:p/>
+        </w:tc>
+      </w:tr>
+      <w:tr>
+        <w:tc>
+          <w:tcPr>
+            <w:tcW w:w="9350" w:type="dxa"/>
+            <w:gridSpan w:val="3"/>
+          </w:tcPr>
+          <w:p>
+            <w:r>
+              <w:rPr>
+                <w:b/>
+              </w:rPr>
+              <w:t>1.1.</w:t>
+            </w:r>
+            <w:r>
+              <w:rPr>
+                <w:b/>
+              </w:rPr>
+              <w:t>2</w:t>
+            </w:r>
+            <w:r>
+              <w:rPr>
+                <w:b/>
+              </w:rPr>
+              <w:t xml:space="preserve"> </w:t>
+            </w:r>
+            <w:r>
+              <w:rPr>
+                <w:b/>
+              </w:rPr>
+              <w:t>Delete an existing Car profile</w:t>
+            </w:r>
+            <w:r>
+              <w:rPr>
+                <w:b/>
+              </w:rPr>
+              <w:t xml:space="preserve"> and Offer</w:t>
+            </w:r>
+          </w:p>
+        </w:tc>
+      </w:tr>
+      <w:tr>
+        <w:tc>
+          <w:tcPr>
+            <w:tcW w:w="626" w:type="dxa"/>
+          </w:tcPr>
+          <w:p>
+            <w:pPr>
+              <w:rPr>
+                <w:b/>
+              </w:rPr>
+            </w:pPr>
+            <w:r>
+              <w:rPr>
+                <w:b/>
+              </w:rPr>
+              <w:t>Step</w:t>
+            </w:r>
+          </w:p>
+        </w:tc>
+        <w:tc>
+          <w:tcPr>
+            <w:tcW w:w="4229" w:type="dxa"/>
+          </w:tcPr>
+          <w:p>
+            <w:pPr>
+              <w:jc w:val="center"/>
+              <w:rPr>
+                <w:b/>
+              </w:rPr>
+            </w:pPr>
+            <w:r>
+              <w:rPr>
+                <w:b/>
+              </w:rPr>
+              <w:t>User Actions</w:t>
+            </w:r>
+          </w:p>
+        </w:tc>
+        <w:tc>
+          <w:tcPr>
+            <w:tcW w:w="4495" w:type="dxa"/>
+          </w:tcPr>
+          <w:p>
+            <w:pPr>
+              <w:jc w:val="center"/>
+              <w:rPr>
+                <w:b/>
+              </w:rPr>
+            </w:pPr>
+            <w:r>
+              <w:rPr>
+                <w:b/>
+              </w:rPr>
+              <w:t>System Actions</w:t>
+            </w:r>
+          </w:p>
+        </w:tc>
+      </w:tr>
+      <w:tr>
+        <w:tc>
+          <w:tcPr>
+            <w:tcW w:w="626" w:type="dxa"/>
+          </w:tcPr>
+          <w:p>
+            <w:r>
+              <w:t>1</w:t>
+            </w:r>
+          </w:p>
+        </w:tc>
+        <w:tc>
+          <w:tcPr>
+            <w:tcW w:w="4229" w:type="dxa"/>
+          </w:tcPr>
+          <w:p>
+            <w:r>
+              <w:t>The Car Owner gets a list of their Car</w:t>
+            </w:r>
+            <w:r>
+              <w:t>s</w:t>
+            </w:r>
+            <w:r>
+              <w:t xml:space="preserve"> </w:t>
+            </w:r>
+            <w:r>
+              <w:t xml:space="preserve">and </w:t>
             </w:r>
             <w:r>
               <w:t>Offers</w:t>
             </w:r>
-            <w:r>
-              <w:t xml:space="preserve"> (same model, same manufacturer, </w:t>
-            </w:r>
-            <w:proofErr w:type="spellStart"/>
-            <w:r>
-              <w:t>etc</w:t>
-            </w:r>
-            <w:proofErr w:type="spellEnd"/>
-            <w:r>
-              <w:t>)</w:t>
-            </w:r>
-          </w:p>
-        </w:tc>
-      </w:tr>
-      <w:tr>
-        <w:tc>
-          <w:tcPr>
-            <w:tcW w:w="9350" w:type="dxa"/>
-            <w:gridSpan w:val="3"/>
-          </w:tcPr>
-          <w:p/>
-        </w:tc>
-      </w:tr>
-      <w:tr>
-        <w:tc>
-          <w:tcPr>
-            <w:tcW w:w="9350" w:type="dxa"/>
-            <w:gridSpan w:val="3"/>
-          </w:tcPr>
-          <w:p>
-            <w:r>
-              <w:rPr>
-                <w:b/>
-              </w:rPr>
-              <w:t>1.1.</w:t>
-            </w:r>
-            <w:r>
-              <w:rPr>
-                <w:b/>
-              </w:rPr>
-              <w:t>1</w:t>
-            </w:r>
-            <w:r>
-              <w:rPr>
-                <w:b/>
-              </w:rPr>
+          </w:p>
+        </w:tc>
+        <w:tc>
+          <w:tcPr>
+            <w:tcW w:w="4495" w:type="dxa"/>
+          </w:tcPr>
+          <w:p>
+            <w:r>
+              <w:t>The system displays</w:t>
+            </w:r>
+            <w:r>
+              <w:t xml:space="preserve"> the</w:t>
+            </w:r>
+            <w:r>
+              <w:t xml:space="preserve"> Car </w:t>
+            </w:r>
+            <w:r>
+              <w:t xml:space="preserve">and </w:t>
+            </w:r>
+            <w:r>
+              <w:t>Offer</w:t>
+            </w:r>
+            <w:r>
               <w:t xml:space="preserve"> </w:t>
             </w:r>
             <w:r>
-              <w:rPr>
-                <w:b/>
-              </w:rPr>
-              <w:t>Edit an existing Car profile</w:t>
+              <w:t>list</w:t>
             </w:r>
           </w:p>
         </w:tc>
@@ -3111,16 +3469,8 @@
             <w:tcW w:w="626" w:type="dxa"/>
           </w:tcPr>
           <w:p>
-            <w:pPr>
-              <w:rPr>
-                <w:b/>
-              </w:rPr>
-            </w:pPr>
-            <w:r>
-              <w:rPr>
-                <w:b/>
-              </w:rPr>
-              <w:t>Step</w:t>
+            <w:r>
+              <w:t>2</w:t>
             </w:r>
           </w:p>
         </w:tc>
@@ -3129,17 +3479,20 @@
             <w:tcW w:w="4229" w:type="dxa"/>
           </w:tcPr>
           <w:p>
-            <w:pPr>
-              <w:jc w:val="center"/>
-              <w:rPr>
-                <w:b/>
-              </w:rPr>
-            </w:pPr>
-            <w:r>
-              <w:rPr>
-                <w:b/>
-              </w:rPr>
-              <w:t>User Actions</w:t>
+            <w:r>
+              <w:t xml:space="preserve">The Car Owner select a Car </w:t>
+            </w:r>
+            <w:r>
+              <w:t>Offer that he</w:t>
+            </w:r>
+            <w:r>
+              <w:t xml:space="preserve"> want</w:t>
+            </w:r>
+            <w:r>
+              <w:t>s</w:t>
+            </w:r>
+            <w:r>
+              <w:t xml:space="preserve"> to delete</w:t>
             </w:r>
           </w:p>
         </w:tc>
@@ -3148,460 +3501,17 @@
             <w:tcW w:w="4495" w:type="dxa"/>
           </w:tcPr>
           <w:p>
-            <w:pPr>
-              <w:jc w:val="center"/>
-              <w:rPr>
-                <w:b/>
-              </w:rPr>
-            </w:pPr>
-            <w:r>
-              <w:rPr>
-                <w:b/>
-              </w:rPr>
-              <w:t>System Actions</w:t>
-            </w:r>
-          </w:p>
-        </w:tc>
-      </w:tr>
-      <w:tr>
-        <w:tc>
-          <w:tcPr>
-            <w:tcW w:w="626" w:type="dxa"/>
-          </w:tcPr>
-          <w:p>
-            <w:r>
-              <w:t>1</w:t>
-            </w:r>
-          </w:p>
-        </w:tc>
-        <w:tc>
-          <w:tcPr>
-            <w:tcW w:w="4229" w:type="dxa"/>
-          </w:tcPr>
-          <w:p>
-            <w:r>
-              <w:t xml:space="preserve">The Car Owner gets </w:t>
-            </w:r>
-            <w:r>
-              <w:t xml:space="preserve">a list of </w:t>
-            </w:r>
-            <w:r>
-              <w:t>their</w:t>
-            </w:r>
-            <w:r>
-              <w:t xml:space="preserve"> Car</w:t>
-            </w:r>
-            <w:r>
-              <w:t xml:space="preserve"> </w:t>
-            </w:r>
-            <w:r>
-              <w:t>Offers</w:t>
-            </w:r>
-          </w:p>
-        </w:tc>
-        <w:tc>
-          <w:tcPr>
-            <w:tcW w:w="4495" w:type="dxa"/>
-          </w:tcPr>
-          <w:p>
-            <w:r>
-              <w:t xml:space="preserve">The system displays Car </w:t>
-            </w:r>
-            <w:r>
-              <w:t>Offer</w:t>
-            </w:r>
-            <w:r>
-              <w:t xml:space="preserve"> </w:t>
-            </w:r>
-            <w:r>
-              <w:t>list.</w:t>
-            </w:r>
-          </w:p>
-        </w:tc>
-      </w:tr>
-      <w:tr>
-        <w:tc>
-          <w:tcPr>
-            <w:tcW w:w="626" w:type="dxa"/>
-          </w:tcPr>
-          <w:p>
-            <w:r>
-              <w:t>2</w:t>
-            </w:r>
-          </w:p>
-        </w:tc>
-        <w:tc>
-          <w:tcPr>
-            <w:tcW w:w="4229" w:type="dxa"/>
-          </w:tcPr>
-          <w:p>
-            <w:r>
-              <w:t xml:space="preserve">The Car Owner select a Car </w:t>
-            </w:r>
-            <w:r>
-              <w:t xml:space="preserve">Offer </w:t>
-            </w:r>
-            <w:r>
-              <w:t>they want to update</w:t>
-            </w:r>
-          </w:p>
-        </w:tc>
-        <w:tc>
-          <w:tcPr>
-            <w:tcW w:w="4495" w:type="dxa"/>
-          </w:tcPr>
-          <w:p>
-            <w:r>
-              <w:t xml:space="preserve">The system displays Car </w:t>
-            </w:r>
-            <w:r>
-              <w:t>Offer</w:t>
-            </w:r>
-            <w:r>
-              <w:t xml:space="preserve"> form with a full info</w:t>
-            </w:r>
-          </w:p>
-        </w:tc>
-      </w:tr>
-      <w:tr>
-        <w:tc>
-          <w:tcPr>
-            <w:tcW w:w="626" w:type="dxa"/>
-          </w:tcPr>
-          <w:p>
-            <w:r>
-              <w:t>3</w:t>
-            </w:r>
-          </w:p>
-        </w:tc>
-        <w:tc>
-          <w:tcPr>
-            <w:tcW w:w="4229" w:type="dxa"/>
-          </w:tcPr>
-          <w:p>
-            <w:r>
-              <w:t>The Car Owner selects to update fields they want to change, and submit the changes to the system</w:t>
-            </w:r>
-          </w:p>
-        </w:tc>
-        <w:tc>
-          <w:tcPr>
-            <w:tcW w:w="4495" w:type="dxa"/>
-          </w:tcPr>
-          <w:p>
-            <w:r>
-              <w:t>The system validates updated fields, saves the profile with pending status in DB.</w:t>
-            </w:r>
-          </w:p>
-          <w:p>
-            <w:r>
-              <w:t>The system returns a success or fail.</w:t>
-            </w:r>
-          </w:p>
-        </w:tc>
-      </w:tr>
-      <w:tr>
-        <w:tc>
-          <w:tcPr>
-            <w:tcW w:w="626" w:type="dxa"/>
-          </w:tcPr>
-          <w:p/>
-        </w:tc>
-        <w:tc>
-          <w:tcPr>
-            <w:tcW w:w="4229" w:type="dxa"/>
-          </w:tcPr>
-          <w:p/>
-        </w:tc>
-        <w:tc>
-          <w:tcPr>
-            <w:tcW w:w="4495" w:type="dxa"/>
-          </w:tcPr>
-          <w:p/>
-        </w:tc>
-      </w:tr>
-      <w:tr>
-        <w:tc>
-          <w:tcPr>
-            <w:tcW w:w="9350" w:type="dxa"/>
-            <w:gridSpan w:val="3"/>
-            <w:shd w:val="clear" w:color="auto" w:fill="BDD6EE" w:themeFill="accent5" w:themeFillTint="66"/>
-          </w:tcPr>
-          <w:p>
-            <w:pPr>
-              <w:rPr>
-                <w:b/>
-              </w:rPr>
-            </w:pPr>
-            <w:r>
-              <w:rPr>
-                <w:b/>
-              </w:rPr>
-              <w:t>Post</w:t>
-            </w:r>
-            <w:r>
-              <w:rPr>
-                <w:b/>
-              </w:rPr>
-              <w:t>conditions</w:t>
-            </w:r>
-          </w:p>
-        </w:tc>
-      </w:tr>
-      <w:tr>
-        <w:tc>
-          <w:tcPr>
-            <w:tcW w:w="9350" w:type="dxa"/>
-            <w:gridSpan w:val="3"/>
-          </w:tcPr>
-          <w:p>
-            <w:r>
-              <w:t xml:space="preserve">The system will save changes of Car </w:t>
-            </w:r>
-            <w:r>
-              <w:t>Offer</w:t>
-            </w:r>
-            <w:r>
-              <w:t xml:space="preserve"> in DB</w:t>
-            </w:r>
-          </w:p>
-        </w:tc>
-      </w:tr>
-      <w:tr>
-        <w:tc>
-          <w:tcPr>
-            <w:tcW w:w="9350" w:type="dxa"/>
-            <w:gridSpan w:val="3"/>
-            <w:shd w:val="clear" w:color="auto" w:fill="BDD6EE" w:themeFill="accent5" w:themeFillTint="66"/>
-          </w:tcPr>
-          <w:p>
-            <w:pPr>
-              <w:rPr>
-                <w:b/>
-              </w:rPr>
-            </w:pPr>
-            <w:r>
-              <w:rPr>
-                <w:b/>
-              </w:rPr>
-              <w:t>Business Rules</w:t>
-            </w:r>
-          </w:p>
-        </w:tc>
-      </w:tr>
-      <w:tr>
-        <w:tc>
-          <w:tcPr>
-            <w:tcW w:w="9350" w:type="dxa"/>
-            <w:gridSpan w:val="3"/>
-          </w:tcPr>
-          <w:p>
-            <w:r>
-              <w:t xml:space="preserve">The Car </w:t>
-            </w:r>
-            <w:r>
-              <w:t>Offer</w:t>
-            </w:r>
-            <w:r>
-              <w:t xml:space="preserve"> status will be changed to pending and waiting for Admin to approve.</w:t>
-            </w:r>
-          </w:p>
-        </w:tc>
-      </w:tr>
-      <w:tr>
-        <w:tc>
-          <w:tcPr>
-            <w:tcW w:w="9350" w:type="dxa"/>
-            <w:gridSpan w:val="3"/>
-          </w:tcPr>
-          <w:p/>
-        </w:tc>
-      </w:tr>
-      <w:tr>
-        <w:tc>
-          <w:tcPr>
-            <w:tcW w:w="9350" w:type="dxa"/>
-            <w:gridSpan w:val="3"/>
-          </w:tcPr>
-          <w:p>
-            <w:r>
-              <w:rPr>
-                <w:b/>
-              </w:rPr>
-              <w:t>1.1.</w:t>
-            </w:r>
-            <w:r>
-              <w:rPr>
-                <w:b/>
-              </w:rPr>
-              <w:t>2</w:t>
-            </w:r>
-            <w:r>
-              <w:rPr>
-                <w:b/>
-              </w:rPr>
-              <w:t xml:space="preserve"> </w:t>
-            </w:r>
-            <w:r>
-              <w:rPr>
-                <w:b/>
-              </w:rPr>
-              <w:t>Delete an existing Car profile</w:t>
-            </w:r>
-          </w:p>
-        </w:tc>
-      </w:tr>
-      <w:tr>
-        <w:tc>
-          <w:tcPr>
-            <w:tcW w:w="626" w:type="dxa"/>
-          </w:tcPr>
-          <w:p>
-            <w:pPr>
-              <w:rPr>
-                <w:b/>
-              </w:rPr>
-            </w:pPr>
-            <w:r>
-              <w:rPr>
-                <w:b/>
-              </w:rPr>
-              <w:t>Step</w:t>
-            </w:r>
-          </w:p>
-        </w:tc>
-        <w:tc>
-          <w:tcPr>
-            <w:tcW w:w="4229" w:type="dxa"/>
-          </w:tcPr>
-          <w:p>
-            <w:pPr>
-              <w:jc w:val="center"/>
-              <w:rPr>
-                <w:b/>
-              </w:rPr>
-            </w:pPr>
-            <w:r>
-              <w:rPr>
-                <w:b/>
-              </w:rPr>
-              <w:t>User Actions</w:t>
-            </w:r>
-          </w:p>
-        </w:tc>
-        <w:tc>
-          <w:tcPr>
-            <w:tcW w:w="4495" w:type="dxa"/>
-          </w:tcPr>
-          <w:p>
-            <w:pPr>
-              <w:jc w:val="center"/>
-              <w:rPr>
-                <w:b/>
-              </w:rPr>
-            </w:pPr>
-            <w:r>
-              <w:rPr>
-                <w:b/>
-              </w:rPr>
-              <w:t>System Actions</w:t>
-            </w:r>
-          </w:p>
-        </w:tc>
-      </w:tr>
-      <w:tr>
-        <w:tc>
-          <w:tcPr>
-            <w:tcW w:w="626" w:type="dxa"/>
-          </w:tcPr>
-          <w:p>
-            <w:r>
-              <w:t>1</w:t>
-            </w:r>
-          </w:p>
-        </w:tc>
-        <w:tc>
-          <w:tcPr>
-            <w:tcW w:w="4229" w:type="dxa"/>
-          </w:tcPr>
-          <w:p>
-            <w:r>
-              <w:t xml:space="preserve">The Car Owner gets a list of their Car </w:t>
-            </w:r>
-            <w:r>
-              <w:t>Offers</w:t>
-            </w:r>
-          </w:p>
-        </w:tc>
-        <w:tc>
-          <w:tcPr>
-            <w:tcW w:w="4495" w:type="dxa"/>
-          </w:tcPr>
-          <w:p>
-            <w:r>
-              <w:t>The system displays</w:t>
-            </w:r>
-            <w:r>
-              <w:t xml:space="preserve"> the</w:t>
-            </w:r>
-            <w:r>
-              <w:t xml:space="preserve"> Car </w:t>
-            </w:r>
-            <w:r>
-              <w:t>Offer</w:t>
-            </w:r>
-            <w:r>
-              <w:t xml:space="preserve"> </w:t>
-            </w:r>
-            <w:r>
-              <w:t>list</w:t>
-            </w:r>
-          </w:p>
-        </w:tc>
-      </w:tr>
-      <w:tr>
-        <w:tc>
-          <w:tcPr>
-            <w:tcW w:w="626" w:type="dxa"/>
-          </w:tcPr>
-          <w:p>
-            <w:r>
-              <w:t>2</w:t>
-            </w:r>
-          </w:p>
-        </w:tc>
-        <w:tc>
-          <w:tcPr>
-            <w:tcW w:w="4229" w:type="dxa"/>
-          </w:tcPr>
-          <w:p>
-            <w:r>
-              <w:t xml:space="preserve">The Car Owner select a Car </w:t>
-            </w:r>
-            <w:r>
-              <w:t>Offer that he</w:t>
-            </w:r>
-            <w:r>
-              <w:t xml:space="preserve"> want</w:t>
-            </w:r>
-            <w:r>
-              <w:t>s</w:t>
-            </w:r>
-            <w:r>
-              <w:t xml:space="preserve"> to delete</w:t>
-            </w:r>
-          </w:p>
-        </w:tc>
-        <w:tc>
-          <w:tcPr>
-            <w:tcW w:w="4495" w:type="dxa"/>
-          </w:tcPr>
-          <w:p>
             <w:r>
               <w:t xml:space="preserve">The system </w:t>
             </w:r>
             <w:r>
-              <w:t>asks for a confirmation to delete it.</w:t>
+              <w:t>asks for a confirmation to delet</w:t>
+            </w:r>
+            <w:r>
+              <w:t>e</w:t>
+            </w:r>
+            <w:r>
+              <w:t>.</w:t>
             </w:r>
           </w:p>
         </w:tc>
@@ -3775,7 +3685,6 @@
               <w:rPr>
                 <w:b/>
               </w:rPr>
-              <w:lastRenderedPageBreak/>
               <w:t>Use Case Number</w:t>
             </w:r>
             <w:r>
@@ -3815,7 +3724,10 @@
               <w:tab/>
             </w:r>
             <w:r>
-              <w:t>Search for a car o</w:t>
+              <w:t>view</w:t>
+            </w:r>
+            <w:r>
+              <w:t xml:space="preserve"> car o</w:t>
             </w:r>
             <w:r>
               <w:t xml:space="preserve">ffers </w:t>
@@ -3857,7 +3769,19 @@
               <w:t xml:space="preserve">can </w:t>
             </w:r>
             <w:r>
-              <w:t>filter the set of available cars</w:t>
+              <w:t>view</w:t>
+            </w:r>
+            <w:r>
+              <w:t xml:space="preserve"> </w:t>
+            </w:r>
+            <w:r>
+              <w:t xml:space="preserve">a list </w:t>
+            </w:r>
+            <w:r>
+              <w:t>of available cars</w:t>
+            </w:r>
+            <w:r>
+              <w:t xml:space="preserve"> and their offers</w:t>
             </w:r>
             <w:r>
               <w:t>.</w:t>
@@ -3999,7 +3923,457 @@
               <w:rPr>
                 <w:b/>
               </w:rPr>
-              <w:t>Search</w:t>
+              <w:t>View</w:t>
+            </w:r>
+            <w:r>
+              <w:rPr>
+                <w:b/>
+              </w:rPr>
+              <w:t xml:space="preserve"> car</w:t>
+            </w:r>
+            <w:r>
+              <w:rPr>
+                <w:b/>
+              </w:rPr>
+              <w:t>s and their</w:t>
+            </w:r>
+            <w:r>
+              <w:rPr>
+                <w:b/>
+              </w:rPr>
+              <w:t xml:space="preserve"> offers</w:t>
+            </w:r>
+          </w:p>
+        </w:tc>
+      </w:tr>
+      <w:tr>
+        <w:tc>
+          <w:tcPr>
+            <w:tcW w:w="626" w:type="dxa"/>
+          </w:tcPr>
+          <w:p>
+            <w:pPr>
+              <w:rPr>
+                <w:b/>
+              </w:rPr>
+            </w:pPr>
+            <w:r>
+              <w:rPr>
+                <w:b/>
+              </w:rPr>
+              <w:t>Step</w:t>
+            </w:r>
+          </w:p>
+        </w:tc>
+        <w:tc>
+          <w:tcPr>
+            <w:tcW w:w="4234" w:type="dxa"/>
+          </w:tcPr>
+          <w:p>
+            <w:pPr>
+              <w:jc w:val="center"/>
+              <w:rPr>
+                <w:b/>
+              </w:rPr>
+            </w:pPr>
+            <w:r>
+              <w:rPr>
+                <w:b/>
+              </w:rPr>
+              <w:t>User Actions</w:t>
+            </w:r>
+          </w:p>
+        </w:tc>
+        <w:tc>
+          <w:tcPr>
+            <w:tcW w:w="4490" w:type="dxa"/>
+          </w:tcPr>
+          <w:p>
+            <w:pPr>
+              <w:jc w:val="center"/>
+              <w:rPr>
+                <w:b/>
+              </w:rPr>
+            </w:pPr>
+            <w:r>
+              <w:rPr>
+                <w:b/>
+              </w:rPr>
+              <w:t>System Actions</w:t>
+            </w:r>
+          </w:p>
+        </w:tc>
+      </w:tr>
+      <w:tr>
+        <w:tc>
+          <w:tcPr>
+            <w:tcW w:w="626" w:type="dxa"/>
+          </w:tcPr>
+          <w:p>
+            <w:r>
+              <w:t>1</w:t>
+            </w:r>
+          </w:p>
+        </w:tc>
+        <w:tc>
+          <w:tcPr>
+            <w:tcW w:w="4234" w:type="dxa"/>
+          </w:tcPr>
+          <w:p>
+            <w:r>
+              <w:t>The customer opens the “home” page.</w:t>
+            </w:r>
+          </w:p>
+        </w:tc>
+        <w:tc>
+          <w:tcPr>
+            <w:tcW w:w="4490" w:type="dxa"/>
+          </w:tcPr>
+          <w:p>
+            <w:r>
+              <w:t>The System shows the list of cars</w:t>
+            </w:r>
+            <w:r>
+              <w:t xml:space="preserve"> and their offers</w:t>
+            </w:r>
+            <w:r>
+              <w:t xml:space="preserve"> available.</w:t>
+            </w:r>
+          </w:p>
+        </w:tc>
+      </w:tr>
+      <w:tr>
+        <w:tc>
+          <w:tcPr>
+            <w:tcW w:w="9350" w:type="dxa"/>
+            <w:gridSpan w:val="3"/>
+            <w:shd w:val="clear" w:color="auto" w:fill="BDD6EE" w:themeFill="accent5" w:themeFillTint="66"/>
+          </w:tcPr>
+          <w:p>
+            <w:pPr>
+              <w:rPr>
+                <w:b/>
+              </w:rPr>
+            </w:pPr>
+            <w:r>
+              <w:rPr>
+                <w:b/>
+              </w:rPr>
+              <w:t>Post</w:t>
+            </w:r>
+            <w:r>
+              <w:rPr>
+                <w:b/>
+              </w:rPr>
+              <w:t>conditions</w:t>
+            </w:r>
+          </w:p>
+        </w:tc>
+      </w:tr>
+      <w:tr>
+        <w:tc>
+          <w:tcPr>
+            <w:tcW w:w="9350" w:type="dxa"/>
+            <w:gridSpan w:val="3"/>
+          </w:tcPr>
+          <w:p>
+            <w:r>
+              <w:t>The system will display the list of cars available.</w:t>
+            </w:r>
+          </w:p>
+        </w:tc>
+      </w:tr>
+      <w:tr>
+        <w:tc>
+          <w:tcPr>
+            <w:tcW w:w="9350" w:type="dxa"/>
+            <w:gridSpan w:val="3"/>
+            <w:shd w:val="clear" w:color="auto" w:fill="BDD6EE" w:themeFill="accent5" w:themeFillTint="66"/>
+          </w:tcPr>
+          <w:p>
+            <w:pPr>
+              <w:rPr>
+                <w:b/>
+              </w:rPr>
+            </w:pPr>
+            <w:r>
+              <w:rPr>
+                <w:b/>
+              </w:rPr>
+              <w:t>Business Rules</w:t>
+            </w:r>
+          </w:p>
+        </w:tc>
+      </w:tr>
+      <w:tr>
+        <w:tc>
+          <w:tcPr>
+            <w:tcW w:w="9350" w:type="dxa"/>
+            <w:gridSpan w:val="3"/>
+          </w:tcPr>
+          <w:p/>
+        </w:tc>
+      </w:tr>
+    </w:tbl>
+    <w:p/>
+    <w:p/>
+    <w:tbl>
+      <w:tblPr>
+        <w:tblStyle w:val="TableGrid"/>
+        <w:tblW w:w="0" w:type="auto"/>
+        <w:tblLook w:val="04A0" w:firstRow="1" w:lastRow="0" w:firstColumn="1" w:lastColumn="0" w:noHBand="0" w:noVBand="1"/>
+      </w:tblPr>
+      <w:tblGrid>
+        <w:gridCol w:w="626"/>
+        <w:gridCol w:w="4231"/>
+        <w:gridCol w:w="4493"/>
+      </w:tblGrid>
+      <w:tr>
+        <w:tc>
+          <w:tcPr>
+            <w:tcW w:w="9350" w:type="dxa"/>
+            <w:gridSpan w:val="3"/>
+            <w:shd w:val="clear" w:color="auto" w:fill="BDD6EE" w:themeFill="accent5" w:themeFillTint="66"/>
+          </w:tcPr>
+          <w:p>
+            <w:r>
+              <w:rPr>
+                <w:b/>
+              </w:rPr>
+              <w:lastRenderedPageBreak/>
+              <w:t>Use Case Number</w:t>
+            </w:r>
+            <w:r>
+              <w:t>: 6</w:t>
+            </w:r>
+          </w:p>
+        </w:tc>
+      </w:tr>
+      <w:tr>
+        <w:tc>
+          <w:tcPr>
+            <w:tcW w:w="9350" w:type="dxa"/>
+            <w:gridSpan w:val="3"/>
+          </w:tcPr>
+          <w:p>
+            <w:pPr>
+              <w:tabs>
+                <w:tab w:val="left" w:pos="1772"/>
+              </w:tabs>
+              <w:rPr>
+                <w:b/>
+              </w:rPr>
+            </w:pPr>
+            <w:r>
+              <w:rPr>
+                <w:b/>
+              </w:rPr>
+              <w:t>Name</w:t>
+            </w:r>
+            <w:r>
+              <w:rPr>
+                <w:b/>
+              </w:rPr>
+              <w:tab/>
+            </w:r>
+            <w:r>
+              <w:t>Search/</w:t>
+            </w:r>
+            <w:r>
+              <w:t>Filter</w:t>
+            </w:r>
+            <w:r>
+              <w:t xml:space="preserve"> car o</w:t>
+            </w:r>
+            <w:r>
+              <w:t xml:space="preserve">ffers </w:t>
+            </w:r>
+          </w:p>
+        </w:tc>
+      </w:tr>
+      <w:tr>
+        <w:tc>
+          <w:tcPr>
+            <w:tcW w:w="9350" w:type="dxa"/>
+            <w:gridSpan w:val="3"/>
+          </w:tcPr>
+          <w:p>
+            <w:pPr>
+              <w:tabs>
+                <w:tab w:val="left" w:pos="1772"/>
+              </w:tabs>
+              <w:rPr>
+                <w:b/>
+              </w:rPr>
+            </w:pPr>
+            <w:r>
+              <w:rPr>
+                <w:b/>
+              </w:rPr>
+              <w:t>Brief description</w:t>
+            </w:r>
+            <w:r>
+              <w:rPr>
+                <w:b/>
+              </w:rPr>
+              <w:tab/>
+            </w:r>
+            <w:r>
+              <w:t xml:space="preserve">Customer </w:t>
+            </w:r>
+            <w:r>
+              <w:t xml:space="preserve">can </w:t>
+            </w:r>
+            <w:r>
+              <w:t xml:space="preserve">search </w:t>
+            </w:r>
+            <w:r>
+              <w:t>available cars</w:t>
+            </w:r>
+            <w:r>
+              <w:t xml:space="preserve"> that match with their needs</w:t>
+            </w:r>
+            <w:r>
+              <w:t>.</w:t>
+            </w:r>
+          </w:p>
+        </w:tc>
+      </w:tr>
+      <w:tr>
+        <w:tc>
+          <w:tcPr>
+            <w:tcW w:w="9350" w:type="dxa"/>
+            <w:gridSpan w:val="3"/>
+          </w:tcPr>
+          <w:p>
+            <w:pPr>
+              <w:tabs>
+                <w:tab w:val="left" w:pos="1763"/>
+              </w:tabs>
+              <w:rPr>
+                <w:b/>
+              </w:rPr>
+            </w:pPr>
+            <w:r>
+              <w:rPr>
+                <w:b/>
+              </w:rPr>
+              <w:t>Actors</w:t>
+            </w:r>
+            <w:r>
+              <w:rPr>
+                <w:b/>
+              </w:rPr>
+              <w:tab/>
+            </w:r>
+            <w:r>
+              <w:t>Customer</w:t>
+            </w:r>
+          </w:p>
+        </w:tc>
+      </w:tr>
+      <w:tr>
+        <w:tc>
+          <w:tcPr>
+            <w:tcW w:w="9350" w:type="dxa"/>
+            <w:gridSpan w:val="3"/>
+          </w:tcPr>
+          <w:p/>
+        </w:tc>
+      </w:tr>
+      <w:tr>
+        <w:tc>
+          <w:tcPr>
+            <w:tcW w:w="9350" w:type="dxa"/>
+            <w:gridSpan w:val="3"/>
+            <w:shd w:val="clear" w:color="auto" w:fill="BDD6EE" w:themeFill="accent5" w:themeFillTint="66"/>
+          </w:tcPr>
+          <w:p>
+            <w:pPr>
+              <w:rPr>
+                <w:b/>
+              </w:rPr>
+            </w:pPr>
+            <w:r>
+              <w:rPr>
+                <w:b/>
+              </w:rPr>
+              <w:t>Preconditions</w:t>
+            </w:r>
+          </w:p>
+        </w:tc>
+      </w:tr>
+      <w:tr>
+        <w:tc>
+          <w:tcPr>
+            <w:tcW w:w="9350" w:type="dxa"/>
+            <w:gridSpan w:val="3"/>
+          </w:tcPr>
+          <w:p>
+            <w:r>
+              <w:t>The system must have cars in the DB.</w:t>
+            </w:r>
+          </w:p>
+        </w:tc>
+      </w:tr>
+      <w:tr>
+        <w:tc>
+          <w:tcPr>
+            <w:tcW w:w="9350" w:type="dxa"/>
+            <w:gridSpan w:val="3"/>
+            <w:shd w:val="clear" w:color="auto" w:fill="BDD6EE" w:themeFill="accent5" w:themeFillTint="66"/>
+          </w:tcPr>
+          <w:p>
+            <w:pPr>
+              <w:rPr>
+                <w:b/>
+              </w:rPr>
+            </w:pPr>
+            <w:r>
+              <w:rPr>
+                <w:b/>
+              </w:rPr>
+              <w:t>Flows of Events:</w:t>
+            </w:r>
+          </w:p>
+        </w:tc>
+      </w:tr>
+      <w:tr>
+        <w:tc>
+          <w:tcPr>
+            <w:tcW w:w="9350" w:type="dxa"/>
+            <w:gridSpan w:val="3"/>
+          </w:tcPr>
+          <w:p>
+            <w:r>
+              <w:t>1. Basic Flows</w:t>
+            </w:r>
+          </w:p>
+        </w:tc>
+      </w:tr>
+      <w:tr>
+        <w:tc>
+          <w:tcPr>
+            <w:tcW w:w="9350" w:type="dxa"/>
+            <w:gridSpan w:val="3"/>
+          </w:tcPr>
+          <w:p>
+            <w:pPr>
+              <w:rPr>
+                <w:b/>
+              </w:rPr>
+            </w:pPr>
+            <w:r>
+              <w:rPr>
+                <w:b/>
+              </w:rPr>
+              <w:t xml:space="preserve">1.1.0 </w:t>
+            </w:r>
+            <w:r>
+              <w:rPr>
+                <w:b/>
+              </w:rPr>
+              <w:t>Filter</w:t>
             </w:r>
             <w:r>
               <w:rPr>
@@ -4031,7 +4405,7 @@
         </w:tc>
         <w:tc>
           <w:tcPr>
-            <w:tcW w:w="4234" w:type="dxa"/>
+            <w:tcW w:w="4231" w:type="dxa"/>
           </w:tcPr>
           <w:p>
             <w:pPr>
@@ -4050,7 +4424,7 @@
         </w:tc>
         <w:tc>
           <w:tcPr>
-            <w:tcW w:w="4490" w:type="dxa"/>
+            <w:tcW w:w="4493" w:type="dxa"/>
           </w:tcPr>
           <w:p>
             <w:pPr>
@@ -4081,7 +4455,7 @@
         </w:tc>
         <w:tc>
           <w:tcPr>
-            <w:tcW w:w="4234" w:type="dxa"/>
+            <w:tcW w:w="4231" w:type="dxa"/>
           </w:tcPr>
           <w:p>
             <w:r>
@@ -4091,7 +4465,7 @@
         </w:tc>
         <w:tc>
           <w:tcPr>
-            <w:tcW w:w="4490" w:type="dxa"/>
+            <w:tcW w:w="4493" w:type="dxa"/>
           </w:tcPr>
           <w:p>
             <w:r>
@@ -4103,6 +4477,64 @@
       <w:tr>
         <w:tc>
           <w:tcPr>
+            <w:tcW w:w="626" w:type="dxa"/>
+          </w:tcPr>
+          <w:p>
+            <w:r>
+              <w:t>2</w:t>
+            </w:r>
+          </w:p>
+        </w:tc>
+        <w:tc>
+          <w:tcPr>
+            <w:tcW w:w="4231" w:type="dxa"/>
+          </w:tcPr>
+          <w:p>
+            <w:r>
+              <w:t>Select value</w:t>
+            </w:r>
+            <w:r>
+              <w:t>s</w:t>
+            </w:r>
+            <w:r>
+              <w:t xml:space="preserve"> for the filters (brand, model, year, …) and clicks “filter”.</w:t>
+            </w:r>
+          </w:p>
+        </w:tc>
+        <w:tc>
+          <w:tcPr>
+            <w:tcW w:w="4493" w:type="dxa"/>
+          </w:tcPr>
+          <w:p>
+            <w:r>
+              <w:t>The system shows a filtered set of car offers.</w:t>
+            </w:r>
+          </w:p>
+        </w:tc>
+      </w:tr>
+      <w:tr>
+        <w:tc>
+          <w:tcPr>
+            <w:tcW w:w="626" w:type="dxa"/>
+          </w:tcPr>
+          <w:p/>
+        </w:tc>
+        <w:tc>
+          <w:tcPr>
+            <w:tcW w:w="4231" w:type="dxa"/>
+          </w:tcPr>
+          <w:p/>
+        </w:tc>
+        <w:tc>
+          <w:tcPr>
+            <w:tcW w:w="4493" w:type="dxa"/>
+          </w:tcPr>
+          <w:p/>
+        </w:tc>
+      </w:tr>
+      <w:tr>
+        <w:tc>
+          <w:tcPr>
             <w:tcW w:w="9350" w:type="dxa"/>
             <w:gridSpan w:val="3"/>
             <w:shd w:val="clear" w:color="auto" w:fill="BDD6EE" w:themeFill="accent5" w:themeFillTint="66"/>
@@ -4136,7 +4568,15 @@
           </w:tcPr>
           <w:p>
             <w:r>
-              <w:t>The system will display the list of cars available.</w:t>
+              <w:t xml:space="preserve">The system </w:t>
+            </w:r>
+            <w:proofErr w:type="gramStart"/>
+            <w:r>
+              <w:t>apply</w:t>
+            </w:r>
+            <w:proofErr w:type="gramEnd"/>
+            <w:r>
+              <w:t xml:space="preserve"> the filter and return a subset of car offers.</w:t>
             </w:r>
           </w:p>
         </w:tc>
@@ -4161,6 +4601,15 @@
               <w:t>Business Rules</w:t>
             </w:r>
           </w:p>
+        </w:tc>
+      </w:tr>
+      <w:tr>
+        <w:tc>
+          <w:tcPr>
+            <w:tcW w:w="9350" w:type="dxa"/>
+            <w:gridSpan w:val="3"/>
+          </w:tcPr>
+          <w:p/>
         </w:tc>
       </w:tr>
       <w:tr>
@@ -4203,7 +4652,7 @@
               <w:t xml:space="preserve">: </w:t>
             </w:r>
             <w:r>
-              <w:t>6</w:t>
+              <w:t>7</w:t>
             </w:r>
           </w:p>
         </w:tc>
@@ -4236,13 +4685,13 @@
               <w:tab/>
             </w:r>
             <w:r>
-              <w:t>Filter</w:t>
-            </w:r>
-            <w:r>
-              <w:t xml:space="preserve"> car o</w:t>
-            </w:r>
-            <w:r>
-              <w:t xml:space="preserve">ffers </w:t>
+              <w:t>Select</w:t>
+            </w:r>
+            <w:r>
+              <w:t xml:space="preserve"> and book</w:t>
+            </w:r>
+            <w:r>
+              <w:t xml:space="preserve"> a car offer. </w:t>
             </w:r>
           </w:p>
         </w:tc>
@@ -4278,7 +4727,25 @@
               <w:t xml:space="preserve">Customer </w:t>
             </w:r>
             <w:r>
-              <w:t>can browse available cars.</w:t>
+              <w:t xml:space="preserve">can select </w:t>
+            </w:r>
+            <w:r>
+              <w:t xml:space="preserve">and book </w:t>
+            </w:r>
+            <w:r>
+              <w:t>a car</w:t>
+            </w:r>
+            <w:r>
+              <w:t xml:space="preserve"> offer</w:t>
+            </w:r>
+            <w:r>
+              <w:t xml:space="preserve"> and </w:t>
+            </w:r>
+            <w:r>
+              <w:t>book it</w:t>
+            </w:r>
+            <w:r>
+              <w:t>.</w:t>
             </w:r>
           </w:p>
         </w:tc>
@@ -4355,7 +4822,10 @@
           </w:tcPr>
           <w:p>
             <w:r>
-              <w:t>The system must have cars in the DB.</w:t>
+              <w:t>The system must have cars in the DB</w:t>
+            </w:r>
+            <w:r>
+              <w:t>, the customer must to be logged in.</w:t>
             </w:r>
           </w:p>
         </w:tc>
@@ -4387,6 +4857,246 @@
           <w:tcPr>
             <w:tcW w:w="9350" w:type="dxa"/>
             <w:gridSpan w:val="3"/>
+          </w:tcPr>
+          <w:p>
+            <w:r>
+              <w:t>1. Basic Flows</w:t>
+            </w:r>
+          </w:p>
+        </w:tc>
+      </w:tr>
+      <w:tr>
+        <w:tc>
+          <w:tcPr>
+            <w:tcW w:w="9350" w:type="dxa"/>
+            <w:gridSpan w:val="3"/>
+          </w:tcPr>
+          <w:p>
+            <w:pPr>
+              <w:rPr>
+                <w:b/>
+              </w:rPr>
+            </w:pPr>
+            <w:r>
+              <w:rPr>
+                <w:b/>
+              </w:rPr>
+              <w:t xml:space="preserve">1.1.0 </w:t>
+            </w:r>
+            <w:r>
+              <w:rPr>
+                <w:b/>
+              </w:rPr>
+              <w:t>Select a</w:t>
+            </w:r>
+            <w:r>
+              <w:rPr>
+                <w:b/>
+              </w:rPr>
+              <w:t xml:space="preserve"> car offer</w:t>
+            </w:r>
+          </w:p>
+        </w:tc>
+      </w:tr>
+      <w:tr>
+        <w:tc>
+          <w:tcPr>
+            <w:tcW w:w="626" w:type="dxa"/>
+          </w:tcPr>
+          <w:p>
+            <w:pPr>
+              <w:rPr>
+                <w:b/>
+              </w:rPr>
+            </w:pPr>
+            <w:r>
+              <w:rPr>
+                <w:b/>
+              </w:rPr>
+              <w:t>Step</w:t>
+            </w:r>
+          </w:p>
+        </w:tc>
+        <w:tc>
+          <w:tcPr>
+            <w:tcW w:w="4231" w:type="dxa"/>
+          </w:tcPr>
+          <w:p>
+            <w:pPr>
+              <w:jc w:val="center"/>
+              <w:rPr>
+                <w:b/>
+              </w:rPr>
+            </w:pPr>
+            <w:r>
+              <w:rPr>
+                <w:b/>
+              </w:rPr>
+              <w:t>User Actions</w:t>
+            </w:r>
+          </w:p>
+        </w:tc>
+        <w:tc>
+          <w:tcPr>
+            <w:tcW w:w="4493" w:type="dxa"/>
+          </w:tcPr>
+          <w:p>
+            <w:pPr>
+              <w:jc w:val="center"/>
+              <w:rPr>
+                <w:b/>
+              </w:rPr>
+            </w:pPr>
+            <w:r>
+              <w:rPr>
+                <w:b/>
+              </w:rPr>
+              <w:t>System Actions</w:t>
+            </w:r>
+          </w:p>
+        </w:tc>
+      </w:tr>
+      <w:tr>
+        <w:tc>
+          <w:tcPr>
+            <w:tcW w:w="626" w:type="dxa"/>
+          </w:tcPr>
+          <w:p>
+            <w:r>
+              <w:t>1</w:t>
+            </w:r>
+          </w:p>
+        </w:tc>
+        <w:tc>
+          <w:tcPr>
+            <w:tcW w:w="4231" w:type="dxa"/>
+          </w:tcPr>
+          <w:p>
+            <w:r>
+              <w:t>User click on one displayed car.</w:t>
+            </w:r>
+          </w:p>
+        </w:tc>
+        <w:tc>
+          <w:tcPr>
+            <w:tcW w:w="4493" w:type="dxa"/>
+          </w:tcPr>
+          <w:p>
+            <w:r>
+              <w:t>The system opens a detail page</w:t>
+            </w:r>
+            <w:r>
+              <w:t xml:space="preserve">: car name, rental price offer, rental date start, rental date end, </w:t>
+            </w:r>
+            <w:proofErr w:type="spellStart"/>
+            <w:r>
+              <w:t>etc</w:t>
+            </w:r>
+            <w:proofErr w:type="spellEnd"/>
+          </w:p>
+        </w:tc>
+      </w:tr>
+      <w:tr>
+        <w:tc>
+          <w:tcPr>
+            <w:tcW w:w="626" w:type="dxa"/>
+          </w:tcPr>
+          <w:p>
+            <w:r>
+              <w:t>2</w:t>
+            </w:r>
+          </w:p>
+        </w:tc>
+        <w:tc>
+          <w:tcPr>
+            <w:tcW w:w="4231" w:type="dxa"/>
+          </w:tcPr>
+          <w:p>
+            <w:r>
+              <w:t xml:space="preserve">The customer input the necessary data to </w:t>
+            </w:r>
+            <w:r>
+              <w:t xml:space="preserve">book the car offer </w:t>
+            </w:r>
+            <w:r>
+              <w:t>and clicks “confirm” button.</w:t>
+            </w:r>
+          </w:p>
+        </w:tc>
+        <w:tc>
+          <w:tcPr>
+            <w:tcW w:w="4493" w:type="dxa"/>
+          </w:tcPr>
+          <w:p>
+            <w:r>
+              <w:t>The system shows a payment page.</w:t>
+            </w:r>
+          </w:p>
+        </w:tc>
+      </w:tr>
+      <w:tr>
+        <w:tc>
+          <w:tcPr>
+            <w:tcW w:w="626" w:type="dxa"/>
+          </w:tcPr>
+          <w:p>
+            <w:r>
+              <w:t>3</w:t>
+            </w:r>
+          </w:p>
+        </w:tc>
+        <w:tc>
+          <w:tcPr>
+            <w:tcW w:w="4231" w:type="dxa"/>
+          </w:tcPr>
+          <w:p>
+            <w:r>
+              <w:t>The customer inputs the payment data and clicks “</w:t>
+            </w:r>
+            <w:r>
+              <w:t>Pay and Book</w:t>
+            </w:r>
+            <w:r>
+              <w:t>”.</w:t>
+            </w:r>
+          </w:p>
+        </w:tc>
+        <w:tc>
+          <w:tcPr>
+            <w:tcW w:w="4493" w:type="dxa"/>
+          </w:tcPr>
+          <w:p>
+            <w:r>
+              <w:t>The system shows the confirmation page.</w:t>
+            </w:r>
+          </w:p>
+        </w:tc>
+      </w:tr>
+      <w:tr>
+        <w:tc>
+          <w:tcPr>
+            <w:tcW w:w="626" w:type="dxa"/>
+          </w:tcPr>
+          <w:p/>
+        </w:tc>
+        <w:tc>
+          <w:tcPr>
+            <w:tcW w:w="4231" w:type="dxa"/>
+          </w:tcPr>
+          <w:p/>
+        </w:tc>
+        <w:tc>
+          <w:tcPr>
+            <w:tcW w:w="4493" w:type="dxa"/>
+          </w:tcPr>
+          <w:p/>
+        </w:tc>
+      </w:tr>
+      <w:tr>
+        <w:tc>
+          <w:tcPr>
+            <w:tcW w:w="9350" w:type="dxa"/>
+            <w:gridSpan w:val="3"/>
             <w:shd w:val="clear" w:color="auto" w:fill="BDD6EE" w:themeFill="accent5" w:themeFillTint="66"/>
           </w:tcPr>
           <w:p>
@@ -4399,841 +5109,72 @@
               <w:rPr>
                 <w:b/>
               </w:rPr>
-              <w:t>Flows of Events:</w:t>
-            </w:r>
-          </w:p>
-        </w:tc>
-      </w:tr>
-      <w:tr>
-        <w:tc>
-          <w:tcPr>
-            <w:tcW w:w="9350" w:type="dxa"/>
-            <w:gridSpan w:val="3"/>
-          </w:tcPr>
-          <w:p>
-            <w:r>
-              <w:t>1. Basic Flows</w:t>
-            </w:r>
-          </w:p>
-        </w:tc>
-      </w:tr>
-      <w:tr>
-        <w:tc>
-          <w:tcPr>
-            <w:tcW w:w="9350" w:type="dxa"/>
-            <w:gridSpan w:val="3"/>
-          </w:tcPr>
-          <w:p>
-            <w:pPr>
-              <w:rPr>
-                <w:b/>
-              </w:rPr>
-            </w:pPr>
-            <w:r>
-              <w:rPr>
-                <w:b/>
-              </w:rPr>
-              <w:t xml:space="preserve">1.1.0 </w:t>
-            </w:r>
-            <w:r>
-              <w:rPr>
-                <w:b/>
-              </w:rPr>
-              <w:t>Filter</w:t>
-            </w:r>
-            <w:r>
-              <w:rPr>
-                <w:b/>
-              </w:rPr>
-              <w:t xml:space="preserve"> car offers</w:t>
-            </w:r>
-          </w:p>
-        </w:tc>
-      </w:tr>
-      <w:tr>
-        <w:tc>
-          <w:tcPr>
-            <w:tcW w:w="626" w:type="dxa"/>
-          </w:tcPr>
-          <w:p>
-            <w:pPr>
-              <w:rPr>
-                <w:b/>
-              </w:rPr>
-            </w:pPr>
-            <w:r>
-              <w:rPr>
-                <w:b/>
-              </w:rPr>
-              <w:t>Step</w:t>
-            </w:r>
-          </w:p>
-        </w:tc>
-        <w:tc>
-          <w:tcPr>
-            <w:tcW w:w="4231" w:type="dxa"/>
-          </w:tcPr>
-          <w:p>
-            <w:pPr>
-              <w:jc w:val="center"/>
-              <w:rPr>
-                <w:b/>
-              </w:rPr>
-            </w:pPr>
-            <w:r>
-              <w:rPr>
-                <w:b/>
-              </w:rPr>
-              <w:t>User Actions</w:t>
-            </w:r>
-          </w:p>
-        </w:tc>
-        <w:tc>
-          <w:tcPr>
-            <w:tcW w:w="4493" w:type="dxa"/>
-          </w:tcPr>
-          <w:p>
-            <w:pPr>
-              <w:jc w:val="center"/>
-              <w:rPr>
-                <w:b/>
-              </w:rPr>
-            </w:pPr>
-            <w:r>
-              <w:rPr>
-                <w:b/>
-              </w:rPr>
-              <w:t>System Actions</w:t>
-            </w:r>
-          </w:p>
-        </w:tc>
-      </w:tr>
-      <w:tr>
-        <w:tc>
-          <w:tcPr>
-            <w:tcW w:w="626" w:type="dxa"/>
-          </w:tcPr>
-          <w:p>
-            <w:r>
-              <w:t>1</w:t>
-            </w:r>
-          </w:p>
-        </w:tc>
-        <w:tc>
-          <w:tcPr>
-            <w:tcW w:w="4231" w:type="dxa"/>
-          </w:tcPr>
-          <w:p>
-            <w:r>
-              <w:t>The customer opens the “home” page.</w:t>
-            </w:r>
-          </w:p>
-        </w:tc>
-        <w:tc>
-          <w:tcPr>
-            <w:tcW w:w="4493" w:type="dxa"/>
-          </w:tcPr>
-          <w:p>
-            <w:r>
-              <w:t>The System shows the list of cars available.</w:t>
-            </w:r>
-          </w:p>
-        </w:tc>
-      </w:tr>
-      <w:tr>
-        <w:tc>
-          <w:tcPr>
-            <w:tcW w:w="626" w:type="dxa"/>
-          </w:tcPr>
-          <w:p>
-            <w:r>
-              <w:t>2</w:t>
-            </w:r>
-          </w:p>
-        </w:tc>
-        <w:tc>
-          <w:tcPr>
-            <w:tcW w:w="4231" w:type="dxa"/>
-          </w:tcPr>
-          <w:p>
-            <w:r>
-              <w:t>Select one value for the filters (brand, model, year, …) and clicks “filter”.</w:t>
-            </w:r>
-          </w:p>
-        </w:tc>
-        <w:tc>
-          <w:tcPr>
-            <w:tcW w:w="4493" w:type="dxa"/>
-          </w:tcPr>
-          <w:p>
-            <w:r>
-              <w:t xml:space="preserve">The system shows a </w:t>
-            </w:r>
-            <w:r>
-              <w:t xml:space="preserve">filtered set of </w:t>
-            </w:r>
-            <w:proofErr w:type="gramStart"/>
-            <w:r>
-              <w:t>car</w:t>
-            </w:r>
-            <w:proofErr w:type="gramEnd"/>
-            <w:r>
-              <w:t xml:space="preserve"> offers.</w:t>
-            </w:r>
-          </w:p>
-        </w:tc>
-      </w:tr>
-      <w:tr>
-        <w:tc>
-          <w:tcPr>
-            <w:tcW w:w="626" w:type="dxa"/>
+              <w:t>Post</w:t>
+            </w:r>
+            <w:r>
+              <w:rPr>
+                <w:b/>
+              </w:rPr>
+              <w:t>conditions</w:t>
+            </w:r>
+          </w:p>
+        </w:tc>
+      </w:tr>
+      <w:tr>
+        <w:tc>
+          <w:tcPr>
+            <w:tcW w:w="9350" w:type="dxa"/>
+            <w:gridSpan w:val="3"/>
+          </w:tcPr>
+          <w:p>
+            <w:r>
+              <w:t xml:space="preserve">The system process the payment, </w:t>
+            </w:r>
+            <w:r>
+              <w:t>book the car offer for the customer</w:t>
+            </w:r>
+            <w:r>
+              <w:t xml:space="preserve"> and shows the confirmation.</w:t>
+            </w:r>
+          </w:p>
+        </w:tc>
+      </w:tr>
+      <w:tr>
+        <w:tc>
+          <w:tcPr>
+            <w:tcW w:w="9350" w:type="dxa"/>
+            <w:gridSpan w:val="3"/>
+            <w:shd w:val="clear" w:color="auto" w:fill="BDD6EE" w:themeFill="accent5" w:themeFillTint="66"/>
+          </w:tcPr>
+          <w:p>
+            <w:pPr>
+              <w:rPr>
+                <w:b/>
+              </w:rPr>
+            </w:pPr>
+            <w:r>
+              <w:rPr>
+                <w:b/>
+              </w:rPr>
+              <w:t>Business Rules</w:t>
+            </w:r>
+          </w:p>
+        </w:tc>
+      </w:tr>
+      <w:tr>
+        <w:tc>
+          <w:tcPr>
+            <w:tcW w:w="9350" w:type="dxa"/>
+            <w:gridSpan w:val="3"/>
           </w:tcPr>
           <w:p/>
         </w:tc>
-        <w:tc>
-          <w:tcPr>
-            <w:tcW w:w="4231" w:type="dxa"/>
-          </w:tcPr>
-          <w:p/>
-        </w:tc>
-        <w:tc>
-          <w:tcPr>
-            <w:tcW w:w="4493" w:type="dxa"/>
-          </w:tcPr>
-          <w:p/>
-        </w:tc>
-      </w:tr>
-      <w:tr>
-        <w:tc>
-          <w:tcPr>
-            <w:tcW w:w="9350" w:type="dxa"/>
-            <w:gridSpan w:val="3"/>
-            <w:shd w:val="clear" w:color="auto" w:fill="BDD6EE" w:themeFill="accent5" w:themeFillTint="66"/>
-          </w:tcPr>
-          <w:p>
-            <w:pPr>
-              <w:rPr>
-                <w:b/>
-              </w:rPr>
-            </w:pPr>
-            <w:r>
-              <w:rPr>
-                <w:b/>
-              </w:rPr>
-              <w:t>Post</w:t>
-            </w:r>
-            <w:r>
-              <w:rPr>
-                <w:b/>
-              </w:rPr>
-              <w:t>conditions</w:t>
-            </w:r>
-          </w:p>
-        </w:tc>
-      </w:tr>
-      <w:tr>
-        <w:tc>
-          <w:tcPr>
-            <w:tcW w:w="9350" w:type="dxa"/>
-            <w:gridSpan w:val="3"/>
-          </w:tcPr>
-          <w:p>
-            <w:r>
-              <w:t xml:space="preserve">The system </w:t>
-            </w:r>
-            <w:proofErr w:type="gramStart"/>
-            <w:r>
-              <w:t>apply</w:t>
-            </w:r>
-            <w:proofErr w:type="gramEnd"/>
-            <w:r>
-              <w:t xml:space="preserve"> the filter and return a subset of car offers.</w:t>
-            </w:r>
-          </w:p>
-        </w:tc>
-      </w:tr>
-      <w:tr>
-        <w:tc>
-          <w:tcPr>
-            <w:tcW w:w="9350" w:type="dxa"/>
-            <w:gridSpan w:val="3"/>
-            <w:shd w:val="clear" w:color="auto" w:fill="BDD6EE" w:themeFill="accent5" w:themeFillTint="66"/>
-          </w:tcPr>
-          <w:p>
-            <w:pPr>
-              <w:rPr>
-                <w:b/>
-              </w:rPr>
-            </w:pPr>
-            <w:r>
-              <w:rPr>
-                <w:b/>
-              </w:rPr>
-              <w:t>Business Rules</w:t>
-            </w:r>
-          </w:p>
-        </w:tc>
-      </w:tr>
-      <w:tr>
-        <w:tc>
-          <w:tcPr>
-            <w:tcW w:w="9350" w:type="dxa"/>
-            <w:gridSpan w:val="3"/>
-          </w:tcPr>
-          <w:p/>
-        </w:tc>
-      </w:tr>
-      <w:tr>
-        <w:tc>
-          <w:tcPr>
-            <w:tcW w:w="9350" w:type="dxa"/>
-            <w:gridSpan w:val="3"/>
-          </w:tcPr>
-          <w:p/>
-        </w:tc>
       </w:tr>
     </w:tbl>
-    <w:p/>
-    <w:tbl>
-      <w:tblPr>
-        <w:tblStyle w:val="TableGrid"/>
-        <w:tblW w:w="0" w:type="auto"/>
-        <w:tblLook w:val="04A0" w:firstRow="1" w:lastRow="0" w:firstColumn="1" w:lastColumn="0" w:noHBand="0" w:noVBand="1"/>
-      </w:tblPr>
-      <w:tblGrid>
-        <w:gridCol w:w="626"/>
-        <w:gridCol w:w="4231"/>
-        <w:gridCol w:w="4493"/>
-      </w:tblGrid>
-      <w:tr>
-        <w:tc>
-          <w:tcPr>
-            <w:tcW w:w="9350" w:type="dxa"/>
-            <w:gridSpan w:val="3"/>
-            <w:shd w:val="clear" w:color="auto" w:fill="BDD6EE" w:themeFill="accent5" w:themeFillTint="66"/>
-          </w:tcPr>
-          <w:p>
-            <w:r>
-              <w:rPr>
-                <w:b/>
-              </w:rPr>
-              <w:t>Use Case Number</w:t>
-            </w:r>
-            <w:r>
-              <w:t xml:space="preserve">: </w:t>
-            </w:r>
-            <w:r>
-              <w:t>7</w:t>
-            </w:r>
-          </w:p>
-        </w:tc>
-      </w:tr>
-      <w:tr>
-        <w:tc>
-          <w:tcPr>
-            <w:tcW w:w="9350" w:type="dxa"/>
-            <w:gridSpan w:val="3"/>
-          </w:tcPr>
-          <w:p>
-            <w:pPr>
-              <w:tabs>
-                <w:tab w:val="left" w:pos="1772"/>
-              </w:tabs>
-              <w:rPr>
-                <w:b/>
-              </w:rPr>
-            </w:pPr>
-            <w:r>
-              <w:rPr>
-                <w:b/>
-              </w:rPr>
-              <w:t>Name</w:t>
-            </w:r>
-            <w:r>
-              <w:rPr>
-                <w:b/>
-              </w:rPr>
-              <w:tab/>
-            </w:r>
-            <w:r>
-              <w:t xml:space="preserve">Select a car offer. </w:t>
-            </w:r>
-          </w:p>
-        </w:tc>
-      </w:tr>
-      <w:tr>
-        <w:tc>
-          <w:tcPr>
-            <w:tcW w:w="9350" w:type="dxa"/>
-            <w:gridSpan w:val="3"/>
-          </w:tcPr>
-          <w:p>
-            <w:pPr>
-              <w:tabs>
-                <w:tab w:val="left" w:pos="1772"/>
-              </w:tabs>
-              <w:rPr>
-                <w:b/>
-              </w:rPr>
-            </w:pPr>
-            <w:r>
-              <w:rPr>
-                <w:b/>
-              </w:rPr>
-              <w:t>Brief description</w:t>
-            </w:r>
-            <w:r>
-              <w:rPr>
-                <w:b/>
-              </w:rPr>
-              <w:tab/>
-            </w:r>
-            <w:r>
-              <w:t xml:space="preserve">Customer </w:t>
-            </w:r>
-            <w:r>
-              <w:t>can select a car</w:t>
-            </w:r>
-            <w:r>
-              <w:t xml:space="preserve"> offer</w:t>
-            </w:r>
-            <w:r>
-              <w:t xml:space="preserve"> and </w:t>
-            </w:r>
-            <w:r>
-              <w:t>book it</w:t>
-            </w:r>
-            <w:r>
-              <w:t>.</w:t>
-            </w:r>
-          </w:p>
-        </w:tc>
-      </w:tr>
-      <w:tr>
-        <w:tc>
-          <w:tcPr>
-            <w:tcW w:w="9350" w:type="dxa"/>
-            <w:gridSpan w:val="3"/>
-          </w:tcPr>
-          <w:p>
-            <w:pPr>
-              <w:tabs>
-                <w:tab w:val="left" w:pos="1763"/>
-              </w:tabs>
-              <w:rPr>
-                <w:b/>
-              </w:rPr>
-            </w:pPr>
-            <w:r>
-              <w:rPr>
-                <w:b/>
-              </w:rPr>
-              <w:t>Actors</w:t>
-            </w:r>
-            <w:r>
-              <w:rPr>
-                <w:b/>
-              </w:rPr>
-              <w:tab/>
-            </w:r>
-            <w:r>
-              <w:t>Customer</w:t>
-            </w:r>
-          </w:p>
-        </w:tc>
-      </w:tr>
-      <w:tr>
-        <w:tc>
-          <w:tcPr>
-            <w:tcW w:w="9350" w:type="dxa"/>
-            <w:gridSpan w:val="3"/>
-          </w:tcPr>
-          <w:p/>
-        </w:tc>
-      </w:tr>
-      <w:tr>
-        <w:tc>
-          <w:tcPr>
-            <w:tcW w:w="9350" w:type="dxa"/>
-            <w:gridSpan w:val="3"/>
-            <w:shd w:val="clear" w:color="auto" w:fill="BDD6EE" w:themeFill="accent5" w:themeFillTint="66"/>
-          </w:tcPr>
-          <w:p>
-            <w:pPr>
-              <w:rPr>
-                <w:b/>
-              </w:rPr>
-            </w:pPr>
-            <w:r>
-              <w:rPr>
-                <w:b/>
-              </w:rPr>
-              <w:t>Preconditions</w:t>
-            </w:r>
-          </w:p>
-        </w:tc>
-      </w:tr>
-      <w:tr>
-        <w:tc>
-          <w:tcPr>
-            <w:tcW w:w="9350" w:type="dxa"/>
-            <w:gridSpan w:val="3"/>
-          </w:tcPr>
-          <w:p>
-            <w:r>
-              <w:lastRenderedPageBreak/>
-              <w:t>The system must have cars in the DB</w:t>
-            </w:r>
-            <w:r>
-              <w:t>, the customer must to be logged in.</w:t>
-            </w:r>
-          </w:p>
-        </w:tc>
-      </w:tr>
-      <w:tr>
-        <w:tc>
-          <w:tcPr>
-            <w:tcW w:w="9350" w:type="dxa"/>
-            <w:gridSpan w:val="3"/>
-            <w:shd w:val="clear" w:color="auto" w:fill="BDD6EE" w:themeFill="accent5" w:themeFillTint="66"/>
-          </w:tcPr>
-          <w:p>
-            <w:pPr>
-              <w:rPr>
-                <w:b/>
-              </w:rPr>
-            </w:pPr>
-            <w:r>
-              <w:rPr>
-                <w:b/>
-              </w:rPr>
-              <w:t>Flows of Events:</w:t>
-            </w:r>
-          </w:p>
-        </w:tc>
-      </w:tr>
-      <w:tr>
-        <w:tc>
-          <w:tcPr>
-            <w:tcW w:w="9350" w:type="dxa"/>
-            <w:gridSpan w:val="3"/>
-          </w:tcPr>
-          <w:p>
-            <w:r>
-              <w:t>1. Basic Flows</w:t>
-            </w:r>
-          </w:p>
-        </w:tc>
-      </w:tr>
-      <w:tr>
-        <w:tc>
-          <w:tcPr>
-            <w:tcW w:w="9350" w:type="dxa"/>
-            <w:gridSpan w:val="3"/>
-          </w:tcPr>
-          <w:p>
-            <w:pPr>
-              <w:rPr>
-                <w:b/>
-              </w:rPr>
-            </w:pPr>
-            <w:r>
-              <w:rPr>
-                <w:b/>
-              </w:rPr>
-              <w:t xml:space="preserve">1.1.0 </w:t>
-            </w:r>
-            <w:r>
-              <w:rPr>
-                <w:b/>
-              </w:rPr>
-              <w:t>Select a</w:t>
-            </w:r>
-            <w:r>
-              <w:rPr>
-                <w:b/>
-              </w:rPr>
-              <w:t xml:space="preserve"> car offer</w:t>
-            </w:r>
-          </w:p>
-        </w:tc>
-      </w:tr>
-      <w:tr>
-        <w:tc>
-          <w:tcPr>
-            <w:tcW w:w="626" w:type="dxa"/>
-          </w:tcPr>
-          <w:p>
-            <w:pPr>
-              <w:rPr>
-                <w:b/>
-              </w:rPr>
-            </w:pPr>
-            <w:r>
-              <w:rPr>
-                <w:b/>
-              </w:rPr>
-              <w:t>Step</w:t>
-            </w:r>
-          </w:p>
-        </w:tc>
-        <w:tc>
-          <w:tcPr>
-            <w:tcW w:w="4234" w:type="dxa"/>
-          </w:tcPr>
-          <w:p>
-            <w:pPr>
-              <w:jc w:val="center"/>
-              <w:rPr>
-                <w:b/>
-              </w:rPr>
-            </w:pPr>
-            <w:r>
-              <w:rPr>
-                <w:b/>
-              </w:rPr>
-              <w:t>User Actions</w:t>
-            </w:r>
-          </w:p>
-        </w:tc>
-        <w:tc>
-          <w:tcPr>
-            <w:tcW w:w="4490" w:type="dxa"/>
-          </w:tcPr>
-          <w:p>
-            <w:pPr>
-              <w:jc w:val="center"/>
-              <w:rPr>
-                <w:b/>
-              </w:rPr>
-            </w:pPr>
-            <w:r>
-              <w:rPr>
-                <w:b/>
-              </w:rPr>
-              <w:t>System Actions</w:t>
-            </w:r>
-          </w:p>
-        </w:tc>
-      </w:tr>
-      <w:tr>
-        <w:tc>
-          <w:tcPr>
-            <w:tcW w:w="626" w:type="dxa"/>
-          </w:tcPr>
-          <w:p>
-            <w:r>
-              <w:t>1</w:t>
-            </w:r>
-          </w:p>
-        </w:tc>
-        <w:tc>
-          <w:tcPr>
-            <w:tcW w:w="4229" w:type="dxa"/>
-          </w:tcPr>
-          <w:p>
-            <w:r>
-              <w:t>User click on one displayed car.</w:t>
-            </w:r>
-          </w:p>
-        </w:tc>
-        <w:tc>
-          <w:tcPr>
-            <w:tcW w:w="4495" w:type="dxa"/>
-          </w:tcPr>
-          <w:p>
-            <w:r>
-              <w:t>The system opens a detail page.</w:t>
-            </w:r>
-          </w:p>
-        </w:tc>
-      </w:tr>
-      <w:tr>
-        <w:tc>
-          <w:tcPr>
-            <w:tcW w:w="626" w:type="dxa"/>
-          </w:tcPr>
-          <w:p>
-            <w:r>
-              <w:t>2</w:t>
-            </w:r>
-          </w:p>
-        </w:tc>
-        <w:tc>
-          <w:tcPr>
-            <w:tcW w:w="4229" w:type="dxa"/>
-          </w:tcPr>
-          <w:p>
-            <w:r>
-              <w:t xml:space="preserve">The customer input the necessary data to </w:t>
-            </w:r>
-            <w:r>
-              <w:t xml:space="preserve">book the car offer </w:t>
-            </w:r>
-            <w:r>
-              <w:t>and clicks “confirm” button.</w:t>
-            </w:r>
-          </w:p>
-        </w:tc>
-        <w:tc>
-          <w:tcPr>
-            <w:tcW w:w="4495" w:type="dxa"/>
-          </w:tcPr>
-          <w:p>
-            <w:r>
-              <w:t>The system shows a payment page.</w:t>
-            </w:r>
-          </w:p>
-        </w:tc>
-      </w:tr>
-      <w:tr>
-        <w:tc>
-          <w:tcPr>
-            <w:tcW w:w="626" w:type="dxa"/>
-          </w:tcPr>
-          <w:p>
-            <w:r>
-              <w:t>3</w:t>
-            </w:r>
-          </w:p>
-        </w:tc>
-        <w:tc>
-          <w:tcPr>
-            <w:tcW w:w="4229" w:type="dxa"/>
-          </w:tcPr>
-          <w:p>
-            <w:r>
-              <w:t>The customer inputs the payment data and clicks “</w:t>
-            </w:r>
-            <w:r>
-              <w:t>Pay and Book</w:t>
-            </w:r>
-            <w:r>
-              <w:t>”.</w:t>
-            </w:r>
-          </w:p>
-        </w:tc>
-        <w:tc>
-          <w:tcPr>
-            <w:tcW w:w="4495" w:type="dxa"/>
-          </w:tcPr>
-          <w:p>
-            <w:r>
-              <w:t>The system shows the confirmation page.</w:t>
-            </w:r>
-          </w:p>
-        </w:tc>
-      </w:tr>
-      <w:tr>
-        <w:tc>
-          <w:tcPr>
-            <w:tcW w:w="626" w:type="dxa"/>
-          </w:tcPr>
-          <w:p/>
-        </w:tc>
-        <w:tc>
-          <w:tcPr>
-            <w:tcW w:w="4229" w:type="dxa"/>
-          </w:tcPr>
-          <w:p/>
-        </w:tc>
-        <w:tc>
-          <w:tcPr>
-            <w:tcW w:w="4495" w:type="dxa"/>
-          </w:tcPr>
-          <w:p/>
-        </w:tc>
-      </w:tr>
-      <w:tr>
-        <w:tc>
-          <w:tcPr>
-            <w:tcW w:w="9350" w:type="dxa"/>
-            <w:gridSpan w:val="3"/>
-            <w:shd w:val="clear" w:color="auto" w:fill="BDD6EE" w:themeFill="accent5" w:themeFillTint="66"/>
-          </w:tcPr>
-          <w:p>
-            <w:pPr>
-              <w:rPr>
-                <w:b/>
-              </w:rPr>
-            </w:pPr>
-            <w:r>
-              <w:rPr>
-                <w:b/>
-              </w:rPr>
-              <w:t>Post</w:t>
-            </w:r>
-            <w:r>
-              <w:rPr>
-                <w:b/>
-              </w:rPr>
-              <w:t>conditions</w:t>
-            </w:r>
-          </w:p>
-        </w:tc>
-      </w:tr>
-      <w:tr>
-        <w:tc>
-          <w:tcPr>
-            <w:tcW w:w="9350" w:type="dxa"/>
-            <w:gridSpan w:val="3"/>
-          </w:tcPr>
-          <w:p>
-            <w:r>
-              <w:t xml:space="preserve">The system process the payment, </w:t>
-            </w:r>
-            <w:r>
-              <w:t>book the car offer for the customer</w:t>
-            </w:r>
-            <w:r>
-              <w:t xml:space="preserve"> and shows the confirmation.</w:t>
-            </w:r>
-          </w:p>
-        </w:tc>
-      </w:tr>
-      <w:tr>
-        <w:tc>
-          <w:tcPr>
-            <w:tcW w:w="9350" w:type="dxa"/>
-            <w:gridSpan w:val="3"/>
-            <w:shd w:val="clear" w:color="auto" w:fill="BDD6EE" w:themeFill="accent5" w:themeFillTint="66"/>
-          </w:tcPr>
-          <w:p>
-            <w:pPr>
-              <w:rPr>
-                <w:b/>
-              </w:rPr>
-            </w:pPr>
-            <w:r>
-              <w:rPr>
-                <w:b/>
-              </w:rPr>
-              <w:t>Business Rules</w:t>
-            </w:r>
-          </w:p>
-        </w:tc>
-      </w:tr>
-      <w:tr>
-        <w:tc>
-          <w:tcPr>
-            <w:tcW w:w="9350" w:type="dxa"/>
-            <w:gridSpan w:val="3"/>
-          </w:tcPr>
-          <w:p/>
-        </w:tc>
-      </w:tr>
-      <w:tr>
-        <w:tc>
-          <w:tcPr>
-            <w:tcW w:w="9350" w:type="dxa"/>
-            <w:gridSpan w:val="3"/>
-          </w:tcPr>
-          <w:p/>
-        </w:tc>
-      </w:tr>
-    </w:tbl>
-    <w:p/>
-    <w:p/>
+    <w:p>
+      <w:bookmarkStart w:id="0" w:name="_GoBack"/>
+      <w:bookmarkEnd w:id="0"/>
+    </w:p>
     <w:sectPr>
       <w:headerReference w:type="default" r:id="rId9"/>
       <w:pgSz w:w="12240" w:h="15840"/>

</xml_diff>